<commit_message>
correction de la normalisation (2)
</commit_message>
<xml_diff>
--- a/ProjetBDD.docx
+++ b/ProjetBDD.docx
@@ -249,20 +249,7 @@
           <w:szCs w:val="32"/>
           <w:u w:val="single"/>
         </w:rPr>
-        <w:t xml:space="preserve"> La </w:t>
-      </w:r>
-      <w:r>
-        <w:rPr>
-          <w:rFonts w:eastAsiaTheme="minorEastAsia"/>
-          <w:b/>
-          <w:bCs/>
-          <w:i/>
-          <w:iCs/>
-          <w:sz w:val="32"/>
-          <w:szCs w:val="32"/>
-          <w:u w:val="single"/>
-        </w:rPr>
-        <w:t>transformation</w:t>
+        <w:t xml:space="preserve"> La transformation</w:t>
       </w:r>
     </w:p>
     <w:p>
@@ -887,27 +874,7 @@
           <w:sz w:val="20"/>
           <w:szCs w:val="20"/>
         </w:rPr>
-        <w:t xml:space="preserve"> par sa nation et quelle </w:t>
-      </w:r>
-      <w:proofErr w:type="gramStart"/>
-      <w:r>
-        <w:rPr>
-          <w:rFonts w:eastAsiaTheme="minorEastAsia"/>
-          <w:color w:val="000000" w:themeColor="text1"/>
-          <w:sz w:val="20"/>
-          <w:szCs w:val="20"/>
-        </w:rPr>
-        <w:t>édition</w:t>
-      </w:r>
-      <w:proofErr w:type="gramEnd"/>
-      <w:r>
-        <w:rPr>
-          <w:rFonts w:eastAsiaTheme="minorEastAsia"/>
-          <w:color w:val="000000" w:themeColor="text1"/>
-          <w:sz w:val="20"/>
-          <w:szCs w:val="20"/>
-        </w:rPr>
-        <w:t xml:space="preserve"> de l</w:t>
+        <w:t xml:space="preserve"> par sa nation et quelle édition de l</w:t>
       </w:r>
       <w:r>
         <w:rPr>
@@ -2382,16 +2349,34 @@
           <w:sz w:val="24"/>
           <w:szCs w:val="24"/>
         </w:rPr>
-        <w:t>2, #rang_match, #</w:t>
-      </w:r>
-      <w:r>
-        <w:rPr>
-          <w:rFonts w:eastAsiaTheme="minorEastAsia"/>
-          <w:color w:val="000000" w:themeColor="text1"/>
-          <w:sz w:val="24"/>
-          <w:szCs w:val="24"/>
-        </w:rPr>
-        <w:t>edition_coupe</w:t>
+        <w:t xml:space="preserve">2, </w:t>
+      </w:r>
+      <w:r>
+        <w:rPr>
+          <w:rFonts w:eastAsiaTheme="minorEastAsia"/>
+          <w:color w:val="000000" w:themeColor="text1"/>
+          <w:sz w:val="24"/>
+          <w:szCs w:val="24"/>
+        </w:rPr>
+        <w:t>#</w:t>
+      </w:r>
+      <w:r>
+        <w:rPr>
+          <w:rFonts w:eastAsiaTheme="minorEastAsia"/>
+          <w:color w:val="000000" w:themeColor="text1"/>
+          <w:sz w:val="24"/>
+          <w:szCs w:val="24"/>
+        </w:rPr>
+        <w:t>date</w:t>
+      </w:r>
+      <w:r>
+        <w:rPr>
+          <w:rFonts w:eastAsiaTheme="minorEastAsia"/>
+          <w:color w:val="000000" w:themeColor="text1"/>
+          <w:sz w:val="24"/>
+          <w:szCs w:val="24"/>
+        </w:rPr>
+        <w:t>_match</w:t>
       </w:r>
       <w:r>
         <w:rPr>
@@ -2506,6 +2491,15 @@
       <w:r>
         <w:rPr>
           <w:rFonts w:eastAsiaTheme="minorEastAsia"/>
+          <w:color w:val="000000" w:themeColor="text1"/>
+          <w:sz w:val="24"/>
+          <w:szCs w:val="24"/>
+        </w:rPr>
+        <w:t>#</w:t>
+      </w:r>
+      <w:r>
+        <w:rPr>
+          <w:rFonts w:eastAsiaTheme="minorEastAsia"/>
           <w:b/>
           <w:bCs/>
           <w:color w:val="000000" w:themeColor="text1"/>
@@ -2583,42 +2577,6 @@
           <w:sz w:val="24"/>
           <w:szCs w:val="24"/>
           <w:u w:val="single"/>
-        </w:rPr>
-        <w:t>,</w:t>
-      </w:r>
-      <w:r>
-        <w:rPr>
-          <w:rFonts w:eastAsiaTheme="minorEastAsia"/>
-          <w:color w:val="000000" w:themeColor="text1"/>
-          <w:sz w:val="24"/>
-          <w:szCs w:val="24"/>
-        </w:rPr>
-        <w:t xml:space="preserve"> </w:t>
-      </w:r>
-      <w:r>
-        <w:rPr>
-          <w:rFonts w:eastAsiaTheme="minorEastAsia"/>
-          <w:color w:val="000000" w:themeColor="text1"/>
-          <w:sz w:val="24"/>
-          <w:szCs w:val="24"/>
-        </w:rPr>
-        <w:t>#edition</w:t>
-      </w:r>
-      <w:r>
-        <w:rPr>
-          <w:rFonts w:eastAsiaTheme="minorEastAsia"/>
-          <w:color w:val="000000" w:themeColor="text1"/>
-          <w:sz w:val="24"/>
-          <w:szCs w:val="24"/>
-        </w:rPr>
-        <w:t>_coupe</w:t>
-      </w:r>
-      <w:r>
-        <w:rPr>
-          <w:rFonts w:eastAsiaTheme="minorEastAsia"/>
-          <w:color w:val="000000" w:themeColor="text1"/>
-          <w:sz w:val="24"/>
-          <w:szCs w:val="24"/>
         </w:rPr>
         <w:t>,</w:t>
       </w:r>
@@ -2849,21 +2807,7 @@
           <w:szCs w:val="24"/>
           <w:u w:val="single"/>
         </w:rPr>
-        <w:t>id</w:t>
-      </w:r>
-      <w:r>
-        <w:rPr>
-          <w:rFonts w:eastAsiaTheme="minorEastAsia"/>
-          <w:b/>
-          <w:bCs/>
-          <w:i/>
-          <w:iCs/>
-          <w:color w:val="000000" w:themeColor="text1"/>
-          <w:sz w:val="24"/>
-          <w:szCs w:val="24"/>
-          <w:u w:val="single"/>
-        </w:rPr>
-        <w:t xml:space="preserve"> </w:t>
+        <w:t xml:space="preserve">id </w:t>
       </w:r>
       <w:r>
         <w:rPr>
@@ -3611,6 +3555,20 @@
           <w:szCs w:val="24"/>
           <w:u w:val="single"/>
         </w:rPr>
+        <w:t>_match</w:t>
+      </w:r>
+      <w:r>
+        <w:rPr>
+          <w:rFonts w:eastAsiaTheme="minorEastAsia"/>
+          <w:b/>
+          <w:bCs/>
+          <w:i/>
+          <w:iCs/>
+          <w:color w:val="000000" w:themeColor="text1"/>
+          <w:sz w:val="24"/>
+          <w:szCs w:val="24"/>
+          <w:u w:val="single"/>
+        </w:rPr>
         <w:t>, #nation_</w:t>
       </w:r>
       <w:r>
@@ -4660,16 +4618,7 @@
           <w:sz w:val="24"/>
           <w:szCs w:val="24"/>
         </w:rPr>
-        <w:t xml:space="preserve">), </w:t>
-      </w:r>
-      <w:r>
-        <w:rPr>
-          <w:rFonts w:eastAsiaTheme="minorEastAsia"/>
-          <w:color w:val="2F5496" w:themeColor="accent1" w:themeShade="BF"/>
-          <w:sz w:val="24"/>
-          <w:szCs w:val="24"/>
-        </w:rPr>
-        <w:t>(</w:t>
+        <w:t>), (</w:t>
       </w:r>
       <w:proofErr w:type="spellStart"/>
       <w:r>
@@ -4763,16 +4712,7 @@
           <w:sz w:val="24"/>
           <w:szCs w:val="24"/>
         </w:rPr>
-        <w:t>(</w:t>
-      </w:r>
-      <w:r>
-        <w:rPr>
-          <w:rFonts w:eastAsiaTheme="minorEastAsia"/>
-          <w:color w:val="2F5496" w:themeColor="accent1" w:themeShade="BF"/>
-          <w:sz w:val="24"/>
-          <w:szCs w:val="24"/>
-        </w:rPr>
-        <w:t>placement</w:t>
+        <w:t>(placement</w:t>
       </w:r>
       <w:r>
         <w:rPr>
@@ -5030,12 +4970,9 @@
       <w:r>
         <w:rPr>
           <w:rFonts w:eastAsiaTheme="minorEastAsia"/>
-          <w:b/>
-          <w:bCs/>
           <w:color w:val="C45911" w:themeColor="accent2" w:themeShade="BF"/>
           <w:sz w:val="24"/>
           <w:szCs w:val="24"/>
-          <w:u w:val="single"/>
         </w:rPr>
         <w:t>personne</w:t>
       </w:r>
@@ -5043,12 +4980,9 @@
       <w:r>
         <w:rPr>
           <w:rFonts w:eastAsiaTheme="minorEastAsia"/>
-          <w:b/>
-          <w:bCs/>
           <w:color w:val="C45911" w:themeColor="accent2" w:themeShade="BF"/>
           <w:sz w:val="24"/>
           <w:szCs w:val="24"/>
-          <w:u w:val="single"/>
         </w:rPr>
         <w:t>_id</w:t>
       </w:r>
@@ -5056,12 +4990,9 @@
       <w:r>
         <w:rPr>
           <w:rFonts w:eastAsiaTheme="minorEastAsia"/>
-          <w:b/>
-          <w:bCs/>
           <w:color w:val="C45911" w:themeColor="accent2" w:themeShade="BF"/>
           <w:sz w:val="24"/>
           <w:szCs w:val="24"/>
-          <w:u w:val="single"/>
         </w:rPr>
         <w:t>,</w:t>
       </w:r>
@@ -5102,7 +5033,7 @@
           <w:sz w:val="24"/>
           <w:szCs w:val="24"/>
         </w:rPr>
-        <w:t>date_de_naissance</w:t>
+        <w:t>ddn</w:t>
       </w:r>
       <w:proofErr w:type="spellEnd"/>
       <w:r>
@@ -5132,9 +5063,8 @@
           <w:sz w:val="24"/>
           <w:szCs w:val="24"/>
         </w:rPr>
-        <w:t xml:space="preserve">, </w:t>
-      </w:r>
-      <w:proofErr w:type="spellStart"/>
+        <w:t>, sex</w:t>
+      </w:r>
       <w:r>
         <w:rPr>
           <w:rFonts w:eastAsiaTheme="minorEastAsia"/>
@@ -5142,9 +5072,8 @@
           <w:sz w:val="24"/>
           <w:szCs w:val="24"/>
         </w:rPr>
-        <w:t>sex</w:t>
-      </w:r>
-      <w:proofErr w:type="spellEnd"/>
+        <w:t>e</w:t>
+      </w:r>
       <w:r>
         <w:rPr>
           <w:rFonts w:eastAsiaTheme="minorEastAsia"/>
@@ -5252,7 +5181,7 @@
           <w:sz w:val="24"/>
           <w:szCs w:val="24"/>
         </w:rPr>
-        <w:t>date_de_naissance</w:t>
+        <w:t>ddn</w:t>
       </w:r>
       <w:proofErr w:type="spellEnd"/>
       <w:r>
@@ -6200,7 +6129,36 @@
           <w:sz w:val="24"/>
           <w:szCs w:val="24"/>
         </w:rPr>
-        <w:t xml:space="preserve">, ville, capacité, </w:t>
+        <w:t xml:space="preserve">, ville, </w:t>
+      </w:r>
+      <w:proofErr w:type="spellStart"/>
+      <w:r>
+        <w:rPr>
+          <w:rFonts w:eastAsiaTheme="minorEastAsia"/>
+          <w:color w:val="C45911" w:themeColor="accent2" w:themeShade="BF"/>
+          <w:sz w:val="24"/>
+          <w:szCs w:val="24"/>
+        </w:rPr>
+        <w:t>capacit</w:t>
+      </w:r>
+      <w:r>
+        <w:rPr>
+          <w:rFonts w:eastAsiaTheme="minorEastAsia"/>
+          <w:color w:val="C45911" w:themeColor="accent2" w:themeShade="BF"/>
+          <w:sz w:val="24"/>
+          <w:szCs w:val="24"/>
+        </w:rPr>
+        <w:t>e</w:t>
+      </w:r>
+      <w:proofErr w:type="spellEnd"/>
+      <w:r>
+        <w:rPr>
+          <w:rFonts w:eastAsiaTheme="minorEastAsia"/>
+          <w:color w:val="C45911" w:themeColor="accent2" w:themeShade="BF"/>
+          <w:sz w:val="24"/>
+          <w:szCs w:val="24"/>
+        </w:rPr>
+        <w:t xml:space="preserve">, </w:t>
       </w:r>
       <w:proofErr w:type="spellStart"/>
       <w:r>
@@ -6536,35 +6494,6 @@
         </w:rPr>
         <w:t xml:space="preserve">, </w:t>
       </w:r>
-      <w:proofErr w:type="spellStart"/>
-      <w:r>
-        <w:rPr>
-          <w:rFonts w:eastAsiaTheme="minorEastAsia"/>
-          <w:color w:val="000000" w:themeColor="text1"/>
-          <w:sz w:val="24"/>
-          <w:szCs w:val="24"/>
-        </w:rPr>
-        <w:t>edition</w:t>
-      </w:r>
-      <w:r>
-        <w:rPr>
-          <w:rFonts w:eastAsiaTheme="minorEastAsia"/>
-          <w:color w:val="000000" w:themeColor="text1"/>
-          <w:sz w:val="24"/>
-          <w:szCs w:val="24"/>
-        </w:rPr>
-        <w:t>_coupe</w:t>
-      </w:r>
-      <w:proofErr w:type="spellEnd"/>
-      <w:r>
-        <w:rPr>
-          <w:rFonts w:eastAsiaTheme="minorEastAsia"/>
-          <w:color w:val="000000" w:themeColor="text1"/>
-          <w:sz w:val="24"/>
-          <w:szCs w:val="24"/>
-        </w:rPr>
-        <w:t xml:space="preserve">, </w:t>
-      </w:r>
       <w:r>
         <w:rPr>
           <w:rFonts w:eastAsiaTheme="minorEastAsia"/>
@@ -6725,30 +6654,49 @@
           <w:rFonts w:eastAsiaTheme="minorEastAsia"/>
           <w:color w:val="2F5496" w:themeColor="accent1" w:themeShade="BF"/>
         </w:rPr>
-        <w:t xml:space="preserve">, </w:t>
-      </w:r>
-      <w:proofErr w:type="spellStart"/>
-      <w:r>
-        <w:rPr>
-          <w:rFonts w:eastAsiaTheme="minorEastAsia"/>
-          <w:color w:val="2F5496" w:themeColor="accent1" w:themeShade="BF"/>
-        </w:rPr>
-        <w:t>edition_coupe</w:t>
-      </w:r>
-      <w:proofErr w:type="spellEnd"/>
-      <w:r>
-        <w:rPr>
-          <w:rFonts w:eastAsiaTheme="minorEastAsia"/>
-          <w:color w:val="2F5496" w:themeColor="accent1" w:themeShade="BF"/>
-        </w:rPr>
-        <w:t xml:space="preserve">, </w:t>
-      </w:r>
-      <w:r>
-        <w:rPr>
-          <w:rFonts w:eastAsiaTheme="minorEastAsia"/>
-          <w:color w:val="2F5496" w:themeColor="accent1" w:themeShade="BF"/>
-        </w:rPr>
-        <w:t>score_1, score_2</w:t>
+        <w:t>,</w:t>
+      </w:r>
+      <w:r>
+        <w:rPr>
+          <w:rFonts w:eastAsiaTheme="minorEastAsia"/>
+          <w:color w:val="2F5496" w:themeColor="accent1" w:themeShade="BF"/>
+        </w:rPr>
+        <w:t xml:space="preserve"> </w:t>
+      </w:r>
+      <w:r>
+        <w:rPr>
+          <w:rFonts w:eastAsiaTheme="minorEastAsia"/>
+          <w:color w:val="2F5496" w:themeColor="accent1" w:themeShade="BF"/>
+        </w:rPr>
+        <w:t>score_</w:t>
+      </w:r>
+      <w:r>
+        <w:rPr>
+          <w:rFonts w:eastAsiaTheme="minorEastAsia"/>
+          <w:color w:val="2F5496" w:themeColor="accent1" w:themeShade="BF"/>
+        </w:rPr>
+        <w:t>equipe_</w:t>
+      </w:r>
+      <w:r>
+        <w:rPr>
+          <w:rFonts w:eastAsiaTheme="minorEastAsia"/>
+          <w:color w:val="2F5496" w:themeColor="accent1" w:themeShade="BF"/>
+        </w:rPr>
+        <w:t>1, score_</w:t>
+      </w:r>
+      <w:r>
+        <w:rPr>
+          <w:rFonts w:eastAsiaTheme="minorEastAsia"/>
+          <w:color w:val="2F5496" w:themeColor="accent1" w:themeShade="BF"/>
+        </w:rPr>
+        <w:t>equipe_</w:t>
+      </w:r>
+      <w:r>
+        <w:rPr>
+          <w:rFonts w:eastAsiaTheme="minorEastAsia"/>
+          <w:color w:val="2F5496" w:themeColor="accent1" w:themeShade="BF"/>
+        </w:rPr>
+        <w:t>2</w:t>
       </w:r>
       <w:r>
         <w:rPr>
@@ -6910,76 +6858,72 @@
           <w:sz w:val="24"/>
           <w:szCs w:val="24"/>
         </w:rPr>
-        <w:t xml:space="preserve">nation_1, nation_2, </w:t>
-      </w:r>
-      <w:proofErr w:type="spellStart"/>
-      <w:r>
-        <w:rPr>
-          <w:rFonts w:eastAsiaTheme="minorEastAsia"/>
-          <w:color w:val="000000" w:themeColor="text1"/>
-          <w:sz w:val="24"/>
-          <w:szCs w:val="24"/>
-        </w:rPr>
-        <w:t>rang_match</w:t>
-      </w:r>
-      <w:proofErr w:type="spellEnd"/>
-      <w:r>
-        <w:rPr>
-          <w:rFonts w:eastAsiaTheme="minorEastAsia"/>
-          <w:color w:val="000000" w:themeColor="text1"/>
-          <w:sz w:val="24"/>
-          <w:szCs w:val="24"/>
-        </w:rPr>
-        <w:t xml:space="preserve">, </w:t>
-      </w:r>
-      <w:proofErr w:type="spellStart"/>
-      <w:r>
-        <w:rPr>
-          <w:rFonts w:eastAsiaTheme="minorEastAsia"/>
-          <w:color w:val="000000" w:themeColor="text1"/>
-          <w:sz w:val="24"/>
-          <w:szCs w:val="24"/>
-        </w:rPr>
-        <w:t>edition_</w:t>
-      </w:r>
-      <w:proofErr w:type="gramStart"/>
-      <w:r>
-        <w:rPr>
-          <w:rFonts w:eastAsiaTheme="minorEastAsia"/>
-          <w:color w:val="000000" w:themeColor="text1"/>
-          <w:sz w:val="24"/>
-          <w:szCs w:val="24"/>
-        </w:rPr>
-        <w:t>coupe</w:t>
-      </w:r>
-      <w:proofErr w:type="spellEnd"/>
-      <w:r>
-        <w:rPr>
-          <w:rFonts w:eastAsiaTheme="minorEastAsia"/>
-          <w:color w:val="000000" w:themeColor="text1"/>
-          <w:sz w:val="24"/>
-          <w:szCs w:val="24"/>
-        </w:rPr>
-        <w:t xml:space="preserve"> </w:t>
-      </w:r>
-      <w:r>
-        <w:rPr>
-          <w:rFonts w:eastAsiaTheme="minorEastAsia"/>
-          <w:color w:val="000000" w:themeColor="text1"/>
-          <w:sz w:val="24"/>
-          <w:szCs w:val="24"/>
-        </w:rPr>
-        <w:t>,</w:t>
-      </w:r>
-      <w:proofErr w:type="gramEnd"/>
-      <w:r>
-        <w:rPr>
-          <w:rFonts w:eastAsiaTheme="minorEastAsia"/>
-          <w:color w:val="000000" w:themeColor="text1"/>
-          <w:sz w:val="24"/>
-          <w:szCs w:val="24"/>
-        </w:rPr>
-        <w:t xml:space="preserve"> couleur, description</w:t>
+        <w:t>nation_</w:t>
+      </w:r>
+      <w:r>
+        <w:rPr>
+          <w:rFonts w:eastAsiaTheme="minorEastAsia"/>
+          <w:color w:val="000000" w:themeColor="text1"/>
+          <w:sz w:val="24"/>
+          <w:szCs w:val="24"/>
+        </w:rPr>
+        <w:t>equipe_</w:t>
+      </w:r>
+      <w:r>
+        <w:rPr>
+          <w:rFonts w:eastAsiaTheme="minorEastAsia"/>
+          <w:color w:val="000000" w:themeColor="text1"/>
+          <w:sz w:val="24"/>
+          <w:szCs w:val="24"/>
+        </w:rPr>
+        <w:t>1, nation_</w:t>
+      </w:r>
+      <w:r>
+        <w:rPr>
+          <w:rFonts w:eastAsiaTheme="minorEastAsia"/>
+          <w:color w:val="000000" w:themeColor="text1"/>
+          <w:sz w:val="24"/>
+          <w:szCs w:val="24"/>
+        </w:rPr>
+        <w:t>equipe_</w:t>
+      </w:r>
+      <w:r>
+        <w:rPr>
+          <w:rFonts w:eastAsiaTheme="minorEastAsia"/>
+          <w:color w:val="000000" w:themeColor="text1"/>
+          <w:sz w:val="24"/>
+          <w:szCs w:val="24"/>
+        </w:rPr>
+        <w:t xml:space="preserve">2, </w:t>
+      </w:r>
+      <w:proofErr w:type="spellStart"/>
+      <w:r>
+        <w:rPr>
+          <w:rFonts w:eastAsiaTheme="minorEastAsia"/>
+          <w:color w:val="000000" w:themeColor="text1"/>
+          <w:sz w:val="24"/>
+          <w:szCs w:val="24"/>
+        </w:rPr>
+        <w:t>date</w:t>
+      </w:r>
+      <w:r>
+        <w:rPr>
+          <w:rFonts w:eastAsiaTheme="minorEastAsia"/>
+          <w:color w:val="000000" w:themeColor="text1"/>
+          <w:sz w:val="24"/>
+          <w:szCs w:val="24"/>
+        </w:rPr>
+        <w:t>_match</w:t>
+      </w:r>
+      <w:proofErr w:type="spellEnd"/>
+      <w:r>
+        <w:rPr>
+          <w:rFonts w:eastAsiaTheme="minorEastAsia"/>
+          <w:color w:val="000000" w:themeColor="text1"/>
+          <w:sz w:val="24"/>
+          <w:szCs w:val="24"/>
+        </w:rPr>
+        <w:t>, couleur, description</w:t>
       </w:r>
       <w:r>
         <w:rPr>
@@ -7090,49 +7034,59 @@
           <w:rFonts w:eastAsiaTheme="minorEastAsia"/>
           <w:color w:val="2F5496" w:themeColor="accent1" w:themeShade="BF"/>
         </w:rPr>
-        <w:t xml:space="preserve">nation_1, nation_2, </w:t>
-      </w:r>
-      <w:proofErr w:type="spellStart"/>
-      <w:r>
-        <w:rPr>
-          <w:rFonts w:eastAsiaTheme="minorEastAsia"/>
-          <w:color w:val="2F5496" w:themeColor="accent1" w:themeShade="BF"/>
-        </w:rPr>
-        <w:t>rang_match</w:t>
-      </w:r>
-      <w:proofErr w:type="spellEnd"/>
-      <w:r>
-        <w:rPr>
-          <w:rFonts w:eastAsiaTheme="minorEastAsia"/>
-          <w:color w:val="2F5496" w:themeColor="accent1" w:themeShade="BF"/>
-        </w:rPr>
-        <w:t xml:space="preserve">, </w:t>
-      </w:r>
-      <w:proofErr w:type="spellStart"/>
-      <w:r>
-        <w:rPr>
-          <w:rFonts w:eastAsiaTheme="minorEastAsia"/>
-          <w:color w:val="2F5496" w:themeColor="accent1" w:themeShade="BF"/>
-        </w:rPr>
-        <w:t>edition_</w:t>
-      </w:r>
-      <w:proofErr w:type="gramStart"/>
-      <w:r>
-        <w:rPr>
-          <w:rFonts w:eastAsiaTheme="minorEastAsia"/>
-          <w:color w:val="2F5496" w:themeColor="accent1" w:themeShade="BF"/>
-        </w:rPr>
-        <w:t>coupe</w:t>
-      </w:r>
-      <w:proofErr w:type="spellEnd"/>
-      <w:r>
-        <w:rPr>
-          <w:rFonts w:eastAsiaTheme="minorEastAsia"/>
-          <w:color w:val="2F5496" w:themeColor="accent1" w:themeShade="BF"/>
-        </w:rPr>
-        <w:t xml:space="preserve"> ,</w:t>
-      </w:r>
-      <w:proofErr w:type="gramEnd"/>
+        <w:t>nation_</w:t>
+      </w:r>
+      <w:r>
+        <w:rPr>
+          <w:rFonts w:eastAsiaTheme="minorEastAsia"/>
+          <w:color w:val="2F5496" w:themeColor="accent1" w:themeShade="BF"/>
+        </w:rPr>
+        <w:t>equipe_</w:t>
+      </w:r>
+      <w:r>
+        <w:rPr>
+          <w:rFonts w:eastAsiaTheme="minorEastAsia"/>
+          <w:color w:val="2F5496" w:themeColor="accent1" w:themeShade="BF"/>
+        </w:rPr>
+        <w:t>1, nation_</w:t>
+      </w:r>
+      <w:r>
+        <w:rPr>
+          <w:rFonts w:eastAsiaTheme="minorEastAsia"/>
+          <w:color w:val="2F5496" w:themeColor="accent1" w:themeShade="BF"/>
+        </w:rPr>
+        <w:t>equipe_</w:t>
+      </w:r>
+      <w:r>
+        <w:rPr>
+          <w:rFonts w:eastAsiaTheme="minorEastAsia"/>
+          <w:color w:val="2F5496" w:themeColor="accent1" w:themeShade="BF"/>
+        </w:rPr>
+        <w:t xml:space="preserve">2, </w:t>
+      </w:r>
+      <w:proofErr w:type="spellStart"/>
+      <w:r>
+        <w:rPr>
+          <w:rFonts w:eastAsiaTheme="minorEastAsia"/>
+          <w:color w:val="2F5496" w:themeColor="accent1" w:themeShade="BF"/>
+        </w:rPr>
+        <w:t>date</w:t>
+      </w:r>
+      <w:r>
+        <w:rPr>
+          <w:rFonts w:eastAsiaTheme="minorEastAsia"/>
+          <w:color w:val="2F5496" w:themeColor="accent1" w:themeShade="BF"/>
+        </w:rPr>
+        <w:t>_match</w:t>
+      </w:r>
+      <w:proofErr w:type="spellEnd"/>
+      <w:r>
+        <w:rPr>
+          <w:rFonts w:eastAsiaTheme="minorEastAsia"/>
+          <w:color w:val="2F5496" w:themeColor="accent1" w:themeShade="BF"/>
+        </w:rPr>
+        <w:t>,</w:t>
+      </w:r>
       <w:r>
         <w:rPr>
           <w:rFonts w:eastAsiaTheme="minorEastAsia"/>
@@ -7428,19 +7382,7 @@
           <w:szCs w:val="24"/>
           <w:u w:val="single"/>
         </w:rPr>
-        <w:t>id</w:t>
-      </w:r>
-      <w:r>
-        <w:rPr>
-          <w:rFonts w:eastAsiaTheme="minorEastAsia"/>
-          <w:i/>
-          <w:iCs/>
-          <w:color w:val="000000" w:themeColor="text1"/>
-          <w:sz w:val="24"/>
-          <w:szCs w:val="24"/>
-          <w:u w:val="single"/>
-        </w:rPr>
-        <w:t xml:space="preserve"> ,</w:t>
+        <w:t>id ,</w:t>
       </w:r>
       <w:proofErr w:type="gramEnd"/>
       <w:r>
@@ -7795,30 +7737,6 @@
           <w:sz w:val="24"/>
           <w:szCs w:val="24"/>
         </w:rPr>
-        <w:t xml:space="preserve">, </w:t>
-      </w:r>
-      <w:proofErr w:type="spellStart"/>
-      <w:r>
-        <w:rPr>
-          <w:rFonts w:eastAsiaTheme="minorEastAsia"/>
-          <w:i/>
-          <w:iCs/>
-          <w:color w:val="000000" w:themeColor="text1"/>
-          <w:sz w:val="24"/>
-          <w:szCs w:val="24"/>
-        </w:rPr>
-        <w:t>edition</w:t>
-      </w:r>
-      <w:proofErr w:type="spellEnd"/>
-      <w:r>
-        <w:rPr>
-          <w:rFonts w:eastAsiaTheme="minorEastAsia"/>
-          <w:i/>
-          <w:iCs/>
-          <w:color w:val="000000" w:themeColor="text1"/>
-          <w:sz w:val="24"/>
-          <w:szCs w:val="24"/>
-        </w:rPr>
         <w:t>,</w:t>
       </w:r>
       <w:r>
@@ -7952,14 +7870,34 @@
         </w:rPr>
         <w:t xml:space="preserve">, </w:t>
       </w:r>
-      <w:r>
-        <w:rPr>
-          <w:rFonts w:eastAsiaTheme="minorEastAsia"/>
-          <w:color w:val="2F5496" w:themeColor="accent1" w:themeShade="BF"/>
-          <w:sz w:val="24"/>
-          <w:szCs w:val="24"/>
-        </w:rPr>
-        <w:t xml:space="preserve">nation, </w:t>
+      <w:proofErr w:type="spellStart"/>
+      <w:r>
+        <w:rPr>
+          <w:rFonts w:eastAsiaTheme="minorEastAsia"/>
+          <w:color w:val="2F5496" w:themeColor="accent1" w:themeShade="BF"/>
+          <w:sz w:val="24"/>
+          <w:szCs w:val="24"/>
+        </w:rPr>
+        <w:t>nation</w:t>
+      </w:r>
+      <w:r>
+        <w:rPr>
+          <w:rFonts w:eastAsiaTheme="minorEastAsia"/>
+          <w:color w:val="2F5496" w:themeColor="accent1" w:themeShade="BF"/>
+          <w:sz w:val="24"/>
+          <w:szCs w:val="24"/>
+        </w:rPr>
+        <w:t>_equipe</w:t>
+      </w:r>
+      <w:proofErr w:type="spellEnd"/>
+      <w:r>
+        <w:rPr>
+          <w:rFonts w:eastAsiaTheme="minorEastAsia"/>
+          <w:color w:val="2F5496" w:themeColor="accent1" w:themeShade="BF"/>
+          <w:sz w:val="24"/>
+          <w:szCs w:val="24"/>
+        </w:rPr>
+        <w:t xml:space="preserve">, </w:t>
       </w:r>
       <w:proofErr w:type="spellStart"/>
       <w:r>
@@ -8009,7 +7947,16 @@
           <w:sz w:val="24"/>
           <w:szCs w:val="24"/>
         </w:rPr>
-        <w:t>equipe_prof</w:t>
+        <w:t>equipe_</w:t>
+      </w:r>
+      <w:r>
+        <w:rPr>
+          <w:rFonts w:eastAsiaTheme="minorEastAsia"/>
+          <w:color w:val="2F5496" w:themeColor="accent1" w:themeShade="BF"/>
+          <w:sz w:val="24"/>
+          <w:szCs w:val="24"/>
+        </w:rPr>
+        <w:t>ligue_professionnelle</w:t>
       </w:r>
       <w:proofErr w:type="spellEnd"/>
       <w:r>
@@ -8343,6 +8290,7 @@
         </w:rPr>
         <w:t xml:space="preserve">, </w:t>
       </w:r>
+      <w:proofErr w:type="spellStart"/>
       <w:r>
         <w:rPr>
           <w:rFonts w:eastAsiaTheme="minorEastAsia"/>
@@ -8354,6 +8302,18 @@
         </w:rPr>
         <w:t>date</w:t>
       </w:r>
+      <w:r>
+        <w:rPr>
+          <w:rFonts w:eastAsiaTheme="minorEastAsia"/>
+          <w:i/>
+          <w:iCs/>
+          <w:color w:val="000000" w:themeColor="text1"/>
+          <w:sz w:val="24"/>
+          <w:szCs w:val="24"/>
+        </w:rPr>
+        <w:t>_match</w:t>
+      </w:r>
+      <w:proofErr w:type="spellEnd"/>
       <w:r>
         <w:rPr>
           <w:rFonts w:eastAsiaTheme="minorEastAsia"/>
@@ -8503,6 +8463,7 @@
         </w:rPr>
         <w:t xml:space="preserve">, </w:t>
       </w:r>
+      <w:proofErr w:type="spellStart"/>
       <w:r>
         <w:rPr>
           <w:rFonts w:eastAsiaTheme="minorEastAsia"/>
@@ -8514,6 +8475,18 @@
         </w:rPr>
         <w:t>date</w:t>
       </w:r>
+      <w:r>
+        <w:rPr>
+          <w:rFonts w:eastAsiaTheme="minorEastAsia"/>
+          <w:i/>
+          <w:iCs/>
+          <w:color w:val="2F5496" w:themeColor="accent1" w:themeShade="BF"/>
+          <w:sz w:val="24"/>
+          <w:szCs w:val="24"/>
+        </w:rPr>
+        <w:t>_match</w:t>
+      </w:r>
+      <w:proofErr w:type="spellEnd"/>
       <w:r>
         <w:rPr>
           <w:rFonts w:eastAsiaTheme="minorEastAsia"/>
@@ -8787,7 +8760,6 @@
           <w:sz w:val="24"/>
           <w:szCs w:val="24"/>
         </w:rPr>
-        <w:lastRenderedPageBreak/>
         <w:t>Pays_coupe</w:t>
       </w:r>
       <w:proofErr w:type="spellEnd"/>
@@ -10248,25 +10220,52 @@
           <w:sz w:val="20"/>
           <w:szCs w:val="20"/>
         </w:rPr>
-        <w:t>_2, #rang_match, #</w:t>
-      </w:r>
-      <w:r>
-        <w:rPr>
-          <w:rFonts w:eastAsiaTheme="minorEastAsia"/>
-          <w:color w:val="000000" w:themeColor="text1"/>
-          <w:sz w:val="20"/>
-          <w:szCs w:val="20"/>
-        </w:rPr>
-        <w:t>edition_coupe</w:t>
-      </w:r>
-      <w:r>
-        <w:rPr>
-          <w:rFonts w:eastAsiaTheme="minorEastAsia"/>
-          <w:color w:val="000000" w:themeColor="text1"/>
-          <w:sz w:val="20"/>
-          <w:szCs w:val="20"/>
-        </w:rPr>
-        <w:t>, couleur, description</w:t>
+        <w:t xml:space="preserve">_2, </w:t>
+      </w:r>
+      <w:r>
+        <w:rPr>
+          <w:rFonts w:eastAsiaTheme="minorEastAsia"/>
+          <w:color w:val="000000" w:themeColor="text1"/>
+          <w:sz w:val="20"/>
+          <w:szCs w:val="20"/>
+        </w:rPr>
+        <w:t>#</w:t>
+      </w:r>
+      <w:r>
+        <w:rPr>
+          <w:rFonts w:eastAsiaTheme="minorEastAsia"/>
+          <w:color w:val="000000" w:themeColor="text1"/>
+          <w:sz w:val="20"/>
+          <w:szCs w:val="20"/>
+        </w:rPr>
+        <w:t>date</w:t>
+      </w:r>
+      <w:r>
+        <w:rPr>
+          <w:rFonts w:eastAsiaTheme="minorEastAsia"/>
+          <w:color w:val="000000" w:themeColor="text1"/>
+          <w:sz w:val="20"/>
+          <w:szCs w:val="20"/>
+        </w:rPr>
+        <w:t>_match</w:t>
+      </w:r>
+      <w:r>
+        <w:rPr>
+          <w:rFonts w:eastAsiaTheme="minorEastAsia"/>
+          <w:color w:val="000000" w:themeColor="text1"/>
+          <w:sz w:val="20"/>
+          <w:szCs w:val="20"/>
+        </w:rPr>
+        <w:t>,</w:t>
+      </w:r>
+      <w:r>
+        <w:rPr>
+          <w:rFonts w:eastAsiaTheme="minorEastAsia"/>
+          <w:color w:val="000000" w:themeColor="text1"/>
+          <w:sz w:val="20"/>
+          <w:szCs w:val="20"/>
+        </w:rPr>
+        <w:t xml:space="preserve"> couleur, description</w:t>
       </w:r>
       <w:r>
         <w:rPr>
@@ -10306,6 +10305,15 @@
           <w:szCs w:val="20"/>
         </w:rPr>
         <w:t>(</w:t>
+      </w:r>
+      <w:r>
+        <w:rPr>
+          <w:rFonts w:eastAsiaTheme="minorEastAsia"/>
+          <w:color w:val="000000" w:themeColor="text1"/>
+          <w:sz w:val="20"/>
+          <w:szCs w:val="20"/>
+        </w:rPr>
+        <w:t>#</w:t>
       </w:r>
       <w:r>
         <w:rPr>
@@ -10343,25 +10351,46 @@
           <w:szCs w:val="20"/>
           <w:u w:val="single"/>
         </w:rPr>
-        <w:t>, #nation_equipe_2,</w:t>
-      </w:r>
-      <w:r>
-        <w:rPr>
-          <w:rFonts w:eastAsiaTheme="minorEastAsia"/>
-          <w:color w:val="000000" w:themeColor="text1"/>
-          <w:sz w:val="20"/>
-          <w:szCs w:val="20"/>
-        </w:rPr>
-        <w:t xml:space="preserve"> #edition_coupe, </w:t>
-      </w:r>
-      <w:r>
-        <w:rPr>
-          <w:rFonts w:eastAsiaTheme="minorEastAsia"/>
-          <w:color w:val="000000" w:themeColor="text1"/>
-          <w:sz w:val="20"/>
-          <w:szCs w:val="20"/>
-        </w:rPr>
-        <w:t xml:space="preserve">rang, </w:t>
+        <w:t>, #nation_equipe_</w:t>
+      </w:r>
+      <w:r>
+        <w:rPr>
+          <w:rFonts w:eastAsiaTheme="minorEastAsia"/>
+          <w:b/>
+          <w:bCs/>
+          <w:color w:val="000000" w:themeColor="text1"/>
+          <w:sz w:val="20"/>
+          <w:szCs w:val="20"/>
+          <w:u w:val="single"/>
+        </w:rPr>
+        <w:t>2,</w:t>
+      </w:r>
+      <w:r>
+        <w:rPr>
+          <w:rFonts w:eastAsiaTheme="minorEastAsia"/>
+          <w:color w:val="000000" w:themeColor="text1"/>
+          <w:sz w:val="20"/>
+          <w:szCs w:val="20"/>
+        </w:rPr>
+        <w:t xml:space="preserve"> </w:t>
+      </w:r>
+      <w:r>
+        <w:rPr>
+          <w:rFonts w:eastAsiaTheme="minorEastAsia"/>
+          <w:color w:val="000000" w:themeColor="text1"/>
+          <w:sz w:val="20"/>
+          <w:szCs w:val="20"/>
+        </w:rPr>
+        <w:t>rang</w:t>
+      </w:r>
+      <w:r>
+        <w:rPr>
+          <w:rFonts w:eastAsiaTheme="minorEastAsia"/>
+          <w:color w:val="000000" w:themeColor="text1"/>
+          <w:sz w:val="20"/>
+          <w:szCs w:val="20"/>
+        </w:rPr>
+        <w:t xml:space="preserve">, </w:t>
       </w:r>
       <w:r>
         <w:rPr>
@@ -10812,6 +10841,19 @@
           <w:u w:val="single"/>
         </w:rPr>
         <w:t>date</w:t>
+      </w:r>
+      <w:r>
+        <w:rPr>
+          <w:rFonts w:eastAsiaTheme="minorEastAsia"/>
+          <w:b/>
+          <w:bCs/>
+          <w:iCs/>
+          <w:color w:val="000000" w:themeColor="text1"/>
+          <w:sz w:val="20"/>
+          <w:szCs w:val="20"/>
+          <w:u w:val="single"/>
+        </w:rPr>
+        <w:t>_match</w:t>
       </w:r>
       <w:r>
         <w:rPr>
@@ -13263,6 +13305,7 @@
     <w:lsdException w:name="HTML Sample" w:semiHidden="1" w:unhideWhenUsed="1"/>
     <w:lsdException w:name="HTML Typewriter" w:semiHidden="1" w:unhideWhenUsed="1"/>
     <w:lsdException w:name="HTML Variable" w:semiHidden="1" w:unhideWhenUsed="1"/>
+    <w:lsdException w:name="Normal Table" w:semiHidden="1" w:unhideWhenUsed="1"/>
     <w:lsdException w:name="annotation subject" w:semiHidden="1" w:unhideWhenUsed="1"/>
     <w:lsdException w:name="No List" w:semiHidden="1" w:unhideWhenUsed="1"/>
     <w:lsdException w:name="Outline List 1" w:semiHidden="1" w:unhideWhenUsed="1"/>
@@ -13305,8 +13348,11 @@
     <w:lsdException w:name="Table Contemporary" w:semiHidden="1" w:unhideWhenUsed="1"/>
     <w:lsdException w:name="Table Elegant" w:semiHidden="1" w:unhideWhenUsed="1"/>
     <w:lsdException w:name="Table Professional" w:semiHidden="1" w:unhideWhenUsed="1"/>
+    <w:lsdException w:name="Table Subtle 1" w:semiHidden="1" w:unhideWhenUsed="1"/>
     <w:lsdException w:name="Table Subtle 2" w:semiHidden="1" w:unhideWhenUsed="1"/>
     <w:lsdException w:name="Table Web 1" w:semiHidden="1" w:unhideWhenUsed="1"/>
+    <w:lsdException w:name="Table Web 2" w:semiHidden="1" w:unhideWhenUsed="1"/>
+    <w:lsdException w:name="Table Web 3" w:semiHidden="1" w:unhideWhenUsed="1"/>
     <w:lsdException w:name="Balloon Text" w:semiHidden="1" w:unhideWhenUsed="1"/>
     <w:lsdException w:name="Table Grid" w:uiPriority="39"/>
     <w:lsdException w:name="Table Theme" w:semiHidden="1" w:unhideWhenUsed="1"/>

</xml_diff>

<commit_message>
terminé 6 et 7 dans rapport
</commit_message>
<xml_diff>
--- a/ProjetBDD.docx
+++ b/ProjetBDD.docx
@@ -8200,11 +8200,46 @@
         <w:lastRenderedPageBreak/>
         <w:t>Tâches 6 et 7. Interaction avec Java et utilisation d’un ORM</w:t>
       </w:r>
-    </w:p>
-    <w:p>
-      <w:pPr>
+      <w:r>
         <w:rPr>
           <w:rFonts w:asciiTheme="majorHAnsi" w:eastAsia="Arial" w:hAnsiTheme="majorHAnsi" w:cstheme="majorHAnsi"/>
+          <w:b/>
+          <w:bCs/>
+          <w:color w:val="000000" w:themeColor="text1"/>
+          <w:sz w:val="28"/>
+          <w:szCs w:val="28"/>
+        </w:rPr>
+        <w:t xml:space="preserve"> (</w:t>
+      </w:r>
+      <w:proofErr w:type="spellStart"/>
+      <w:r>
+        <w:rPr>
+          <w:rFonts w:asciiTheme="majorHAnsi" w:eastAsia="Arial" w:hAnsiTheme="majorHAnsi" w:cstheme="majorHAnsi"/>
+          <w:b/>
+          <w:bCs/>
+          <w:color w:val="000000" w:themeColor="text1"/>
+          <w:sz w:val="28"/>
+          <w:szCs w:val="28"/>
+        </w:rPr>
+        <w:t>Hibernate</w:t>
+      </w:r>
+      <w:proofErr w:type="spellEnd"/>
+      <w:r>
+        <w:rPr>
+          <w:rFonts w:asciiTheme="majorHAnsi" w:eastAsia="Arial" w:hAnsiTheme="majorHAnsi" w:cstheme="majorHAnsi"/>
+          <w:b/>
+          <w:bCs/>
+          <w:color w:val="000000" w:themeColor="text1"/>
+          <w:sz w:val="28"/>
+          <w:szCs w:val="28"/>
+        </w:rPr>
+        <w:t>)</w:t>
+      </w:r>
+    </w:p>
+    <w:p>
+      <w:pPr>
+        <w:rPr>
+          <w:rFonts w:asciiTheme="majorHAnsi" w:eastAsia="Arial" w:hAnsiTheme="majorHAnsi" w:cstheme="majorHAnsi"/>
           <w:color w:val="000000" w:themeColor="text1"/>
           <w:sz w:val="24"/>
           <w:szCs w:val="24"/>
@@ -8413,7 +8448,7 @@
           <w:szCs w:val="20"/>
           <w:highlight w:val="lightGray"/>
         </w:rPr>
-        <w:t xml:space="preserve"> -jar IFT2935-Projet.jar</w:t>
+        <w:t xml:space="preserve"> -jar Projet.jar</w:t>
       </w:r>
     </w:p>
     <w:p>
@@ -8545,7 +8580,23 @@
           <w:sz w:val="24"/>
           <w:szCs w:val="24"/>
         </w:rPr>
-        <w:t xml:space="preserve"> d’installé pour la gestion des dépendances. À partir du terminal, naviguer vers le dossier où se trouve le fichier </w:t>
+        <w:t xml:space="preserve"> d’installé pour la gestion des dépendance</w:t>
+      </w:r>
+      <w:r>
+        <w:rPr>
+          <w:rFonts w:asciiTheme="majorHAnsi" w:eastAsia="Times New Roman" w:hAnsiTheme="majorHAnsi" w:cstheme="majorHAnsi"/>
+          <w:sz w:val="24"/>
+          <w:szCs w:val="24"/>
+        </w:rPr>
+        <w:t>s</w:t>
+      </w:r>
+      <w:r>
+        <w:rPr>
+          <w:rFonts w:asciiTheme="majorHAnsi" w:eastAsia="Times New Roman" w:hAnsiTheme="majorHAnsi" w:cstheme="majorHAnsi"/>
+          <w:sz w:val="24"/>
+          <w:szCs w:val="24"/>
+        </w:rPr>
+        <w:t xml:space="preserve">. À partir du terminal, naviguer vers le dossier où se trouve le fichier </w:t>
       </w:r>
       <w:r>
         <w:rPr>
@@ -8669,7 +8720,59 @@
           <w:sz w:val="24"/>
           <w:szCs w:val="24"/>
         </w:rPr>
-        <w:t xml:space="preserve"> peut être exécuté avec les instructions ci-haut. </w:t>
+        <w:t xml:space="preserve"> </w:t>
+      </w:r>
+      <w:r>
+        <w:rPr>
+          <w:rFonts w:asciiTheme="majorHAnsi" w:eastAsia="Times New Roman" w:hAnsiTheme="majorHAnsi" w:cstheme="majorHAnsi"/>
+          <w:sz w:val="24"/>
+          <w:szCs w:val="24"/>
+        </w:rPr>
+        <w:t xml:space="preserve">du dossier </w:t>
+      </w:r>
+      <w:proofErr w:type="spellStart"/>
+      <w:r>
+        <w:rPr>
+          <w:rFonts w:asciiTheme="majorHAnsi" w:eastAsia="Times New Roman" w:hAnsiTheme="majorHAnsi" w:cstheme="majorHAnsi"/>
+          <w:i/>
+          <w:iCs/>
+          <w:sz w:val="24"/>
+          <w:szCs w:val="24"/>
+        </w:rPr>
+        <w:t>target</w:t>
+      </w:r>
+      <w:proofErr w:type="spellEnd"/>
+      <w:r>
+        <w:rPr>
+          <w:rFonts w:asciiTheme="majorHAnsi" w:eastAsia="Times New Roman" w:hAnsiTheme="majorHAnsi" w:cstheme="majorHAnsi"/>
+          <w:sz w:val="24"/>
+          <w:szCs w:val="24"/>
+        </w:rPr>
+        <w:t xml:space="preserve"> nouvelle</w:t>
+      </w:r>
+      <w:r>
+        <w:rPr>
+          <w:rFonts w:asciiTheme="majorHAnsi" w:eastAsia="Times New Roman" w:hAnsiTheme="majorHAnsi" w:cstheme="majorHAnsi"/>
+          <w:sz w:val="24"/>
+          <w:szCs w:val="24"/>
+        </w:rPr>
+        <w:t>ment</w:t>
+      </w:r>
+      <w:r>
+        <w:rPr>
+          <w:rFonts w:asciiTheme="majorHAnsi" w:eastAsia="Times New Roman" w:hAnsiTheme="majorHAnsi" w:cstheme="majorHAnsi"/>
+          <w:sz w:val="24"/>
+          <w:szCs w:val="24"/>
+        </w:rPr>
+        <w:t xml:space="preserve"> créé </w:t>
+      </w:r>
+      <w:r>
+        <w:rPr>
+          <w:rFonts w:asciiTheme="majorHAnsi" w:eastAsia="Times New Roman" w:hAnsiTheme="majorHAnsi" w:cstheme="majorHAnsi"/>
+          <w:sz w:val="24"/>
+          <w:szCs w:val="24"/>
+        </w:rPr>
+        <w:t xml:space="preserve">peut être exécuté avec les instructions ci-haut. </w:t>
       </w:r>
     </w:p>
     <w:p>
@@ -8886,6 +8989,146 @@
           <w:sz w:val="24"/>
           <w:szCs w:val="24"/>
         </w:rPr>
+        <w:drawing>
+          <wp:anchor distT="0" distB="0" distL="114300" distR="114300" simplePos="0" relativeHeight="251659264" behindDoc="1" locked="0" layoutInCell="1" allowOverlap="1" wp14:anchorId="24F33925" wp14:editId="46244CBC">
+            <wp:simplePos x="0" y="0"/>
+            <wp:positionH relativeFrom="column">
+              <wp:posOffset>3059430</wp:posOffset>
+            </wp:positionH>
+            <wp:positionV relativeFrom="paragraph">
+              <wp:posOffset>614045</wp:posOffset>
+            </wp:positionV>
+            <wp:extent cx="3269615" cy="2159635"/>
+            <wp:effectExtent l="0" t="0" r="0" b="0"/>
+            <wp:wrapThrough wrapText="bothSides">
+              <wp:wrapPolygon edited="0">
+                <wp:start x="0" y="0"/>
+                <wp:lineTo x="0" y="21467"/>
+                <wp:lineTo x="21478" y="21467"/>
+                <wp:lineTo x="21478" y="0"/>
+                <wp:lineTo x="0" y="0"/>
+              </wp:wrapPolygon>
+            </wp:wrapThrough>
+            <wp:docPr id="3" name="Picture 3" descr="Graphical user interface, text, application, email&#10;&#10;Description automatically generated"/>
+            <wp:cNvGraphicFramePr>
+              <a:graphicFrameLocks xmlns:a="http://schemas.openxmlformats.org/drawingml/2006/main" noChangeAspect="1"/>
+            </wp:cNvGraphicFramePr>
+            <a:graphic xmlns:a="http://schemas.openxmlformats.org/drawingml/2006/main">
+              <a:graphicData uri="http://schemas.openxmlformats.org/drawingml/2006/picture">
+                <pic:pic xmlns:pic="http://schemas.openxmlformats.org/drawingml/2006/picture">
+                  <pic:nvPicPr>
+                    <pic:cNvPr id="3" name="Picture 3" descr="Graphical user interface, text, application, email&#10;&#10;Description automatically generated"/>
+                    <pic:cNvPicPr/>
+                  </pic:nvPicPr>
+                  <pic:blipFill>
+                    <a:blip r:embed="rId6" cstate="print">
+                      <a:extLst>
+                        <a:ext uri="{28A0092B-C50C-407E-A947-70E740481C1C}">
+                          <a14:useLocalDpi xmlns:a14="http://schemas.microsoft.com/office/drawing/2010/main" val="0"/>
+                        </a:ext>
+                      </a:extLst>
+                    </a:blip>
+                    <a:stretch>
+                      <a:fillRect/>
+                    </a:stretch>
+                  </pic:blipFill>
+                  <pic:spPr>
+                    <a:xfrm>
+                      <a:off x="0" y="0"/>
+                      <a:ext cx="3269615" cy="2159635"/>
+                    </a:xfrm>
+                    <a:prstGeom prst="rect">
+                      <a:avLst/>
+                    </a:prstGeom>
+                  </pic:spPr>
+                </pic:pic>
+              </a:graphicData>
+            </a:graphic>
+            <wp14:sizeRelH relativeFrom="page">
+              <wp14:pctWidth>0</wp14:pctWidth>
+            </wp14:sizeRelH>
+            <wp14:sizeRelV relativeFrom="page">
+              <wp14:pctHeight>0</wp14:pctHeight>
+            </wp14:sizeRelV>
+          </wp:anchor>
+        </w:drawing>
+      </w:r>
+      <w:r>
+        <w:rPr>
+          <w:rFonts w:asciiTheme="majorHAnsi" w:eastAsia="Times New Roman" w:hAnsiTheme="majorHAnsi" w:cstheme="majorHAnsi"/>
+          <w:sz w:val="24"/>
+          <w:szCs w:val="24"/>
+        </w:rPr>
+        <w:drawing>
+          <wp:anchor distT="0" distB="0" distL="114300" distR="114300" simplePos="0" relativeHeight="251658240" behindDoc="1" locked="0" layoutInCell="1" allowOverlap="1" wp14:anchorId="71400D07" wp14:editId="56394BE1">
+            <wp:simplePos x="0" y="0"/>
+            <wp:positionH relativeFrom="column">
+              <wp:posOffset>-332163</wp:posOffset>
+            </wp:positionH>
+            <wp:positionV relativeFrom="paragraph">
+              <wp:posOffset>615252</wp:posOffset>
+            </wp:positionV>
+            <wp:extent cx="3270250" cy="2159635"/>
+            <wp:effectExtent l="0" t="0" r="6350" b="0"/>
+            <wp:wrapThrough wrapText="bothSides">
+              <wp:wrapPolygon edited="0">
+                <wp:start x="0" y="0"/>
+                <wp:lineTo x="0" y="21467"/>
+                <wp:lineTo x="21558" y="21467"/>
+                <wp:lineTo x="21558" y="0"/>
+                <wp:lineTo x="0" y="0"/>
+              </wp:wrapPolygon>
+            </wp:wrapThrough>
+            <wp:docPr id="1" name="Picture 1" descr="Graphical user interface, text, application, chat or text message&#10;&#10;Description automatically generated"/>
+            <wp:cNvGraphicFramePr>
+              <a:graphicFrameLocks xmlns:a="http://schemas.openxmlformats.org/drawingml/2006/main" noChangeAspect="1"/>
+            </wp:cNvGraphicFramePr>
+            <a:graphic xmlns:a="http://schemas.openxmlformats.org/drawingml/2006/main">
+              <a:graphicData uri="http://schemas.openxmlformats.org/drawingml/2006/picture">
+                <pic:pic xmlns:pic="http://schemas.openxmlformats.org/drawingml/2006/picture">
+                  <pic:nvPicPr>
+                    <pic:cNvPr id="1" name="Picture 1" descr="Graphical user interface, text, application, chat or text message&#10;&#10;Description automatically generated"/>
+                    <pic:cNvPicPr/>
+                  </pic:nvPicPr>
+                  <pic:blipFill>
+                    <a:blip r:embed="rId7" cstate="print">
+                      <a:extLst>
+                        <a:ext uri="{28A0092B-C50C-407E-A947-70E740481C1C}">
+                          <a14:useLocalDpi xmlns:a14="http://schemas.microsoft.com/office/drawing/2010/main" val="0"/>
+                        </a:ext>
+                      </a:extLst>
+                    </a:blip>
+                    <a:stretch>
+                      <a:fillRect/>
+                    </a:stretch>
+                  </pic:blipFill>
+                  <pic:spPr>
+                    <a:xfrm>
+                      <a:off x="0" y="0"/>
+                      <a:ext cx="3270250" cy="2159635"/>
+                    </a:xfrm>
+                    <a:prstGeom prst="rect">
+                      <a:avLst/>
+                    </a:prstGeom>
+                  </pic:spPr>
+                </pic:pic>
+              </a:graphicData>
+            </a:graphic>
+            <wp14:sizeRelH relativeFrom="page">
+              <wp14:pctWidth>0</wp14:pctWidth>
+            </wp14:sizeRelH>
+            <wp14:sizeRelV relativeFrom="page">
+              <wp14:pctHeight>0</wp14:pctHeight>
+            </wp14:sizeRelV>
+          </wp:anchor>
+        </w:drawing>
+      </w:r>
+      <w:r>
+        <w:rPr>
+          <w:rFonts w:asciiTheme="majorHAnsi" w:eastAsia="Times New Roman" w:hAnsiTheme="majorHAnsi" w:cstheme="majorHAnsi"/>
+          <w:sz w:val="24"/>
+          <w:szCs w:val="24"/>
+        </w:rPr>
         <w:t>À l’ouverture de l’application, remplacer les informatio</w:t>
       </w:r>
       <w:r>
@@ -8894,20 +9137,36 @@
           <w:sz w:val="24"/>
           <w:szCs w:val="24"/>
         </w:rPr>
-        <w:t>ns de connexion par défaut si nécessaire :</w:t>
-      </w:r>
-    </w:p>
-    <w:p>
-      <w:pPr>
-        <w:suppressAutoHyphens w:val="0"/>
-        <w:spacing w:after="0" w:line="240" w:lineRule="auto"/>
-        <w:textAlignment w:val="baseline"/>
+        <w:t>ns de connexion par défaut si nécessaire</w:t>
+      </w:r>
+      <w:r>
         <w:rPr>
           <w:rFonts w:asciiTheme="majorHAnsi" w:eastAsia="Times New Roman" w:hAnsiTheme="majorHAnsi" w:cstheme="majorHAnsi"/>
           <w:sz w:val="24"/>
           <w:szCs w:val="24"/>
         </w:rPr>
-      </w:pPr>
+        <w:t xml:space="preserve"> puis cliquer sur </w:t>
+      </w:r>
+      <w:proofErr w:type="spellStart"/>
+      <w:r>
+        <w:rPr>
+          <w:rFonts w:asciiTheme="majorHAnsi" w:eastAsia="Times New Roman" w:hAnsiTheme="majorHAnsi" w:cstheme="majorHAnsi"/>
+          <w:i/>
+          <w:iCs/>
+          <w:sz w:val="24"/>
+          <w:szCs w:val="24"/>
+        </w:rPr>
+        <w:t>Enregister</w:t>
+      </w:r>
+      <w:proofErr w:type="spellEnd"/>
+      <w:r>
+        <w:rPr>
+          <w:rFonts w:asciiTheme="majorHAnsi" w:eastAsia="Times New Roman" w:hAnsiTheme="majorHAnsi" w:cstheme="majorHAnsi"/>
+          <w:sz w:val="24"/>
+          <w:szCs w:val="24"/>
+        </w:rPr>
+        <w:t>. Cliquer ensuite sur un des quatre boutons pour faire apparaître la question et la réponse.</w:t>
+      </w:r>
     </w:p>
     <w:sectPr>
       <w:pgSz w:w="12240" w:h="15840"/>

</xml_diff>

<commit_message>
ajout de commentaires dans database.sql
</commit_message>
<xml_diff>
--- a/ProjetBDD.docx
+++ b/ProjetBDD.docx
@@ -164,6 +164,8 @@
         <w:jc w:val="center"/>
         <w:rPr>
           <w:rFonts w:asciiTheme="majorHAnsi" w:eastAsiaTheme="minorEastAsia" w:hAnsiTheme="majorHAnsi" w:cstheme="majorHAnsi"/>
+          <w:b/>
+          <w:bCs/>
           <w:color w:val="000000" w:themeColor="text1"/>
           <w:sz w:val="32"/>
           <w:szCs w:val="32"/>
@@ -172,6 +174,8 @@
       <w:r>
         <w:rPr>
           <w:rFonts w:asciiTheme="majorHAnsi" w:eastAsiaTheme="minorEastAsia" w:hAnsiTheme="majorHAnsi" w:cstheme="majorHAnsi"/>
+          <w:b/>
+          <w:bCs/>
           <w:color w:val="000000" w:themeColor="text1"/>
           <w:sz w:val="32"/>
           <w:szCs w:val="32"/>
@@ -245,16 +249,14 @@
           <w:color w:val="000000" w:themeColor="text1"/>
           <w:sz w:val="24"/>
           <w:szCs w:val="24"/>
-          <w:lang w:val="en-CA"/>
-        </w:rPr>
-      </w:pPr>
-      <w:r>
-        <w:rPr>
-          <w:rFonts w:asciiTheme="majorHAnsi" w:eastAsiaTheme="minorEastAsia" w:hAnsiTheme="majorHAnsi" w:cstheme="majorHAnsi"/>
-          <w:color w:val="000000" w:themeColor="text1"/>
-          <w:sz w:val="24"/>
-          <w:szCs w:val="24"/>
-          <w:lang w:val="en-CA"/>
+        </w:rPr>
+      </w:pPr>
+      <w:r>
+        <w:rPr>
+          <w:rFonts w:asciiTheme="majorHAnsi" w:eastAsiaTheme="minorEastAsia" w:hAnsiTheme="majorHAnsi" w:cstheme="majorHAnsi"/>
+          <w:color w:val="000000" w:themeColor="text1"/>
+          <w:sz w:val="24"/>
+          <w:szCs w:val="24"/>
         </w:rPr>
         <w:t>Bojan Odobasic (952514)</w:t>
       </w:r>
@@ -268,40 +270,16 @@
           <w:color w:val="000000" w:themeColor="text1"/>
           <w:sz w:val="24"/>
           <w:szCs w:val="24"/>
-          <w:lang w:val="en-CA"/>
-        </w:rPr>
-      </w:pPr>
-      <w:r>
-        <w:rPr>
-          <w:rFonts w:asciiTheme="majorHAnsi" w:eastAsiaTheme="minorEastAsia" w:hAnsiTheme="majorHAnsi" w:cstheme="majorHAnsi"/>
-          <w:color w:val="000000" w:themeColor="text1"/>
-          <w:sz w:val="24"/>
-          <w:szCs w:val="24"/>
-          <w:lang w:val="en-CA"/>
-        </w:rPr>
-        <w:t xml:space="preserve">Jean-Marc </w:t>
-      </w:r>
-      <w:proofErr w:type="spellStart"/>
-      <w:r>
-        <w:rPr>
-          <w:rFonts w:asciiTheme="majorHAnsi" w:eastAsiaTheme="minorEastAsia" w:hAnsiTheme="majorHAnsi" w:cstheme="majorHAnsi"/>
-          <w:color w:val="000000" w:themeColor="text1"/>
-          <w:sz w:val="24"/>
-          <w:szCs w:val="24"/>
-          <w:lang w:val="en-CA"/>
-        </w:rPr>
-        <w:t>Prud’homme</w:t>
-      </w:r>
-      <w:proofErr w:type="spellEnd"/>
-      <w:r>
-        <w:rPr>
-          <w:rFonts w:asciiTheme="majorHAnsi" w:eastAsiaTheme="minorEastAsia" w:hAnsiTheme="majorHAnsi" w:cstheme="majorHAnsi"/>
-          <w:color w:val="000000" w:themeColor="text1"/>
-          <w:sz w:val="24"/>
-          <w:szCs w:val="24"/>
-          <w:lang w:val="en-CA"/>
-        </w:rPr>
-        <w:t xml:space="preserve"> (20137035)</w:t>
+        </w:rPr>
+      </w:pPr>
+      <w:r>
+        <w:rPr>
+          <w:rFonts w:asciiTheme="majorHAnsi" w:eastAsiaTheme="minorEastAsia" w:hAnsiTheme="majorHAnsi" w:cstheme="majorHAnsi"/>
+          <w:color w:val="000000" w:themeColor="text1"/>
+          <w:sz w:val="24"/>
+          <w:szCs w:val="24"/>
+        </w:rPr>
+        <w:t>Jean-Marc Prud’homme (20137035)</w:t>
       </w:r>
     </w:p>
     <w:p>
@@ -313,40 +291,16 @@
           <w:color w:val="000000" w:themeColor="text1"/>
           <w:sz w:val="24"/>
           <w:szCs w:val="24"/>
-          <w:lang w:val="en-CA"/>
-        </w:rPr>
-      </w:pPr>
-      <w:r>
-        <w:rPr>
-          <w:rFonts w:asciiTheme="majorHAnsi" w:eastAsiaTheme="minorEastAsia" w:hAnsiTheme="majorHAnsi" w:cstheme="majorHAnsi"/>
-          <w:color w:val="000000" w:themeColor="text1"/>
-          <w:sz w:val="24"/>
-          <w:szCs w:val="24"/>
-          <w:lang w:val="en-CA"/>
-        </w:rPr>
-        <w:t xml:space="preserve">Jean-Daniel </w:t>
-      </w:r>
-      <w:proofErr w:type="spellStart"/>
-      <w:r>
-        <w:rPr>
-          <w:rFonts w:asciiTheme="majorHAnsi" w:eastAsiaTheme="minorEastAsia" w:hAnsiTheme="majorHAnsi" w:cstheme="majorHAnsi"/>
-          <w:color w:val="000000" w:themeColor="text1"/>
-          <w:sz w:val="24"/>
-          <w:szCs w:val="24"/>
-          <w:lang w:val="en-CA"/>
-        </w:rPr>
-        <w:t>Toupin</w:t>
-      </w:r>
-      <w:proofErr w:type="spellEnd"/>
-      <w:r>
-        <w:rPr>
-          <w:rFonts w:asciiTheme="majorHAnsi" w:eastAsiaTheme="minorEastAsia" w:hAnsiTheme="majorHAnsi" w:cstheme="majorHAnsi"/>
-          <w:color w:val="000000" w:themeColor="text1"/>
-          <w:sz w:val="24"/>
-          <w:szCs w:val="24"/>
-          <w:lang w:val="en-CA"/>
-        </w:rPr>
-        <w:t xml:space="preserve"> (20046724)</w:t>
+        </w:rPr>
+      </w:pPr>
+      <w:r>
+        <w:rPr>
+          <w:rFonts w:asciiTheme="majorHAnsi" w:eastAsiaTheme="minorEastAsia" w:hAnsiTheme="majorHAnsi" w:cstheme="majorHAnsi"/>
+          <w:color w:val="000000" w:themeColor="text1"/>
+          <w:sz w:val="24"/>
+          <w:szCs w:val="24"/>
+        </w:rPr>
+        <w:t>Jean-Daniel Toupin (20046724)</w:t>
       </w:r>
     </w:p>
     <w:p>
@@ -358,7 +312,6 @@
           <w:color w:val="000000" w:themeColor="text1"/>
           <w:sz w:val="24"/>
           <w:szCs w:val="24"/>
-          <w:lang w:val="en-CA"/>
         </w:rPr>
       </w:pPr>
     </w:p>
@@ -371,7 +324,6 @@
           <w:color w:val="000000" w:themeColor="text1"/>
           <w:sz w:val="24"/>
           <w:szCs w:val="24"/>
-          <w:lang w:val="en-CA"/>
         </w:rPr>
       </w:pPr>
     </w:p>
@@ -384,7 +336,6 @@
           <w:color w:val="000000" w:themeColor="text1"/>
           <w:sz w:val="24"/>
           <w:szCs w:val="24"/>
-          <w:lang w:val="en-CA"/>
         </w:rPr>
       </w:pPr>
     </w:p>
@@ -397,7 +348,6 @@
           <w:color w:val="000000" w:themeColor="text1"/>
           <w:sz w:val="24"/>
           <w:szCs w:val="24"/>
-          <w:lang w:val="en-CA"/>
         </w:rPr>
       </w:pPr>
     </w:p>
@@ -410,7 +360,6 @@
           <w:color w:val="000000" w:themeColor="text1"/>
           <w:sz w:val="24"/>
           <w:szCs w:val="24"/>
-          <w:lang w:val="en-CA"/>
         </w:rPr>
       </w:pPr>
     </w:p>
@@ -423,7 +372,6 @@
           <w:color w:val="000000" w:themeColor="text1"/>
           <w:sz w:val="24"/>
           <w:szCs w:val="24"/>
-          <w:lang w:val="en-CA"/>
         </w:rPr>
       </w:pPr>
     </w:p>
@@ -436,7 +384,6 @@
           <w:color w:val="000000" w:themeColor="text1"/>
           <w:sz w:val="24"/>
           <w:szCs w:val="24"/>
-          <w:lang w:val="en-CA"/>
         </w:rPr>
       </w:pPr>
     </w:p>
@@ -449,7 +396,6 @@
           <w:color w:val="000000" w:themeColor="text1"/>
           <w:sz w:val="24"/>
           <w:szCs w:val="24"/>
-          <w:lang w:val="en-CA"/>
         </w:rPr>
       </w:pPr>
     </w:p>
@@ -462,7 +408,6 @@
           <w:color w:val="000000" w:themeColor="text1"/>
           <w:sz w:val="24"/>
           <w:szCs w:val="24"/>
-          <w:lang w:val="en-CA"/>
         </w:rPr>
       </w:pPr>
     </w:p>
@@ -475,7 +420,6 @@
           <w:color w:val="000000" w:themeColor="text1"/>
           <w:sz w:val="24"/>
           <w:szCs w:val="24"/>
-          <w:lang w:val="en-CA"/>
         </w:rPr>
       </w:pPr>
     </w:p>
@@ -488,7 +432,6 @@
           <w:color w:val="000000" w:themeColor="text1"/>
           <w:sz w:val="24"/>
           <w:szCs w:val="24"/>
-          <w:lang w:val="en-CA"/>
         </w:rPr>
       </w:pPr>
     </w:p>
@@ -501,7 +444,6 @@
           <w:color w:val="000000" w:themeColor="text1"/>
           <w:sz w:val="24"/>
           <w:szCs w:val="24"/>
-          <w:lang w:val="en-CA"/>
         </w:rPr>
       </w:pPr>
     </w:p>
@@ -514,7 +456,6 @@
           <w:color w:val="000000" w:themeColor="text1"/>
           <w:sz w:val="24"/>
           <w:szCs w:val="24"/>
-          <w:lang w:val="en-CA"/>
         </w:rPr>
       </w:pPr>
     </w:p>
@@ -527,7 +468,6 @@
           <w:color w:val="000000" w:themeColor="text1"/>
           <w:sz w:val="24"/>
           <w:szCs w:val="24"/>
-          <w:lang w:val="en-CA"/>
         </w:rPr>
       </w:pPr>
     </w:p>
@@ -540,16 +480,14 @@
           <w:color w:val="000000" w:themeColor="text1"/>
           <w:sz w:val="24"/>
           <w:szCs w:val="24"/>
-          <w:lang w:val="en-CA"/>
-        </w:rPr>
-      </w:pPr>
-      <w:r>
-        <w:rPr>
-          <w:rFonts w:asciiTheme="majorHAnsi" w:eastAsiaTheme="minorEastAsia" w:hAnsiTheme="majorHAnsi" w:cstheme="majorHAnsi"/>
-          <w:color w:val="000000" w:themeColor="text1"/>
-          <w:sz w:val="24"/>
-          <w:szCs w:val="24"/>
-          <w:lang w:val="en-CA"/>
+        </w:rPr>
+      </w:pPr>
+      <w:r>
+        <w:rPr>
+          <w:rFonts w:asciiTheme="majorHAnsi" w:eastAsiaTheme="minorEastAsia" w:hAnsiTheme="majorHAnsi" w:cstheme="majorHAnsi"/>
+          <w:color w:val="000000" w:themeColor="text1"/>
+          <w:sz w:val="24"/>
+          <w:szCs w:val="24"/>
         </w:rPr>
         <w:t>Michel Boyer</w:t>
       </w:r>
@@ -563,30 +501,16 @@
           <w:color w:val="000000" w:themeColor="text1"/>
           <w:sz w:val="24"/>
           <w:szCs w:val="24"/>
-          <w:lang w:val="en-CA"/>
-        </w:rPr>
-      </w:pPr>
-      <w:proofErr w:type="spellStart"/>
-      <w:r>
-        <w:rPr>
-          <w:rFonts w:asciiTheme="majorHAnsi" w:eastAsiaTheme="minorEastAsia" w:hAnsiTheme="majorHAnsi" w:cstheme="majorHAnsi"/>
-          <w:color w:val="000000" w:themeColor="text1"/>
-          <w:sz w:val="24"/>
-          <w:szCs w:val="24"/>
-          <w:lang w:val="en-CA"/>
-        </w:rPr>
-        <w:t>Université</w:t>
-      </w:r>
-      <w:proofErr w:type="spellEnd"/>
-      <w:r>
-        <w:rPr>
-          <w:rFonts w:asciiTheme="majorHAnsi" w:eastAsiaTheme="minorEastAsia" w:hAnsiTheme="majorHAnsi" w:cstheme="majorHAnsi"/>
-          <w:color w:val="000000" w:themeColor="text1"/>
-          <w:sz w:val="24"/>
-          <w:szCs w:val="24"/>
-          <w:lang w:val="en-CA"/>
-        </w:rPr>
-        <w:t xml:space="preserve"> de Montréal</w:t>
+        </w:rPr>
+      </w:pPr>
+      <w:r>
+        <w:rPr>
+          <w:rFonts w:asciiTheme="majorHAnsi" w:eastAsiaTheme="minorEastAsia" w:hAnsiTheme="majorHAnsi" w:cstheme="majorHAnsi"/>
+          <w:color w:val="000000" w:themeColor="text1"/>
+          <w:sz w:val="24"/>
+          <w:szCs w:val="24"/>
+        </w:rPr>
+        <w:t>Université de Montréal</w:t>
       </w:r>
     </w:p>
     <w:p>
@@ -598,40 +522,16 @@
           <w:color w:val="000000" w:themeColor="text1"/>
           <w:sz w:val="24"/>
           <w:szCs w:val="24"/>
-          <w:lang w:val="en-CA"/>
-        </w:rPr>
-      </w:pPr>
-      <w:r>
-        <w:rPr>
-          <w:rFonts w:asciiTheme="majorHAnsi" w:eastAsiaTheme="minorEastAsia" w:hAnsiTheme="majorHAnsi" w:cstheme="majorHAnsi"/>
-          <w:color w:val="000000" w:themeColor="text1"/>
-          <w:sz w:val="24"/>
-          <w:szCs w:val="24"/>
-          <w:lang w:val="en-CA"/>
-        </w:rPr>
-        <w:t xml:space="preserve">16 </w:t>
-      </w:r>
-      <w:proofErr w:type="spellStart"/>
-      <w:r>
-        <w:rPr>
-          <w:rFonts w:asciiTheme="majorHAnsi" w:eastAsiaTheme="minorEastAsia" w:hAnsiTheme="majorHAnsi" w:cstheme="majorHAnsi"/>
-          <w:color w:val="000000" w:themeColor="text1"/>
-          <w:sz w:val="24"/>
-          <w:szCs w:val="24"/>
-          <w:lang w:val="en-CA"/>
-        </w:rPr>
-        <w:t>avril</w:t>
-      </w:r>
-      <w:proofErr w:type="spellEnd"/>
-      <w:r>
-        <w:rPr>
-          <w:rFonts w:asciiTheme="majorHAnsi" w:eastAsiaTheme="minorEastAsia" w:hAnsiTheme="majorHAnsi" w:cstheme="majorHAnsi"/>
-          <w:color w:val="000000" w:themeColor="text1"/>
-          <w:sz w:val="24"/>
-          <w:szCs w:val="24"/>
-          <w:lang w:val="en-CA"/>
-        </w:rPr>
-        <w:t xml:space="preserve"> 2020</w:t>
+        </w:rPr>
+      </w:pPr>
+      <w:r>
+        <w:rPr>
+          <w:rFonts w:asciiTheme="majorHAnsi" w:eastAsiaTheme="minorEastAsia" w:hAnsiTheme="majorHAnsi" w:cstheme="majorHAnsi"/>
+          <w:color w:val="000000" w:themeColor="text1"/>
+          <w:sz w:val="24"/>
+          <w:szCs w:val="24"/>
+        </w:rPr>
+        <w:t>16 avril 2020</w:t>
       </w:r>
     </w:p>
     <w:p>
@@ -643,16 +543,14 @@
           <w:color w:val="000000" w:themeColor="text1"/>
           <w:sz w:val="24"/>
           <w:szCs w:val="24"/>
-          <w:lang w:val="en-CA"/>
-        </w:rPr>
-      </w:pPr>
-      <w:r>
-        <w:rPr>
-          <w:rFonts w:asciiTheme="majorHAnsi" w:eastAsiaTheme="minorEastAsia" w:hAnsiTheme="majorHAnsi" w:cstheme="majorHAnsi"/>
-          <w:color w:val="000000" w:themeColor="text1"/>
-          <w:sz w:val="24"/>
-          <w:szCs w:val="24"/>
-          <w:lang w:val="en-CA"/>
+        </w:rPr>
+      </w:pPr>
+      <w:r>
+        <w:rPr>
+          <w:rFonts w:asciiTheme="majorHAnsi" w:eastAsiaTheme="minorEastAsia" w:hAnsiTheme="majorHAnsi" w:cstheme="majorHAnsi"/>
+          <w:color w:val="000000" w:themeColor="text1"/>
+          <w:sz w:val="24"/>
+          <w:szCs w:val="24"/>
         </w:rPr>
         <w:br w:type="page"/>
       </w:r>
@@ -6652,15 +6550,876 @@
           <w:rFonts w:asciiTheme="majorHAnsi" w:eastAsiaTheme="minorEastAsia" w:hAnsiTheme="majorHAnsi" w:cstheme="majorHAnsi"/>
           <w:b/>
           <w:bCs/>
-          <w:i/>
+          <w:color w:val="000000" w:themeColor="text1"/>
+          <w:sz w:val="28"/>
+          <w:szCs w:val="28"/>
+        </w:rPr>
+      </w:pPr>
+      <w:r>
+        <w:rPr>
+          <w:rFonts w:asciiTheme="majorHAnsi" w:eastAsiaTheme="minorEastAsia" w:hAnsiTheme="majorHAnsi" w:cstheme="majorHAnsi"/>
+          <w:b/>
+          <w:bCs/>
+          <w:color w:val="000000" w:themeColor="text1"/>
+          <w:sz w:val="28"/>
+          <w:szCs w:val="28"/>
+        </w:rPr>
+        <w:lastRenderedPageBreak/>
+        <w:t>Sch</w:t>
+      </w:r>
+      <w:r>
+        <w:rPr>
+          <w:rFonts w:asciiTheme="majorHAnsi" w:eastAsiaTheme="minorEastAsia" w:hAnsiTheme="majorHAnsi" w:cstheme="majorHAnsi"/>
+          <w:b/>
+          <w:bCs/>
+          <w:color w:val="000000" w:themeColor="text1"/>
+          <w:sz w:val="28"/>
+          <w:szCs w:val="28"/>
+        </w:rPr>
+        <w:t>é</w:t>
+      </w:r>
+      <w:r>
+        <w:rPr>
+          <w:rFonts w:asciiTheme="majorHAnsi" w:eastAsiaTheme="minorEastAsia" w:hAnsiTheme="majorHAnsi" w:cstheme="majorHAnsi"/>
+          <w:b/>
+          <w:bCs/>
+          <w:color w:val="000000" w:themeColor="text1"/>
+          <w:sz w:val="28"/>
+          <w:szCs w:val="28"/>
+        </w:rPr>
+        <w:t>ma relationnel final</w:t>
+      </w:r>
+    </w:p>
+    <w:p>
+      <w:pPr>
+        <w:spacing w:line="360" w:lineRule="auto"/>
+        <w:rPr>
+          <w:rFonts w:asciiTheme="majorHAnsi" w:eastAsiaTheme="minorEastAsia" w:hAnsiTheme="majorHAnsi" w:cstheme="majorHAnsi"/>
+          <w:color w:val="000000" w:themeColor="text1"/>
+          <w:sz w:val="20"/>
+          <w:szCs w:val="20"/>
+        </w:rPr>
+      </w:pPr>
+      <w:proofErr w:type="spellStart"/>
+      <w:r>
+        <w:rPr>
+          <w:rFonts w:asciiTheme="majorHAnsi" w:eastAsiaTheme="minorEastAsia" w:hAnsiTheme="majorHAnsi" w:cstheme="majorHAnsi"/>
+          <w:color w:val="B47804"/>
+          <w:sz w:val="20"/>
+          <w:szCs w:val="20"/>
+        </w:rPr>
+        <w:t>Coupe_du_monde</w:t>
+      </w:r>
+      <w:proofErr w:type="spellEnd"/>
+      <w:r>
+        <w:rPr>
+          <w:rFonts w:asciiTheme="majorHAnsi" w:eastAsiaTheme="minorEastAsia" w:hAnsiTheme="majorHAnsi" w:cstheme="majorHAnsi"/>
+          <w:color w:val="B47804"/>
+          <w:sz w:val="20"/>
+          <w:szCs w:val="20"/>
+        </w:rPr>
+        <w:t xml:space="preserve"> (</w:t>
+      </w:r>
+      <w:proofErr w:type="spellStart"/>
+      <w:r>
+        <w:rPr>
+          <w:rFonts w:asciiTheme="majorHAnsi" w:eastAsiaTheme="minorEastAsia" w:hAnsiTheme="majorHAnsi" w:cstheme="majorHAnsi"/>
+          <w:b/>
+          <w:bCs/>
+          <w:color w:val="000000" w:themeColor="text1"/>
+          <w:sz w:val="20"/>
+          <w:szCs w:val="20"/>
+          <w:u w:val="single"/>
+        </w:rPr>
+        <w:t>edition</w:t>
+      </w:r>
+      <w:proofErr w:type="spellEnd"/>
+      <w:r>
+        <w:rPr>
+          <w:rFonts w:asciiTheme="majorHAnsi" w:eastAsiaTheme="minorEastAsia" w:hAnsiTheme="majorHAnsi" w:cstheme="majorHAnsi"/>
+          <w:color w:val="000000" w:themeColor="text1"/>
+          <w:sz w:val="20"/>
+          <w:szCs w:val="20"/>
+        </w:rPr>
+        <w:t xml:space="preserve">, </w:t>
+      </w:r>
+      <w:proofErr w:type="spellStart"/>
+      <w:r>
+        <w:rPr>
+          <w:rFonts w:asciiTheme="majorHAnsi" w:eastAsiaTheme="minorEastAsia" w:hAnsiTheme="majorHAnsi" w:cstheme="majorHAnsi"/>
+          <w:color w:val="000000" w:themeColor="text1"/>
+          <w:sz w:val="20"/>
+          <w:szCs w:val="20"/>
+        </w:rPr>
+        <w:t>date_debut</w:t>
+      </w:r>
+      <w:proofErr w:type="spellEnd"/>
+      <w:r>
+        <w:rPr>
+          <w:rFonts w:asciiTheme="majorHAnsi" w:eastAsiaTheme="minorEastAsia" w:hAnsiTheme="majorHAnsi" w:cstheme="majorHAnsi"/>
+          <w:color w:val="000000" w:themeColor="text1"/>
+          <w:sz w:val="20"/>
+          <w:szCs w:val="20"/>
+        </w:rPr>
+        <w:t xml:space="preserve">, </w:t>
+      </w:r>
+      <w:proofErr w:type="spellStart"/>
+      <w:r>
+        <w:rPr>
+          <w:rFonts w:asciiTheme="majorHAnsi" w:eastAsiaTheme="minorEastAsia" w:hAnsiTheme="majorHAnsi" w:cstheme="majorHAnsi"/>
+          <w:color w:val="000000" w:themeColor="text1"/>
+          <w:sz w:val="20"/>
+          <w:szCs w:val="20"/>
+        </w:rPr>
+        <w:t>date_fin</w:t>
+      </w:r>
+      <w:proofErr w:type="spellEnd"/>
+      <w:r>
+        <w:rPr>
+          <w:rFonts w:asciiTheme="majorHAnsi" w:eastAsiaTheme="minorEastAsia" w:hAnsiTheme="majorHAnsi" w:cstheme="majorHAnsi"/>
+          <w:color w:val="000000" w:themeColor="text1"/>
+          <w:sz w:val="20"/>
+          <w:szCs w:val="20"/>
+        </w:rPr>
+        <w:t>)</w:t>
+      </w:r>
+    </w:p>
+    <w:p>
+      <w:pPr>
+        <w:spacing w:line="360" w:lineRule="auto"/>
+        <w:rPr>
+          <w:rFonts w:asciiTheme="majorHAnsi" w:eastAsiaTheme="minorEastAsia" w:hAnsiTheme="majorHAnsi" w:cstheme="majorHAnsi"/>
+          <w:color w:val="000000" w:themeColor="text1"/>
+          <w:sz w:val="20"/>
+          <w:szCs w:val="20"/>
+        </w:rPr>
+      </w:pPr>
+      <w:proofErr w:type="spellStart"/>
+      <w:r>
+        <w:rPr>
+          <w:rFonts w:asciiTheme="majorHAnsi" w:eastAsiaTheme="minorEastAsia" w:hAnsiTheme="majorHAnsi" w:cstheme="majorHAnsi"/>
+          <w:color w:val="B47804"/>
+          <w:sz w:val="20"/>
+          <w:szCs w:val="20"/>
+        </w:rPr>
+        <w:t>Equipe</w:t>
+      </w:r>
+      <w:proofErr w:type="spellEnd"/>
+      <w:r>
+        <w:rPr>
+          <w:rFonts w:asciiTheme="majorHAnsi" w:eastAsiaTheme="minorEastAsia" w:hAnsiTheme="majorHAnsi" w:cstheme="majorHAnsi"/>
+          <w:color w:val="B47804"/>
+          <w:sz w:val="20"/>
+          <w:szCs w:val="20"/>
+        </w:rPr>
+        <w:t xml:space="preserve"> </w:t>
+      </w:r>
+      <w:r>
+        <w:rPr>
+          <w:rFonts w:asciiTheme="majorHAnsi" w:eastAsiaTheme="minorEastAsia" w:hAnsiTheme="majorHAnsi" w:cstheme="majorHAnsi"/>
+          <w:color w:val="000000" w:themeColor="text1"/>
+          <w:sz w:val="20"/>
+          <w:szCs w:val="20"/>
+        </w:rPr>
+        <w:t>(</w:t>
+      </w:r>
+      <w:r>
+        <w:rPr>
+          <w:rFonts w:asciiTheme="majorHAnsi" w:eastAsiaTheme="minorEastAsia" w:hAnsiTheme="majorHAnsi" w:cstheme="majorHAnsi"/>
+          <w:b/>
+          <w:bCs/>
+          <w:color w:val="000000" w:themeColor="text1"/>
+          <w:sz w:val="20"/>
+          <w:szCs w:val="20"/>
+          <w:u w:val="single"/>
+        </w:rPr>
+        <w:t>nation</w:t>
+      </w:r>
+      <w:r>
+        <w:rPr>
+          <w:rFonts w:asciiTheme="majorHAnsi" w:eastAsiaTheme="minorEastAsia" w:hAnsiTheme="majorHAnsi" w:cstheme="majorHAnsi"/>
+          <w:color w:val="000000" w:themeColor="text1"/>
+          <w:sz w:val="20"/>
+          <w:szCs w:val="20"/>
+        </w:rPr>
+        <w:t xml:space="preserve">, </w:t>
+      </w:r>
+      <w:r>
+        <w:rPr>
+          <w:rFonts w:asciiTheme="majorHAnsi" w:eastAsiaTheme="minorEastAsia" w:hAnsiTheme="majorHAnsi" w:cstheme="majorHAnsi"/>
+          <w:b/>
+          <w:bCs/>
+          <w:color w:val="000000" w:themeColor="text1"/>
+          <w:sz w:val="20"/>
+          <w:szCs w:val="20"/>
+          <w:u w:val="single"/>
+        </w:rPr>
+        <w:t>#edition_coupe,</w:t>
+      </w:r>
+      <w:r>
+        <w:rPr>
+          <w:rFonts w:asciiTheme="majorHAnsi" w:eastAsiaTheme="minorEastAsia" w:hAnsiTheme="majorHAnsi" w:cstheme="majorHAnsi"/>
+          <w:color w:val="000000" w:themeColor="text1"/>
+          <w:sz w:val="20"/>
+          <w:szCs w:val="20"/>
+        </w:rPr>
+        <w:t xml:space="preserve"> #entraineur_id, placement)</w:t>
+      </w:r>
+    </w:p>
+    <w:p>
+      <w:pPr>
+        <w:spacing w:line="360" w:lineRule="auto"/>
+        <w:rPr>
+          <w:rFonts w:asciiTheme="majorHAnsi" w:eastAsiaTheme="minorEastAsia" w:hAnsiTheme="majorHAnsi" w:cstheme="majorHAnsi"/>
+          <w:color w:val="000000" w:themeColor="text1"/>
+          <w:sz w:val="20"/>
+          <w:szCs w:val="20"/>
+        </w:rPr>
+      </w:pPr>
+      <w:r>
+        <w:rPr>
+          <w:rFonts w:asciiTheme="majorHAnsi" w:eastAsiaTheme="minorEastAsia" w:hAnsiTheme="majorHAnsi" w:cstheme="majorHAnsi"/>
+          <w:color w:val="B47804"/>
+          <w:sz w:val="20"/>
+          <w:szCs w:val="20"/>
+        </w:rPr>
+        <w:t xml:space="preserve">Personne </w:t>
+      </w:r>
+      <w:r>
+        <w:rPr>
+          <w:rFonts w:asciiTheme="majorHAnsi" w:eastAsiaTheme="minorEastAsia" w:hAnsiTheme="majorHAnsi" w:cstheme="majorHAnsi"/>
+          <w:color w:val="000000" w:themeColor="text1"/>
+          <w:sz w:val="20"/>
+          <w:szCs w:val="20"/>
+        </w:rPr>
+        <w:t>(</w:t>
+      </w:r>
+      <w:proofErr w:type="spellStart"/>
+      <w:r>
+        <w:rPr>
+          <w:rFonts w:asciiTheme="majorHAnsi" w:eastAsiaTheme="minorEastAsia" w:hAnsiTheme="majorHAnsi" w:cstheme="majorHAnsi"/>
+          <w:b/>
+          <w:bCs/>
+          <w:color w:val="000000" w:themeColor="text1"/>
+          <w:sz w:val="20"/>
+          <w:szCs w:val="20"/>
+          <w:u w:val="single"/>
+        </w:rPr>
+        <w:t>personne_id</w:t>
+      </w:r>
+      <w:proofErr w:type="spellEnd"/>
+      <w:r>
+        <w:rPr>
+          <w:rFonts w:asciiTheme="majorHAnsi" w:eastAsiaTheme="minorEastAsia" w:hAnsiTheme="majorHAnsi" w:cstheme="majorHAnsi"/>
+          <w:color w:val="000000" w:themeColor="text1"/>
+          <w:sz w:val="20"/>
+          <w:szCs w:val="20"/>
+        </w:rPr>
+        <w:t xml:space="preserve">, nom, </w:t>
+      </w:r>
+      <w:proofErr w:type="spellStart"/>
+      <w:r>
+        <w:rPr>
+          <w:rFonts w:asciiTheme="majorHAnsi" w:eastAsiaTheme="minorEastAsia" w:hAnsiTheme="majorHAnsi" w:cstheme="majorHAnsi"/>
+          <w:color w:val="000000" w:themeColor="text1"/>
+          <w:sz w:val="20"/>
+          <w:szCs w:val="20"/>
+        </w:rPr>
+        <w:t>prenom</w:t>
+      </w:r>
+      <w:proofErr w:type="spellEnd"/>
+      <w:r>
+        <w:rPr>
+          <w:rFonts w:asciiTheme="majorHAnsi" w:eastAsiaTheme="minorEastAsia" w:hAnsiTheme="majorHAnsi" w:cstheme="majorHAnsi"/>
+          <w:color w:val="000000" w:themeColor="text1"/>
+          <w:sz w:val="20"/>
+          <w:szCs w:val="20"/>
+        </w:rPr>
+        <w:t xml:space="preserve">, </w:t>
+      </w:r>
+      <w:proofErr w:type="spellStart"/>
+      <w:r>
+        <w:rPr>
+          <w:rFonts w:asciiTheme="majorHAnsi" w:eastAsiaTheme="minorEastAsia" w:hAnsiTheme="majorHAnsi" w:cstheme="majorHAnsi"/>
+          <w:color w:val="000000" w:themeColor="text1"/>
+          <w:sz w:val="20"/>
+          <w:szCs w:val="20"/>
+        </w:rPr>
+        <w:t>ddn</w:t>
+      </w:r>
+      <w:proofErr w:type="spellEnd"/>
+      <w:r>
+        <w:rPr>
+          <w:rFonts w:asciiTheme="majorHAnsi" w:eastAsiaTheme="minorEastAsia" w:hAnsiTheme="majorHAnsi" w:cstheme="majorHAnsi"/>
+          <w:color w:val="000000" w:themeColor="text1"/>
+          <w:sz w:val="20"/>
+          <w:szCs w:val="20"/>
+        </w:rPr>
+        <w:t xml:space="preserve">, </w:t>
+      </w:r>
+      <w:proofErr w:type="spellStart"/>
+      <w:r>
+        <w:rPr>
+          <w:rFonts w:asciiTheme="majorHAnsi" w:eastAsiaTheme="minorEastAsia" w:hAnsiTheme="majorHAnsi" w:cstheme="majorHAnsi"/>
+          <w:color w:val="000000" w:themeColor="text1"/>
+          <w:sz w:val="20"/>
+          <w:szCs w:val="20"/>
+        </w:rPr>
+        <w:t>pays_natal</w:t>
+      </w:r>
+      <w:proofErr w:type="spellEnd"/>
+      <w:r>
+        <w:rPr>
+          <w:rFonts w:asciiTheme="majorHAnsi" w:eastAsiaTheme="minorEastAsia" w:hAnsiTheme="majorHAnsi" w:cstheme="majorHAnsi"/>
+          <w:color w:val="000000" w:themeColor="text1"/>
+          <w:sz w:val="20"/>
+          <w:szCs w:val="20"/>
+        </w:rPr>
+        <w:t>, sexe)</w:t>
+      </w:r>
+    </w:p>
+    <w:p>
+      <w:pPr>
+        <w:spacing w:line="360" w:lineRule="auto"/>
+        <w:rPr>
+          <w:rFonts w:asciiTheme="majorHAnsi" w:eastAsiaTheme="minorEastAsia" w:hAnsiTheme="majorHAnsi" w:cstheme="majorHAnsi"/>
+          <w:color w:val="000000" w:themeColor="text1"/>
+          <w:sz w:val="20"/>
+          <w:szCs w:val="20"/>
+        </w:rPr>
+      </w:pPr>
+      <w:r>
+        <w:rPr>
+          <w:rFonts w:asciiTheme="majorHAnsi" w:eastAsiaTheme="minorEastAsia" w:hAnsiTheme="majorHAnsi" w:cstheme="majorHAnsi"/>
+          <w:color w:val="B47804"/>
+          <w:sz w:val="20"/>
+          <w:szCs w:val="20"/>
+        </w:rPr>
+        <w:t xml:space="preserve">Joueur </w:t>
+      </w:r>
+      <w:r>
+        <w:rPr>
+          <w:rFonts w:asciiTheme="majorHAnsi" w:eastAsiaTheme="minorEastAsia" w:hAnsiTheme="majorHAnsi" w:cstheme="majorHAnsi"/>
+          <w:color w:val="000000" w:themeColor="text1"/>
+          <w:sz w:val="20"/>
+          <w:szCs w:val="20"/>
+        </w:rPr>
+        <w:t>(#</w:t>
+      </w:r>
+      <w:r>
+        <w:rPr>
+          <w:rFonts w:asciiTheme="majorHAnsi" w:eastAsiaTheme="minorEastAsia" w:hAnsiTheme="majorHAnsi" w:cstheme="majorHAnsi"/>
+          <w:b/>
+          <w:bCs/>
+          <w:color w:val="000000" w:themeColor="text1"/>
+          <w:sz w:val="20"/>
+          <w:szCs w:val="20"/>
+          <w:u w:val="single"/>
+        </w:rPr>
+        <w:t>personne_id,</w:t>
+      </w:r>
+      <w:r>
+        <w:rPr>
+          <w:rFonts w:asciiTheme="majorHAnsi" w:eastAsiaTheme="minorEastAsia" w:hAnsiTheme="majorHAnsi" w:cstheme="majorHAnsi"/>
+          <w:color w:val="000000" w:themeColor="text1"/>
+          <w:sz w:val="20"/>
+          <w:szCs w:val="20"/>
+        </w:rPr>
+        <w:t xml:space="preserve"> </w:t>
+      </w:r>
+      <w:proofErr w:type="spellStart"/>
+      <w:r>
+        <w:rPr>
+          <w:rFonts w:asciiTheme="majorHAnsi" w:eastAsiaTheme="minorEastAsia" w:hAnsiTheme="majorHAnsi" w:cstheme="majorHAnsi"/>
+          <w:color w:val="000000" w:themeColor="text1"/>
+          <w:sz w:val="20"/>
+          <w:szCs w:val="20"/>
+        </w:rPr>
+        <w:t>joueur_depuis</w:t>
+      </w:r>
+      <w:proofErr w:type="spellEnd"/>
+      <w:r>
+        <w:rPr>
+          <w:rFonts w:asciiTheme="majorHAnsi" w:eastAsiaTheme="minorEastAsia" w:hAnsiTheme="majorHAnsi" w:cstheme="majorHAnsi"/>
+          <w:color w:val="000000" w:themeColor="text1"/>
+          <w:sz w:val="20"/>
+          <w:szCs w:val="20"/>
+        </w:rPr>
+        <w:t>)</w:t>
+      </w:r>
+    </w:p>
+    <w:p>
+      <w:pPr>
+        <w:spacing w:line="360" w:lineRule="auto"/>
+        <w:rPr>
+          <w:rFonts w:asciiTheme="majorHAnsi" w:eastAsiaTheme="minorEastAsia" w:hAnsiTheme="majorHAnsi" w:cstheme="majorHAnsi"/>
+          <w:color w:val="000000" w:themeColor="text1"/>
+          <w:sz w:val="20"/>
+          <w:szCs w:val="20"/>
+        </w:rPr>
+      </w:pPr>
+      <w:r>
+        <w:rPr>
+          <w:rFonts w:asciiTheme="majorHAnsi" w:eastAsiaTheme="minorEastAsia" w:hAnsiTheme="majorHAnsi" w:cstheme="majorHAnsi"/>
+          <w:color w:val="B47804"/>
+          <w:sz w:val="20"/>
+          <w:szCs w:val="20"/>
+        </w:rPr>
+        <w:t xml:space="preserve">Entraineur </w:t>
+      </w:r>
+      <w:r>
+        <w:rPr>
+          <w:rFonts w:asciiTheme="majorHAnsi" w:eastAsiaTheme="minorEastAsia" w:hAnsiTheme="majorHAnsi" w:cstheme="majorHAnsi"/>
+          <w:color w:val="000000" w:themeColor="text1"/>
+          <w:sz w:val="20"/>
+          <w:szCs w:val="20"/>
+        </w:rPr>
+        <w:t>(#</w:t>
+      </w:r>
+      <w:r>
+        <w:rPr>
+          <w:rFonts w:asciiTheme="majorHAnsi" w:eastAsiaTheme="minorEastAsia" w:hAnsiTheme="majorHAnsi" w:cstheme="majorHAnsi"/>
+          <w:b/>
+          <w:bCs/>
+          <w:color w:val="000000" w:themeColor="text1"/>
+          <w:sz w:val="20"/>
+          <w:szCs w:val="20"/>
+          <w:u w:val="single"/>
+        </w:rPr>
+        <w:t>personne_id</w:t>
+      </w:r>
+      <w:r>
+        <w:rPr>
+          <w:rFonts w:asciiTheme="majorHAnsi" w:eastAsiaTheme="minorEastAsia" w:hAnsiTheme="majorHAnsi" w:cstheme="majorHAnsi"/>
           <w:iCs/>
           <w:color w:val="000000" w:themeColor="text1"/>
-          <w:sz w:val="48"/>
-          <w:szCs w:val="48"/>
+          <w:sz w:val="20"/>
+          <w:szCs w:val="20"/>
+        </w:rPr>
+        <w:t xml:space="preserve">, </w:t>
+      </w:r>
+      <w:proofErr w:type="spellStart"/>
+      <w:r>
+        <w:rPr>
+          <w:rFonts w:asciiTheme="majorHAnsi" w:eastAsiaTheme="minorEastAsia" w:hAnsiTheme="majorHAnsi" w:cstheme="majorHAnsi"/>
+          <w:iCs/>
+          <w:color w:val="000000" w:themeColor="text1"/>
+          <w:sz w:val="20"/>
+          <w:szCs w:val="20"/>
+        </w:rPr>
+        <w:t>entraineur_depuis</w:t>
+      </w:r>
+      <w:proofErr w:type="spellEnd"/>
+      <w:r>
+        <w:rPr>
+          <w:rFonts w:asciiTheme="majorHAnsi" w:eastAsiaTheme="minorEastAsia" w:hAnsiTheme="majorHAnsi" w:cstheme="majorHAnsi"/>
+          <w:color w:val="000000" w:themeColor="text1"/>
+          <w:sz w:val="20"/>
+          <w:szCs w:val="20"/>
+        </w:rPr>
+        <w:t>)</w:t>
+      </w:r>
+    </w:p>
+    <w:p>
+      <w:pPr>
+        <w:spacing w:line="360" w:lineRule="auto"/>
+        <w:rPr>
+          <w:rFonts w:asciiTheme="majorHAnsi" w:eastAsiaTheme="minorEastAsia" w:hAnsiTheme="majorHAnsi" w:cstheme="majorHAnsi"/>
+          <w:color w:val="000000" w:themeColor="text1"/>
+          <w:sz w:val="20"/>
+          <w:szCs w:val="20"/>
+        </w:rPr>
+      </w:pPr>
+      <w:r>
+        <w:rPr>
+          <w:rFonts w:asciiTheme="majorHAnsi" w:eastAsiaTheme="minorEastAsia" w:hAnsiTheme="majorHAnsi" w:cstheme="majorHAnsi"/>
+          <w:color w:val="B47804"/>
+          <w:sz w:val="20"/>
+          <w:szCs w:val="20"/>
+        </w:rPr>
+        <w:t xml:space="preserve">Collaborateur </w:t>
+      </w:r>
+      <w:r>
+        <w:rPr>
+          <w:rFonts w:asciiTheme="majorHAnsi" w:eastAsiaTheme="minorEastAsia" w:hAnsiTheme="majorHAnsi" w:cstheme="majorHAnsi"/>
+          <w:color w:val="000000" w:themeColor="text1"/>
+          <w:sz w:val="20"/>
+          <w:szCs w:val="20"/>
+        </w:rPr>
+        <w:t>(#</w:t>
+      </w:r>
+      <w:r>
+        <w:rPr>
+          <w:rFonts w:asciiTheme="majorHAnsi" w:eastAsiaTheme="minorEastAsia" w:hAnsiTheme="majorHAnsi" w:cstheme="majorHAnsi"/>
+          <w:b/>
+          <w:bCs/>
+          <w:color w:val="000000" w:themeColor="text1"/>
+          <w:sz w:val="20"/>
+          <w:szCs w:val="20"/>
           <w:u w:val="single"/>
         </w:rPr>
-      </w:pPr>
-      <w:proofErr w:type="spellStart"/>
+        <w:t>personne_id</w:t>
+      </w:r>
+      <w:r>
+        <w:rPr>
+          <w:rFonts w:asciiTheme="majorHAnsi" w:eastAsiaTheme="minorEastAsia" w:hAnsiTheme="majorHAnsi" w:cstheme="majorHAnsi"/>
+          <w:color w:val="000000" w:themeColor="text1"/>
+          <w:sz w:val="20"/>
+          <w:szCs w:val="20"/>
+        </w:rPr>
+        <w:t xml:space="preserve">, expertise, </w:t>
+      </w:r>
+      <w:proofErr w:type="spellStart"/>
+      <w:r>
+        <w:rPr>
+          <w:rFonts w:asciiTheme="majorHAnsi" w:eastAsiaTheme="minorEastAsia" w:hAnsiTheme="majorHAnsi" w:cstheme="majorHAnsi"/>
+          <w:color w:val="000000" w:themeColor="text1"/>
+          <w:sz w:val="20"/>
+          <w:szCs w:val="20"/>
+        </w:rPr>
+        <w:t>collaborateur_depuis</w:t>
+      </w:r>
+      <w:proofErr w:type="spellEnd"/>
+      <w:r>
+        <w:rPr>
+          <w:rFonts w:asciiTheme="majorHAnsi" w:eastAsiaTheme="minorEastAsia" w:hAnsiTheme="majorHAnsi" w:cstheme="majorHAnsi"/>
+          <w:color w:val="000000" w:themeColor="text1"/>
+          <w:sz w:val="20"/>
+          <w:szCs w:val="20"/>
+        </w:rPr>
+        <w:t>)</w:t>
+      </w:r>
+    </w:p>
+    <w:p>
+      <w:pPr>
+        <w:spacing w:line="360" w:lineRule="auto"/>
+        <w:rPr>
+          <w:rFonts w:asciiTheme="majorHAnsi" w:eastAsiaTheme="minorEastAsia" w:hAnsiTheme="majorHAnsi" w:cstheme="majorHAnsi"/>
+          <w:color w:val="000000" w:themeColor="text1"/>
+          <w:sz w:val="20"/>
+          <w:szCs w:val="20"/>
+        </w:rPr>
+      </w:pPr>
+      <w:r>
+        <w:rPr>
+          <w:rFonts w:asciiTheme="majorHAnsi" w:eastAsiaTheme="minorEastAsia" w:hAnsiTheme="majorHAnsi" w:cstheme="majorHAnsi"/>
+          <w:color w:val="B47804"/>
+          <w:sz w:val="20"/>
+          <w:szCs w:val="20"/>
+        </w:rPr>
+        <w:t xml:space="preserve">Arbitre </w:t>
+      </w:r>
+      <w:r>
+        <w:rPr>
+          <w:rFonts w:asciiTheme="majorHAnsi" w:eastAsiaTheme="minorEastAsia" w:hAnsiTheme="majorHAnsi" w:cstheme="majorHAnsi"/>
+          <w:color w:val="000000" w:themeColor="text1"/>
+          <w:sz w:val="20"/>
+          <w:szCs w:val="20"/>
+        </w:rPr>
+        <w:t>(#</w:t>
+      </w:r>
+      <w:r>
+        <w:rPr>
+          <w:rFonts w:asciiTheme="majorHAnsi" w:eastAsiaTheme="minorEastAsia" w:hAnsiTheme="majorHAnsi" w:cstheme="majorHAnsi"/>
+          <w:b/>
+          <w:bCs/>
+          <w:color w:val="000000" w:themeColor="text1"/>
+          <w:sz w:val="20"/>
+          <w:szCs w:val="20"/>
+          <w:u w:val="single"/>
+        </w:rPr>
+        <w:t>personne_id</w:t>
+      </w:r>
+      <w:r>
+        <w:rPr>
+          <w:rFonts w:asciiTheme="majorHAnsi" w:eastAsiaTheme="minorEastAsia" w:hAnsiTheme="majorHAnsi" w:cstheme="majorHAnsi"/>
+          <w:iCs/>
+          <w:color w:val="000000" w:themeColor="text1"/>
+          <w:sz w:val="20"/>
+          <w:szCs w:val="20"/>
+        </w:rPr>
+        <w:t xml:space="preserve">, </w:t>
+      </w:r>
+      <w:proofErr w:type="spellStart"/>
+      <w:r>
+        <w:rPr>
+          <w:rFonts w:asciiTheme="majorHAnsi" w:eastAsiaTheme="minorEastAsia" w:hAnsiTheme="majorHAnsi" w:cstheme="majorHAnsi"/>
+          <w:iCs/>
+          <w:color w:val="000000" w:themeColor="text1"/>
+          <w:sz w:val="20"/>
+          <w:szCs w:val="20"/>
+        </w:rPr>
+        <w:t>arbitre_depuis</w:t>
+      </w:r>
+      <w:proofErr w:type="spellEnd"/>
+      <w:r>
+        <w:rPr>
+          <w:rFonts w:asciiTheme="majorHAnsi" w:eastAsiaTheme="minorEastAsia" w:hAnsiTheme="majorHAnsi" w:cstheme="majorHAnsi"/>
+          <w:color w:val="000000" w:themeColor="text1"/>
+          <w:sz w:val="20"/>
+          <w:szCs w:val="20"/>
+        </w:rPr>
+        <w:t>)</w:t>
+      </w:r>
+    </w:p>
+    <w:p>
+      <w:pPr>
+        <w:spacing w:line="360" w:lineRule="auto"/>
+        <w:rPr>
+          <w:rFonts w:asciiTheme="majorHAnsi" w:eastAsiaTheme="minorEastAsia" w:hAnsiTheme="majorHAnsi" w:cstheme="majorHAnsi"/>
+          <w:color w:val="000000" w:themeColor="text1"/>
+          <w:sz w:val="20"/>
+          <w:szCs w:val="20"/>
+        </w:rPr>
+      </w:pPr>
+      <w:r>
+        <w:rPr>
+          <w:rFonts w:asciiTheme="majorHAnsi" w:eastAsiaTheme="minorEastAsia" w:hAnsiTheme="majorHAnsi" w:cstheme="majorHAnsi"/>
+          <w:color w:val="B47804"/>
+          <w:sz w:val="20"/>
+          <w:szCs w:val="20"/>
+        </w:rPr>
+        <w:t xml:space="preserve">Stade </w:t>
+      </w:r>
+      <w:r>
+        <w:rPr>
+          <w:rFonts w:asciiTheme="majorHAnsi" w:eastAsiaTheme="minorEastAsia" w:hAnsiTheme="majorHAnsi" w:cstheme="majorHAnsi"/>
+          <w:color w:val="000000" w:themeColor="text1"/>
+          <w:sz w:val="20"/>
+          <w:szCs w:val="20"/>
+        </w:rPr>
+        <w:t>(</w:t>
+      </w:r>
+      <w:r>
+        <w:rPr>
+          <w:rFonts w:asciiTheme="majorHAnsi" w:eastAsiaTheme="minorEastAsia" w:hAnsiTheme="majorHAnsi" w:cstheme="majorHAnsi"/>
+          <w:b/>
+          <w:bCs/>
+          <w:color w:val="000000" w:themeColor="text1"/>
+          <w:sz w:val="20"/>
+          <w:szCs w:val="20"/>
+          <w:u w:val="single"/>
+        </w:rPr>
+        <w:t>nom</w:t>
+      </w:r>
+      <w:r>
+        <w:rPr>
+          <w:rFonts w:asciiTheme="majorHAnsi" w:eastAsiaTheme="minorEastAsia" w:hAnsiTheme="majorHAnsi" w:cstheme="majorHAnsi"/>
+          <w:color w:val="000000" w:themeColor="text1"/>
+          <w:sz w:val="20"/>
+          <w:szCs w:val="20"/>
+        </w:rPr>
+        <w:t xml:space="preserve">, </w:t>
+      </w:r>
+      <w:r>
+        <w:rPr>
+          <w:rFonts w:asciiTheme="majorHAnsi" w:eastAsiaTheme="minorEastAsia" w:hAnsiTheme="majorHAnsi" w:cstheme="majorHAnsi"/>
+          <w:b/>
+          <w:bCs/>
+          <w:color w:val="000000" w:themeColor="text1"/>
+          <w:sz w:val="20"/>
+          <w:szCs w:val="20"/>
+          <w:u w:val="single"/>
+        </w:rPr>
+        <w:t>ville</w:t>
+      </w:r>
+      <w:r>
+        <w:rPr>
+          <w:rFonts w:asciiTheme="majorHAnsi" w:eastAsiaTheme="minorEastAsia" w:hAnsiTheme="majorHAnsi" w:cstheme="majorHAnsi"/>
+          <w:color w:val="000000" w:themeColor="text1"/>
+          <w:sz w:val="20"/>
+          <w:szCs w:val="20"/>
+        </w:rPr>
+        <w:t xml:space="preserve">, </w:t>
+      </w:r>
+      <w:proofErr w:type="spellStart"/>
+      <w:r>
+        <w:rPr>
+          <w:rFonts w:asciiTheme="majorHAnsi" w:eastAsiaTheme="minorEastAsia" w:hAnsiTheme="majorHAnsi" w:cstheme="majorHAnsi"/>
+          <w:color w:val="000000" w:themeColor="text1"/>
+          <w:sz w:val="20"/>
+          <w:szCs w:val="20"/>
+        </w:rPr>
+        <w:t>pays_stade</w:t>
+      </w:r>
+      <w:proofErr w:type="spellEnd"/>
+      <w:r>
+        <w:rPr>
+          <w:rFonts w:asciiTheme="majorHAnsi" w:eastAsiaTheme="minorEastAsia" w:hAnsiTheme="majorHAnsi" w:cstheme="majorHAnsi"/>
+          <w:color w:val="000000" w:themeColor="text1"/>
+          <w:sz w:val="20"/>
+          <w:szCs w:val="20"/>
+        </w:rPr>
+        <w:t xml:space="preserve">, </w:t>
+      </w:r>
+      <w:proofErr w:type="spellStart"/>
+      <w:r>
+        <w:rPr>
+          <w:rFonts w:asciiTheme="majorHAnsi" w:eastAsiaTheme="minorEastAsia" w:hAnsiTheme="majorHAnsi" w:cstheme="majorHAnsi"/>
+          <w:color w:val="000000" w:themeColor="text1"/>
+          <w:sz w:val="20"/>
+          <w:szCs w:val="20"/>
+        </w:rPr>
+        <w:t>capacite</w:t>
+      </w:r>
+      <w:proofErr w:type="spellEnd"/>
+      <w:r>
+        <w:rPr>
+          <w:rFonts w:asciiTheme="majorHAnsi" w:eastAsiaTheme="minorEastAsia" w:hAnsiTheme="majorHAnsi" w:cstheme="majorHAnsi"/>
+          <w:color w:val="000000" w:themeColor="text1"/>
+          <w:sz w:val="20"/>
+          <w:szCs w:val="20"/>
+        </w:rPr>
+        <w:t xml:space="preserve">, </w:t>
+      </w:r>
+      <w:proofErr w:type="spellStart"/>
+      <w:r>
+        <w:rPr>
+          <w:rFonts w:asciiTheme="majorHAnsi" w:eastAsiaTheme="minorEastAsia" w:hAnsiTheme="majorHAnsi" w:cstheme="majorHAnsi"/>
+          <w:color w:val="000000" w:themeColor="text1"/>
+          <w:sz w:val="20"/>
+          <w:szCs w:val="20"/>
+        </w:rPr>
+        <w:t>annee_construction</w:t>
+      </w:r>
+      <w:proofErr w:type="spellEnd"/>
+      <w:r>
+        <w:rPr>
+          <w:rFonts w:asciiTheme="majorHAnsi" w:eastAsiaTheme="minorEastAsia" w:hAnsiTheme="majorHAnsi" w:cstheme="majorHAnsi"/>
+          <w:color w:val="000000" w:themeColor="text1"/>
+          <w:sz w:val="20"/>
+          <w:szCs w:val="20"/>
+        </w:rPr>
+        <w:t>)</w:t>
+      </w:r>
+    </w:p>
+    <w:p>
+      <w:pPr>
+        <w:spacing w:line="360" w:lineRule="auto"/>
+        <w:rPr>
+          <w:rFonts w:asciiTheme="majorHAnsi" w:eastAsiaTheme="minorEastAsia" w:hAnsiTheme="majorHAnsi" w:cstheme="majorHAnsi"/>
+          <w:iCs/>
+          <w:color w:val="000000" w:themeColor="text1"/>
+          <w:sz w:val="20"/>
+          <w:szCs w:val="20"/>
+        </w:rPr>
+      </w:pPr>
+      <w:r>
+        <w:rPr>
+          <w:rFonts w:asciiTheme="majorHAnsi" w:eastAsiaTheme="minorEastAsia" w:hAnsiTheme="majorHAnsi" w:cstheme="majorHAnsi"/>
+          <w:iCs/>
+          <w:color w:val="B47804"/>
+          <w:sz w:val="20"/>
+          <w:szCs w:val="20"/>
+        </w:rPr>
+        <w:t xml:space="preserve">Sanction </w:t>
+      </w:r>
+      <w:r>
+        <w:rPr>
+          <w:rFonts w:asciiTheme="majorHAnsi" w:eastAsiaTheme="minorEastAsia" w:hAnsiTheme="majorHAnsi" w:cstheme="majorHAnsi"/>
+          <w:iCs/>
+          <w:color w:val="000000" w:themeColor="text1"/>
+          <w:sz w:val="20"/>
+          <w:szCs w:val="20"/>
+        </w:rPr>
+        <w:t>(</w:t>
+      </w:r>
+      <w:proofErr w:type="spellStart"/>
+      <w:r>
+        <w:rPr>
+          <w:rFonts w:asciiTheme="majorHAnsi" w:eastAsiaTheme="minorEastAsia" w:hAnsiTheme="majorHAnsi" w:cstheme="majorHAnsi"/>
+          <w:b/>
+          <w:bCs/>
+          <w:color w:val="000000" w:themeColor="text1"/>
+          <w:sz w:val="20"/>
+          <w:szCs w:val="20"/>
+          <w:u w:val="single"/>
+        </w:rPr>
+        <w:t>sanction_id</w:t>
+      </w:r>
+      <w:proofErr w:type="spellEnd"/>
+      <w:r>
+        <w:rPr>
+          <w:rFonts w:asciiTheme="majorHAnsi" w:eastAsiaTheme="minorEastAsia" w:hAnsiTheme="majorHAnsi" w:cstheme="majorHAnsi"/>
+          <w:b/>
+          <w:bCs/>
+          <w:color w:val="000000" w:themeColor="text1"/>
+          <w:sz w:val="20"/>
+          <w:szCs w:val="20"/>
+          <w:u w:val="single"/>
+        </w:rPr>
+        <w:t>,</w:t>
+      </w:r>
+      <w:r>
+        <w:rPr>
+          <w:rFonts w:asciiTheme="majorHAnsi" w:eastAsiaTheme="minorEastAsia" w:hAnsiTheme="majorHAnsi" w:cstheme="majorHAnsi"/>
+          <w:iCs/>
+          <w:color w:val="000000" w:themeColor="text1"/>
+          <w:sz w:val="20"/>
+          <w:szCs w:val="20"/>
+        </w:rPr>
+        <w:t xml:space="preserve"> #j</w:t>
+      </w:r>
+      <w:r>
+        <w:rPr>
+          <w:rFonts w:asciiTheme="majorHAnsi" w:eastAsiaTheme="minorEastAsia" w:hAnsiTheme="majorHAnsi" w:cstheme="majorHAnsi"/>
+          <w:color w:val="000000" w:themeColor="text1"/>
+          <w:sz w:val="20"/>
+          <w:szCs w:val="20"/>
+        </w:rPr>
+        <w:t>oueur_id, #arbitre_id, #nation_equipe_1, #nation_equipe_2, #date_match, couleur</w:t>
+      </w:r>
+      <w:r>
+        <w:rPr>
+          <w:rFonts w:asciiTheme="majorHAnsi" w:eastAsiaTheme="minorEastAsia" w:hAnsiTheme="majorHAnsi" w:cstheme="majorHAnsi"/>
+          <w:iCs/>
+          <w:color w:val="000000" w:themeColor="text1"/>
+          <w:sz w:val="20"/>
+          <w:szCs w:val="20"/>
+        </w:rPr>
+        <w:t>)</w:t>
+      </w:r>
+    </w:p>
+    <w:p>
+      <w:pPr>
+        <w:spacing w:line="360" w:lineRule="auto"/>
+        <w:rPr>
+          <w:rFonts w:asciiTheme="majorHAnsi" w:eastAsiaTheme="minorEastAsia" w:hAnsiTheme="majorHAnsi" w:cstheme="majorHAnsi"/>
+          <w:color w:val="000000" w:themeColor="text1"/>
+          <w:sz w:val="20"/>
+          <w:szCs w:val="20"/>
+        </w:rPr>
+      </w:pPr>
+      <w:r>
+        <w:rPr>
+          <w:rFonts w:asciiTheme="majorHAnsi" w:eastAsiaTheme="minorEastAsia" w:hAnsiTheme="majorHAnsi" w:cstheme="majorHAnsi"/>
+          <w:color w:val="B47804"/>
+          <w:sz w:val="20"/>
+          <w:szCs w:val="20"/>
+        </w:rPr>
+        <w:t xml:space="preserve">Match </w:t>
+      </w:r>
+      <w:r>
+        <w:rPr>
+          <w:rFonts w:asciiTheme="majorHAnsi" w:eastAsiaTheme="minorEastAsia" w:hAnsiTheme="majorHAnsi" w:cstheme="majorHAnsi"/>
+          <w:color w:val="000000" w:themeColor="text1"/>
+          <w:sz w:val="20"/>
+          <w:szCs w:val="20"/>
+        </w:rPr>
+        <w:t>(</w:t>
+      </w:r>
+      <w:r>
+        <w:rPr>
+          <w:rFonts w:asciiTheme="majorHAnsi" w:eastAsiaTheme="minorEastAsia" w:hAnsiTheme="majorHAnsi" w:cstheme="majorHAnsi"/>
+          <w:b/>
+          <w:bCs/>
+          <w:color w:val="000000" w:themeColor="text1"/>
+          <w:sz w:val="20"/>
+          <w:szCs w:val="20"/>
+          <w:u w:val="single"/>
+        </w:rPr>
+        <w:t xml:space="preserve">date, </w:t>
+      </w:r>
       <w:r>
         <w:rPr>
           <w:rFonts w:asciiTheme="majorHAnsi" w:eastAsiaTheme="minorEastAsia" w:hAnsiTheme="majorHAnsi" w:cstheme="majorHAnsi"/>
@@ -6669,14 +7428,409 @@
           <w:i/>
           <w:iCs/>
           <w:color w:val="000000" w:themeColor="text1"/>
-          <w:sz w:val="48"/>
-          <w:szCs w:val="48"/>
+          <w:sz w:val="20"/>
+          <w:szCs w:val="20"/>
           <w:u w:val="single"/>
         </w:rPr>
-        <w:lastRenderedPageBreak/>
-        <w:t>Schema</w:t>
-      </w:r>
-      <w:proofErr w:type="spellEnd"/>
+        <w:t>#nation_equipe_1</w:t>
+      </w:r>
+      <w:r>
+        <w:rPr>
+          <w:rFonts w:asciiTheme="majorHAnsi" w:eastAsiaTheme="minorEastAsia" w:hAnsiTheme="majorHAnsi" w:cstheme="majorHAnsi"/>
+          <w:b/>
+          <w:bCs/>
+          <w:color w:val="000000" w:themeColor="text1"/>
+          <w:sz w:val="20"/>
+          <w:szCs w:val="20"/>
+          <w:u w:val="single"/>
+        </w:rPr>
+        <w:t>, #nation_equipe_2,</w:t>
+      </w:r>
+      <w:r>
+        <w:rPr>
+          <w:rFonts w:asciiTheme="majorHAnsi" w:eastAsiaTheme="minorEastAsia" w:hAnsiTheme="majorHAnsi" w:cstheme="majorHAnsi"/>
+          <w:color w:val="000000" w:themeColor="text1"/>
+          <w:sz w:val="20"/>
+          <w:szCs w:val="20"/>
+        </w:rPr>
+        <w:t xml:space="preserve"> rang, #edition_coupe, </w:t>
+      </w:r>
+      <w:r>
+        <w:rPr>
+          <w:rFonts w:asciiTheme="majorHAnsi" w:eastAsiaTheme="minorEastAsia" w:hAnsiTheme="majorHAnsi" w:cstheme="majorHAnsi"/>
+          <w:i/>
+          <w:iCs/>
+          <w:color w:val="000000" w:themeColor="text1"/>
+          <w:sz w:val="20"/>
+          <w:szCs w:val="20"/>
+        </w:rPr>
+        <w:t>#nom_stade</w:t>
+      </w:r>
+      <w:r>
+        <w:rPr>
+          <w:rFonts w:asciiTheme="majorHAnsi" w:eastAsiaTheme="minorEastAsia" w:hAnsiTheme="majorHAnsi" w:cstheme="majorHAnsi"/>
+          <w:color w:val="000000" w:themeColor="text1"/>
+          <w:sz w:val="20"/>
+          <w:szCs w:val="20"/>
+        </w:rPr>
+        <w:t>, #ville_stade, score_equipe_1, score_equipe_2)</w:t>
+      </w:r>
+    </w:p>
+    <w:p>
+      <w:pPr>
+        <w:spacing w:line="360" w:lineRule="auto"/>
+        <w:rPr>
+          <w:rFonts w:asciiTheme="majorHAnsi" w:eastAsiaTheme="minorEastAsia" w:hAnsiTheme="majorHAnsi" w:cstheme="majorHAnsi"/>
+          <w:color w:val="000000" w:themeColor="text1"/>
+          <w:sz w:val="20"/>
+          <w:szCs w:val="20"/>
+        </w:rPr>
+      </w:pPr>
+      <w:proofErr w:type="spellStart"/>
+      <w:r>
+        <w:rPr>
+          <w:rFonts w:asciiTheme="majorHAnsi" w:eastAsiaTheme="minorEastAsia" w:hAnsiTheme="majorHAnsi" w:cstheme="majorHAnsi"/>
+          <w:color w:val="B47804"/>
+          <w:sz w:val="20"/>
+          <w:szCs w:val="20"/>
+        </w:rPr>
+        <w:t>Collaborateur_equipe</w:t>
+      </w:r>
+      <w:proofErr w:type="spellEnd"/>
+      <w:r>
+        <w:rPr>
+          <w:rFonts w:asciiTheme="majorHAnsi" w:eastAsiaTheme="minorEastAsia" w:hAnsiTheme="majorHAnsi" w:cstheme="majorHAnsi"/>
+          <w:color w:val="B47804"/>
+          <w:sz w:val="20"/>
+          <w:szCs w:val="20"/>
+        </w:rPr>
+        <w:t xml:space="preserve"> </w:t>
+      </w:r>
+      <w:r>
+        <w:rPr>
+          <w:rFonts w:asciiTheme="majorHAnsi" w:eastAsiaTheme="minorEastAsia" w:hAnsiTheme="majorHAnsi" w:cstheme="majorHAnsi"/>
+          <w:b/>
+          <w:bCs/>
+          <w:iCs/>
+          <w:color w:val="000000" w:themeColor="text1"/>
+          <w:sz w:val="20"/>
+          <w:szCs w:val="20"/>
+          <w:u w:val="single"/>
+        </w:rPr>
+        <w:t>(#collaborateur_id, #nation_equipe, #edition_coupe</w:t>
+      </w:r>
+      <w:r>
+        <w:rPr>
+          <w:rFonts w:asciiTheme="majorHAnsi" w:eastAsiaTheme="minorEastAsia" w:hAnsiTheme="majorHAnsi" w:cstheme="majorHAnsi"/>
+          <w:color w:val="000000" w:themeColor="text1"/>
+          <w:sz w:val="20"/>
+          <w:szCs w:val="20"/>
+        </w:rPr>
+        <w:t>)</w:t>
+      </w:r>
+    </w:p>
+    <w:p>
+      <w:pPr>
+        <w:spacing w:line="360" w:lineRule="auto"/>
+        <w:rPr>
+          <w:rFonts w:asciiTheme="majorHAnsi" w:eastAsiaTheme="minorEastAsia" w:hAnsiTheme="majorHAnsi" w:cstheme="majorHAnsi"/>
+          <w:color w:val="000000" w:themeColor="text1"/>
+          <w:sz w:val="20"/>
+          <w:szCs w:val="20"/>
+        </w:rPr>
+      </w:pPr>
+      <w:proofErr w:type="spellStart"/>
+      <w:r>
+        <w:rPr>
+          <w:rFonts w:asciiTheme="majorHAnsi" w:eastAsiaTheme="minorEastAsia" w:hAnsiTheme="majorHAnsi" w:cstheme="majorHAnsi"/>
+          <w:color w:val="B47804"/>
+          <w:sz w:val="20"/>
+          <w:szCs w:val="20"/>
+        </w:rPr>
+        <w:t>Joueur_equipe</w:t>
+      </w:r>
+      <w:proofErr w:type="spellEnd"/>
+      <w:r>
+        <w:rPr>
+          <w:rFonts w:asciiTheme="majorHAnsi" w:eastAsiaTheme="minorEastAsia" w:hAnsiTheme="majorHAnsi" w:cstheme="majorHAnsi"/>
+          <w:color w:val="B47804"/>
+          <w:sz w:val="20"/>
+          <w:szCs w:val="20"/>
+        </w:rPr>
+        <w:t xml:space="preserve"> </w:t>
+      </w:r>
+      <w:r>
+        <w:rPr>
+          <w:rFonts w:asciiTheme="majorHAnsi" w:eastAsiaTheme="minorEastAsia" w:hAnsiTheme="majorHAnsi" w:cstheme="majorHAnsi"/>
+          <w:color w:val="000000" w:themeColor="text1"/>
+          <w:sz w:val="20"/>
+          <w:szCs w:val="20"/>
+        </w:rPr>
+        <w:t>(</w:t>
+      </w:r>
+      <w:r>
+        <w:rPr>
+          <w:rFonts w:asciiTheme="majorHAnsi" w:eastAsiaTheme="minorEastAsia" w:hAnsiTheme="majorHAnsi" w:cstheme="majorHAnsi"/>
+          <w:b/>
+          <w:bCs/>
+          <w:iCs/>
+          <w:color w:val="000000" w:themeColor="text1"/>
+          <w:sz w:val="20"/>
+          <w:szCs w:val="20"/>
+          <w:u w:val="single"/>
+        </w:rPr>
+        <w:t>#joueur_id</w:t>
+      </w:r>
+      <w:r>
+        <w:rPr>
+          <w:rFonts w:asciiTheme="majorHAnsi" w:eastAsiaTheme="minorEastAsia" w:hAnsiTheme="majorHAnsi" w:cstheme="majorHAnsi"/>
+          <w:color w:val="000000" w:themeColor="text1"/>
+          <w:sz w:val="20"/>
+          <w:szCs w:val="20"/>
+        </w:rPr>
+        <w:t xml:space="preserve">, </w:t>
+      </w:r>
+      <w:r>
+        <w:rPr>
+          <w:rFonts w:asciiTheme="majorHAnsi" w:eastAsiaTheme="minorEastAsia" w:hAnsiTheme="majorHAnsi" w:cstheme="majorHAnsi"/>
+          <w:b/>
+          <w:bCs/>
+          <w:iCs/>
+          <w:color w:val="000000" w:themeColor="text1"/>
+          <w:sz w:val="20"/>
+          <w:szCs w:val="20"/>
+          <w:u w:val="single"/>
+        </w:rPr>
+        <w:t>#nation_coupe</w:t>
+      </w:r>
+      <w:r>
+        <w:rPr>
+          <w:rFonts w:asciiTheme="majorHAnsi" w:eastAsiaTheme="minorEastAsia" w:hAnsiTheme="majorHAnsi" w:cstheme="majorHAnsi"/>
+          <w:color w:val="000000" w:themeColor="text1"/>
+          <w:sz w:val="20"/>
+          <w:szCs w:val="20"/>
+        </w:rPr>
+        <w:t xml:space="preserve">, </w:t>
+      </w:r>
+      <w:r>
+        <w:rPr>
+          <w:rFonts w:asciiTheme="majorHAnsi" w:eastAsiaTheme="minorEastAsia" w:hAnsiTheme="majorHAnsi" w:cstheme="majorHAnsi"/>
+          <w:b/>
+          <w:bCs/>
+          <w:iCs/>
+          <w:color w:val="000000" w:themeColor="text1"/>
+          <w:sz w:val="20"/>
+          <w:szCs w:val="20"/>
+          <w:u w:val="single"/>
+        </w:rPr>
+        <w:t xml:space="preserve">#edition_coupe, </w:t>
+      </w:r>
+      <w:r>
+        <w:rPr>
+          <w:rFonts w:asciiTheme="majorHAnsi" w:eastAsiaTheme="minorEastAsia" w:hAnsiTheme="majorHAnsi" w:cstheme="majorHAnsi"/>
+          <w:color w:val="000000" w:themeColor="text1"/>
+          <w:sz w:val="20"/>
+          <w:szCs w:val="20"/>
+        </w:rPr>
+        <w:t xml:space="preserve">position, </w:t>
+      </w:r>
+      <w:proofErr w:type="spellStart"/>
+      <w:r>
+        <w:rPr>
+          <w:rFonts w:asciiTheme="majorHAnsi" w:eastAsiaTheme="minorEastAsia" w:hAnsiTheme="majorHAnsi" w:cstheme="majorHAnsi"/>
+          <w:color w:val="000000" w:themeColor="text1"/>
+          <w:sz w:val="20"/>
+          <w:szCs w:val="20"/>
+        </w:rPr>
+        <w:t>numero_dossard</w:t>
+      </w:r>
+      <w:proofErr w:type="spellEnd"/>
+      <w:r>
+        <w:rPr>
+          <w:rFonts w:asciiTheme="majorHAnsi" w:eastAsiaTheme="minorEastAsia" w:hAnsiTheme="majorHAnsi" w:cstheme="majorHAnsi"/>
+          <w:color w:val="000000" w:themeColor="text1"/>
+          <w:sz w:val="20"/>
+          <w:szCs w:val="20"/>
+        </w:rPr>
+        <w:t xml:space="preserve">, </w:t>
+      </w:r>
+      <w:proofErr w:type="spellStart"/>
+      <w:r>
+        <w:rPr>
+          <w:rFonts w:asciiTheme="majorHAnsi" w:eastAsiaTheme="minorEastAsia" w:hAnsiTheme="majorHAnsi" w:cstheme="majorHAnsi"/>
+          <w:color w:val="000000" w:themeColor="text1"/>
+          <w:sz w:val="20"/>
+          <w:szCs w:val="20"/>
+        </w:rPr>
+        <w:t>equipe_ligue_professionnelle</w:t>
+      </w:r>
+      <w:proofErr w:type="spellEnd"/>
+      <w:r>
+        <w:rPr>
+          <w:rFonts w:asciiTheme="majorHAnsi" w:eastAsiaTheme="minorEastAsia" w:hAnsiTheme="majorHAnsi" w:cstheme="majorHAnsi"/>
+          <w:color w:val="000000" w:themeColor="text1"/>
+          <w:sz w:val="20"/>
+          <w:szCs w:val="20"/>
+        </w:rPr>
+        <w:t>)</w:t>
+      </w:r>
+    </w:p>
+    <w:p>
+      <w:pPr>
+        <w:spacing w:line="360" w:lineRule="auto"/>
+        <w:rPr>
+          <w:rFonts w:asciiTheme="majorHAnsi" w:eastAsiaTheme="minorEastAsia" w:hAnsiTheme="majorHAnsi" w:cstheme="majorHAnsi"/>
+          <w:color w:val="000000" w:themeColor="text1"/>
+          <w:sz w:val="20"/>
+          <w:szCs w:val="20"/>
+        </w:rPr>
+      </w:pPr>
+      <w:proofErr w:type="spellStart"/>
+      <w:r>
+        <w:rPr>
+          <w:rFonts w:asciiTheme="majorHAnsi" w:eastAsiaTheme="minorEastAsia" w:hAnsiTheme="majorHAnsi" w:cstheme="majorHAnsi"/>
+          <w:color w:val="B47804"/>
+          <w:sz w:val="20"/>
+          <w:szCs w:val="20"/>
+        </w:rPr>
+        <w:t>Arbitre_match</w:t>
+      </w:r>
+      <w:proofErr w:type="spellEnd"/>
+      <w:r>
+        <w:rPr>
+          <w:rFonts w:asciiTheme="majorHAnsi" w:eastAsiaTheme="minorEastAsia" w:hAnsiTheme="majorHAnsi" w:cstheme="majorHAnsi"/>
+          <w:color w:val="B47804"/>
+          <w:sz w:val="20"/>
+          <w:szCs w:val="20"/>
+        </w:rPr>
+        <w:t xml:space="preserve"> </w:t>
+      </w:r>
+      <w:r>
+        <w:rPr>
+          <w:rFonts w:asciiTheme="majorHAnsi" w:eastAsiaTheme="minorEastAsia" w:hAnsiTheme="majorHAnsi" w:cstheme="majorHAnsi"/>
+          <w:color w:val="000000" w:themeColor="text1"/>
+          <w:sz w:val="20"/>
+          <w:szCs w:val="20"/>
+        </w:rPr>
+        <w:t>(</w:t>
+      </w:r>
+      <w:r>
+        <w:rPr>
+          <w:rFonts w:asciiTheme="majorHAnsi" w:eastAsiaTheme="minorEastAsia" w:hAnsiTheme="majorHAnsi" w:cstheme="majorHAnsi"/>
+          <w:b/>
+          <w:bCs/>
+          <w:iCs/>
+          <w:color w:val="000000" w:themeColor="text1"/>
+          <w:sz w:val="20"/>
+          <w:szCs w:val="20"/>
+          <w:u w:val="single"/>
+        </w:rPr>
+        <w:t>#arbitre_id</w:t>
+      </w:r>
+      <w:r>
+        <w:rPr>
+          <w:rFonts w:asciiTheme="majorHAnsi" w:eastAsiaTheme="minorEastAsia" w:hAnsiTheme="majorHAnsi" w:cstheme="majorHAnsi"/>
+          <w:color w:val="000000" w:themeColor="text1"/>
+          <w:sz w:val="20"/>
+          <w:szCs w:val="20"/>
+        </w:rPr>
+        <w:t xml:space="preserve">, </w:t>
+      </w:r>
+      <w:r>
+        <w:rPr>
+          <w:rFonts w:asciiTheme="majorHAnsi" w:eastAsiaTheme="minorEastAsia" w:hAnsiTheme="majorHAnsi" w:cstheme="majorHAnsi"/>
+          <w:b/>
+          <w:bCs/>
+          <w:iCs/>
+          <w:color w:val="000000" w:themeColor="text1"/>
+          <w:sz w:val="20"/>
+          <w:szCs w:val="20"/>
+          <w:u w:val="single"/>
+        </w:rPr>
+        <w:t>#date_match, #nation_equipe_1, #nation_equipe_2,</w:t>
+      </w:r>
+      <w:r>
+        <w:rPr>
+          <w:rFonts w:asciiTheme="majorHAnsi" w:eastAsiaTheme="minorEastAsia" w:hAnsiTheme="majorHAnsi" w:cstheme="majorHAnsi"/>
+          <w:iCs/>
+          <w:color w:val="000000" w:themeColor="text1"/>
+          <w:sz w:val="20"/>
+          <w:szCs w:val="20"/>
+          <w:u w:val="single"/>
+        </w:rPr>
+        <w:t xml:space="preserve"> </w:t>
+      </w:r>
+      <w:proofErr w:type="spellStart"/>
+      <w:r>
+        <w:rPr>
+          <w:rFonts w:asciiTheme="majorHAnsi" w:eastAsiaTheme="minorEastAsia" w:hAnsiTheme="majorHAnsi" w:cstheme="majorHAnsi"/>
+          <w:iCs/>
+          <w:color w:val="000000" w:themeColor="text1"/>
+          <w:sz w:val="20"/>
+          <w:szCs w:val="20"/>
+          <w:u w:val="single"/>
+        </w:rPr>
+        <w:t>type</w:t>
+      </w:r>
+      <w:r>
+        <w:rPr>
+          <w:rFonts w:asciiTheme="majorHAnsi" w:eastAsiaTheme="minorEastAsia" w:hAnsiTheme="majorHAnsi" w:cstheme="majorHAnsi"/>
+          <w:color w:val="000000" w:themeColor="text1"/>
+          <w:sz w:val="20"/>
+          <w:szCs w:val="20"/>
+        </w:rPr>
+        <w:t>_arbitre</w:t>
+      </w:r>
+      <w:proofErr w:type="spellEnd"/>
+      <w:r>
+        <w:rPr>
+          <w:rFonts w:asciiTheme="majorHAnsi" w:eastAsiaTheme="minorEastAsia" w:hAnsiTheme="majorHAnsi" w:cstheme="majorHAnsi"/>
+          <w:color w:val="000000" w:themeColor="text1"/>
+          <w:sz w:val="20"/>
+          <w:szCs w:val="20"/>
+        </w:rPr>
+        <w:t>)</w:t>
+      </w:r>
+    </w:p>
+    <w:p>
+      <w:pPr>
+        <w:spacing w:line="360" w:lineRule="auto"/>
+        <w:rPr>
+          <w:rFonts w:asciiTheme="majorHAnsi" w:eastAsiaTheme="minorEastAsia" w:hAnsiTheme="majorHAnsi" w:cstheme="majorHAnsi"/>
+          <w:color w:val="000000" w:themeColor="text1"/>
+          <w:sz w:val="20"/>
+          <w:szCs w:val="20"/>
+        </w:rPr>
+      </w:pPr>
+      <w:proofErr w:type="spellStart"/>
+      <w:r>
+        <w:rPr>
+          <w:rFonts w:asciiTheme="majorHAnsi" w:eastAsiaTheme="minorEastAsia" w:hAnsiTheme="majorHAnsi" w:cstheme="majorHAnsi"/>
+          <w:color w:val="B47804"/>
+          <w:sz w:val="20"/>
+          <w:szCs w:val="20"/>
+        </w:rPr>
+        <w:t>Pays_coupe</w:t>
+      </w:r>
+      <w:proofErr w:type="spellEnd"/>
+      <w:r>
+        <w:rPr>
+          <w:rFonts w:asciiTheme="majorHAnsi" w:eastAsiaTheme="minorEastAsia" w:hAnsiTheme="majorHAnsi" w:cstheme="majorHAnsi"/>
+          <w:color w:val="B47804"/>
+          <w:sz w:val="20"/>
+          <w:szCs w:val="20"/>
+        </w:rPr>
+        <w:t xml:space="preserve"> </w:t>
+      </w:r>
+      <w:r>
+        <w:rPr>
+          <w:rFonts w:asciiTheme="majorHAnsi" w:eastAsiaTheme="minorEastAsia" w:hAnsiTheme="majorHAnsi" w:cstheme="majorHAnsi"/>
+          <w:color w:val="000000" w:themeColor="text1"/>
+          <w:sz w:val="20"/>
+          <w:szCs w:val="20"/>
+        </w:rPr>
+        <w:t>(</w:t>
+      </w:r>
       <w:r>
         <w:rPr>
           <w:rFonts w:asciiTheme="majorHAnsi" w:eastAsiaTheme="minorEastAsia" w:hAnsiTheme="majorHAnsi" w:cstheme="majorHAnsi"/>
@@ -6685,57 +7839,12 @@
           <w:i/>
           <w:iCs/>
           <w:color w:val="000000" w:themeColor="text1"/>
-          <w:sz w:val="48"/>
-          <w:szCs w:val="48"/>
+          <w:sz w:val="20"/>
+          <w:szCs w:val="20"/>
           <w:u w:val="single"/>
         </w:rPr>
-        <w:t xml:space="preserve"> relationnel final</w:t>
-      </w:r>
-    </w:p>
-    <w:p>
-      <w:pPr>
-        <w:spacing w:line="360" w:lineRule="auto"/>
-        <w:rPr>
-          <w:rFonts w:asciiTheme="majorHAnsi" w:eastAsiaTheme="minorEastAsia" w:hAnsiTheme="majorHAnsi" w:cstheme="majorHAnsi"/>
-          <w:color w:val="000000" w:themeColor="text1"/>
-          <w:sz w:val="20"/>
-          <w:szCs w:val="20"/>
-        </w:rPr>
-      </w:pPr>
-      <w:proofErr w:type="spellStart"/>
-      <w:r>
-        <w:rPr>
-          <w:rFonts w:asciiTheme="majorHAnsi" w:eastAsiaTheme="minorEastAsia" w:hAnsiTheme="majorHAnsi" w:cstheme="majorHAnsi"/>
-          <w:color w:val="B47804"/>
-          <w:sz w:val="20"/>
-          <w:szCs w:val="20"/>
-        </w:rPr>
-        <w:t>Coupe_du_monde</w:t>
-      </w:r>
-      <w:proofErr w:type="spellEnd"/>
-      <w:r>
-        <w:rPr>
-          <w:rFonts w:asciiTheme="majorHAnsi" w:eastAsiaTheme="minorEastAsia" w:hAnsiTheme="majorHAnsi" w:cstheme="majorHAnsi"/>
-          <w:color w:val="B47804"/>
-          <w:sz w:val="20"/>
-          <w:szCs w:val="20"/>
-        </w:rPr>
-        <w:t xml:space="preserve"> (</w:t>
-      </w:r>
-      <w:proofErr w:type="spellStart"/>
-      <w:r>
-        <w:rPr>
-          <w:rFonts w:asciiTheme="majorHAnsi" w:eastAsiaTheme="minorEastAsia" w:hAnsiTheme="majorHAnsi" w:cstheme="majorHAnsi"/>
-          <w:b/>
-          <w:bCs/>
-          <w:color w:val="000000" w:themeColor="text1"/>
-          <w:sz w:val="20"/>
-          <w:szCs w:val="20"/>
-          <w:u w:val="single"/>
-        </w:rPr>
-        <w:t>edition</w:t>
-      </w:r>
-      <w:proofErr w:type="spellEnd"/>
+        <w:t>#edition_coupe</w:t>
+      </w:r>
       <w:r>
         <w:rPr>
           <w:rFonts w:asciiTheme="majorHAnsi" w:eastAsiaTheme="minorEastAsia" w:hAnsiTheme="majorHAnsi" w:cstheme="majorHAnsi"/>
@@ -6744,783 +7853,6 @@
           <w:szCs w:val="20"/>
         </w:rPr>
         <w:t xml:space="preserve">, </w:t>
-      </w:r>
-      <w:proofErr w:type="spellStart"/>
-      <w:r>
-        <w:rPr>
-          <w:rFonts w:asciiTheme="majorHAnsi" w:eastAsiaTheme="minorEastAsia" w:hAnsiTheme="majorHAnsi" w:cstheme="majorHAnsi"/>
-          <w:color w:val="000000" w:themeColor="text1"/>
-          <w:sz w:val="20"/>
-          <w:szCs w:val="20"/>
-        </w:rPr>
-        <w:t>date_debut</w:t>
-      </w:r>
-      <w:proofErr w:type="spellEnd"/>
-      <w:r>
-        <w:rPr>
-          <w:rFonts w:asciiTheme="majorHAnsi" w:eastAsiaTheme="minorEastAsia" w:hAnsiTheme="majorHAnsi" w:cstheme="majorHAnsi"/>
-          <w:color w:val="000000" w:themeColor="text1"/>
-          <w:sz w:val="20"/>
-          <w:szCs w:val="20"/>
-        </w:rPr>
-        <w:t xml:space="preserve">, </w:t>
-      </w:r>
-      <w:proofErr w:type="spellStart"/>
-      <w:r>
-        <w:rPr>
-          <w:rFonts w:asciiTheme="majorHAnsi" w:eastAsiaTheme="minorEastAsia" w:hAnsiTheme="majorHAnsi" w:cstheme="majorHAnsi"/>
-          <w:color w:val="000000" w:themeColor="text1"/>
-          <w:sz w:val="20"/>
-          <w:szCs w:val="20"/>
-        </w:rPr>
-        <w:t>date_fin</w:t>
-      </w:r>
-      <w:proofErr w:type="spellEnd"/>
-      <w:r>
-        <w:rPr>
-          <w:rFonts w:asciiTheme="majorHAnsi" w:eastAsiaTheme="minorEastAsia" w:hAnsiTheme="majorHAnsi" w:cstheme="majorHAnsi"/>
-          <w:color w:val="000000" w:themeColor="text1"/>
-          <w:sz w:val="20"/>
-          <w:szCs w:val="20"/>
-        </w:rPr>
-        <w:t>)</w:t>
-      </w:r>
-    </w:p>
-    <w:p>
-      <w:pPr>
-        <w:spacing w:line="360" w:lineRule="auto"/>
-        <w:rPr>
-          <w:rFonts w:asciiTheme="majorHAnsi" w:eastAsiaTheme="minorEastAsia" w:hAnsiTheme="majorHAnsi" w:cstheme="majorHAnsi"/>
-          <w:color w:val="000000" w:themeColor="text1"/>
-          <w:sz w:val="20"/>
-          <w:szCs w:val="20"/>
-        </w:rPr>
-      </w:pPr>
-      <w:proofErr w:type="spellStart"/>
-      <w:r>
-        <w:rPr>
-          <w:rFonts w:asciiTheme="majorHAnsi" w:eastAsiaTheme="minorEastAsia" w:hAnsiTheme="majorHAnsi" w:cstheme="majorHAnsi"/>
-          <w:color w:val="B47804"/>
-          <w:sz w:val="20"/>
-          <w:szCs w:val="20"/>
-        </w:rPr>
-        <w:t>Equipe</w:t>
-      </w:r>
-      <w:proofErr w:type="spellEnd"/>
-      <w:r>
-        <w:rPr>
-          <w:rFonts w:asciiTheme="majorHAnsi" w:eastAsiaTheme="minorEastAsia" w:hAnsiTheme="majorHAnsi" w:cstheme="majorHAnsi"/>
-          <w:color w:val="B47804"/>
-          <w:sz w:val="20"/>
-          <w:szCs w:val="20"/>
-        </w:rPr>
-        <w:t xml:space="preserve"> </w:t>
-      </w:r>
-      <w:r>
-        <w:rPr>
-          <w:rFonts w:asciiTheme="majorHAnsi" w:eastAsiaTheme="minorEastAsia" w:hAnsiTheme="majorHAnsi" w:cstheme="majorHAnsi"/>
-          <w:color w:val="000000" w:themeColor="text1"/>
-          <w:sz w:val="20"/>
-          <w:szCs w:val="20"/>
-        </w:rPr>
-        <w:t>(</w:t>
-      </w:r>
-      <w:r>
-        <w:rPr>
-          <w:rFonts w:asciiTheme="majorHAnsi" w:eastAsiaTheme="minorEastAsia" w:hAnsiTheme="majorHAnsi" w:cstheme="majorHAnsi"/>
-          <w:b/>
-          <w:bCs/>
-          <w:color w:val="000000" w:themeColor="text1"/>
-          <w:sz w:val="20"/>
-          <w:szCs w:val="20"/>
-          <w:u w:val="single"/>
-        </w:rPr>
-        <w:t>nation</w:t>
-      </w:r>
-      <w:r>
-        <w:rPr>
-          <w:rFonts w:asciiTheme="majorHAnsi" w:eastAsiaTheme="minorEastAsia" w:hAnsiTheme="majorHAnsi" w:cstheme="majorHAnsi"/>
-          <w:color w:val="000000" w:themeColor="text1"/>
-          <w:sz w:val="20"/>
-          <w:szCs w:val="20"/>
-        </w:rPr>
-        <w:t xml:space="preserve">, </w:t>
-      </w:r>
-      <w:r>
-        <w:rPr>
-          <w:rFonts w:asciiTheme="majorHAnsi" w:eastAsiaTheme="minorEastAsia" w:hAnsiTheme="majorHAnsi" w:cstheme="majorHAnsi"/>
-          <w:b/>
-          <w:bCs/>
-          <w:color w:val="000000" w:themeColor="text1"/>
-          <w:sz w:val="20"/>
-          <w:szCs w:val="20"/>
-          <w:u w:val="single"/>
-        </w:rPr>
-        <w:t>#edition_coupe,</w:t>
-      </w:r>
-      <w:r>
-        <w:rPr>
-          <w:rFonts w:asciiTheme="majorHAnsi" w:eastAsiaTheme="minorEastAsia" w:hAnsiTheme="majorHAnsi" w:cstheme="majorHAnsi"/>
-          <w:color w:val="000000" w:themeColor="text1"/>
-          <w:sz w:val="20"/>
-          <w:szCs w:val="20"/>
-        </w:rPr>
-        <w:t xml:space="preserve"> #entraineur_id, placement)</w:t>
-      </w:r>
-    </w:p>
-    <w:p>
-      <w:pPr>
-        <w:spacing w:line="360" w:lineRule="auto"/>
-        <w:rPr>
-          <w:rFonts w:asciiTheme="majorHAnsi" w:eastAsiaTheme="minorEastAsia" w:hAnsiTheme="majorHAnsi" w:cstheme="majorHAnsi"/>
-          <w:color w:val="000000" w:themeColor="text1"/>
-          <w:sz w:val="20"/>
-          <w:szCs w:val="20"/>
-        </w:rPr>
-      </w:pPr>
-      <w:r>
-        <w:rPr>
-          <w:rFonts w:asciiTheme="majorHAnsi" w:eastAsiaTheme="minorEastAsia" w:hAnsiTheme="majorHAnsi" w:cstheme="majorHAnsi"/>
-          <w:color w:val="B47804"/>
-          <w:sz w:val="20"/>
-          <w:szCs w:val="20"/>
-        </w:rPr>
-        <w:t xml:space="preserve">Personne </w:t>
-      </w:r>
-      <w:r>
-        <w:rPr>
-          <w:rFonts w:asciiTheme="majorHAnsi" w:eastAsiaTheme="minorEastAsia" w:hAnsiTheme="majorHAnsi" w:cstheme="majorHAnsi"/>
-          <w:color w:val="000000" w:themeColor="text1"/>
-          <w:sz w:val="20"/>
-          <w:szCs w:val="20"/>
-        </w:rPr>
-        <w:t>(</w:t>
-      </w:r>
-      <w:proofErr w:type="spellStart"/>
-      <w:r>
-        <w:rPr>
-          <w:rFonts w:asciiTheme="majorHAnsi" w:eastAsiaTheme="minorEastAsia" w:hAnsiTheme="majorHAnsi" w:cstheme="majorHAnsi"/>
-          <w:b/>
-          <w:bCs/>
-          <w:color w:val="000000" w:themeColor="text1"/>
-          <w:sz w:val="20"/>
-          <w:szCs w:val="20"/>
-          <w:u w:val="single"/>
-        </w:rPr>
-        <w:t>personne_id</w:t>
-      </w:r>
-      <w:proofErr w:type="spellEnd"/>
-      <w:r>
-        <w:rPr>
-          <w:rFonts w:asciiTheme="majorHAnsi" w:eastAsiaTheme="minorEastAsia" w:hAnsiTheme="majorHAnsi" w:cstheme="majorHAnsi"/>
-          <w:color w:val="000000" w:themeColor="text1"/>
-          <w:sz w:val="20"/>
-          <w:szCs w:val="20"/>
-        </w:rPr>
-        <w:t xml:space="preserve">, nom, </w:t>
-      </w:r>
-      <w:proofErr w:type="spellStart"/>
-      <w:r>
-        <w:rPr>
-          <w:rFonts w:asciiTheme="majorHAnsi" w:eastAsiaTheme="minorEastAsia" w:hAnsiTheme="majorHAnsi" w:cstheme="majorHAnsi"/>
-          <w:color w:val="000000" w:themeColor="text1"/>
-          <w:sz w:val="20"/>
-          <w:szCs w:val="20"/>
-        </w:rPr>
-        <w:t>prenom</w:t>
-      </w:r>
-      <w:proofErr w:type="spellEnd"/>
-      <w:r>
-        <w:rPr>
-          <w:rFonts w:asciiTheme="majorHAnsi" w:eastAsiaTheme="minorEastAsia" w:hAnsiTheme="majorHAnsi" w:cstheme="majorHAnsi"/>
-          <w:color w:val="000000" w:themeColor="text1"/>
-          <w:sz w:val="20"/>
-          <w:szCs w:val="20"/>
-        </w:rPr>
-        <w:t xml:space="preserve">, </w:t>
-      </w:r>
-      <w:proofErr w:type="spellStart"/>
-      <w:r>
-        <w:rPr>
-          <w:rFonts w:asciiTheme="majorHAnsi" w:eastAsiaTheme="minorEastAsia" w:hAnsiTheme="majorHAnsi" w:cstheme="majorHAnsi"/>
-          <w:color w:val="000000" w:themeColor="text1"/>
-          <w:sz w:val="20"/>
-          <w:szCs w:val="20"/>
-        </w:rPr>
-        <w:t>ddn</w:t>
-      </w:r>
-      <w:proofErr w:type="spellEnd"/>
-      <w:r>
-        <w:rPr>
-          <w:rFonts w:asciiTheme="majorHAnsi" w:eastAsiaTheme="minorEastAsia" w:hAnsiTheme="majorHAnsi" w:cstheme="majorHAnsi"/>
-          <w:color w:val="000000" w:themeColor="text1"/>
-          <w:sz w:val="20"/>
-          <w:szCs w:val="20"/>
-        </w:rPr>
-        <w:t xml:space="preserve">, </w:t>
-      </w:r>
-      <w:proofErr w:type="spellStart"/>
-      <w:r>
-        <w:rPr>
-          <w:rFonts w:asciiTheme="majorHAnsi" w:eastAsiaTheme="minorEastAsia" w:hAnsiTheme="majorHAnsi" w:cstheme="majorHAnsi"/>
-          <w:color w:val="000000" w:themeColor="text1"/>
-          <w:sz w:val="20"/>
-          <w:szCs w:val="20"/>
-        </w:rPr>
-        <w:t>pays_natal</w:t>
-      </w:r>
-      <w:proofErr w:type="spellEnd"/>
-      <w:r>
-        <w:rPr>
-          <w:rFonts w:asciiTheme="majorHAnsi" w:eastAsiaTheme="minorEastAsia" w:hAnsiTheme="majorHAnsi" w:cstheme="majorHAnsi"/>
-          <w:color w:val="000000" w:themeColor="text1"/>
-          <w:sz w:val="20"/>
-          <w:szCs w:val="20"/>
-        </w:rPr>
-        <w:t>, sexe)</w:t>
-      </w:r>
-    </w:p>
-    <w:p>
-      <w:pPr>
-        <w:spacing w:line="360" w:lineRule="auto"/>
-        <w:rPr>
-          <w:rFonts w:asciiTheme="majorHAnsi" w:eastAsiaTheme="minorEastAsia" w:hAnsiTheme="majorHAnsi" w:cstheme="majorHAnsi"/>
-          <w:color w:val="000000" w:themeColor="text1"/>
-          <w:sz w:val="20"/>
-          <w:szCs w:val="20"/>
-        </w:rPr>
-      </w:pPr>
-      <w:r>
-        <w:rPr>
-          <w:rFonts w:asciiTheme="majorHAnsi" w:eastAsiaTheme="minorEastAsia" w:hAnsiTheme="majorHAnsi" w:cstheme="majorHAnsi"/>
-          <w:color w:val="B47804"/>
-          <w:sz w:val="20"/>
-          <w:szCs w:val="20"/>
-        </w:rPr>
-        <w:t xml:space="preserve">Joueur </w:t>
-      </w:r>
-      <w:r>
-        <w:rPr>
-          <w:rFonts w:asciiTheme="majorHAnsi" w:eastAsiaTheme="minorEastAsia" w:hAnsiTheme="majorHAnsi" w:cstheme="majorHAnsi"/>
-          <w:color w:val="000000" w:themeColor="text1"/>
-          <w:sz w:val="20"/>
-          <w:szCs w:val="20"/>
-        </w:rPr>
-        <w:t>(#</w:t>
-      </w:r>
-      <w:r>
-        <w:rPr>
-          <w:rFonts w:asciiTheme="majorHAnsi" w:eastAsiaTheme="minorEastAsia" w:hAnsiTheme="majorHAnsi" w:cstheme="majorHAnsi"/>
-          <w:b/>
-          <w:bCs/>
-          <w:color w:val="000000" w:themeColor="text1"/>
-          <w:sz w:val="20"/>
-          <w:szCs w:val="20"/>
-          <w:u w:val="single"/>
-        </w:rPr>
-        <w:t>personne_id,</w:t>
-      </w:r>
-      <w:r>
-        <w:rPr>
-          <w:rFonts w:asciiTheme="majorHAnsi" w:eastAsiaTheme="minorEastAsia" w:hAnsiTheme="majorHAnsi" w:cstheme="majorHAnsi"/>
-          <w:color w:val="000000" w:themeColor="text1"/>
-          <w:sz w:val="20"/>
-          <w:szCs w:val="20"/>
-        </w:rPr>
-        <w:t xml:space="preserve"> </w:t>
-      </w:r>
-      <w:proofErr w:type="spellStart"/>
-      <w:r>
-        <w:rPr>
-          <w:rFonts w:asciiTheme="majorHAnsi" w:eastAsiaTheme="minorEastAsia" w:hAnsiTheme="majorHAnsi" w:cstheme="majorHAnsi"/>
-          <w:color w:val="000000" w:themeColor="text1"/>
-          <w:sz w:val="20"/>
-          <w:szCs w:val="20"/>
-        </w:rPr>
-        <w:t>joueur_depuis</w:t>
-      </w:r>
-      <w:proofErr w:type="spellEnd"/>
-      <w:r>
-        <w:rPr>
-          <w:rFonts w:asciiTheme="majorHAnsi" w:eastAsiaTheme="minorEastAsia" w:hAnsiTheme="majorHAnsi" w:cstheme="majorHAnsi"/>
-          <w:color w:val="000000" w:themeColor="text1"/>
-          <w:sz w:val="20"/>
-          <w:szCs w:val="20"/>
-        </w:rPr>
-        <w:t>)</w:t>
-      </w:r>
-    </w:p>
-    <w:p>
-      <w:pPr>
-        <w:spacing w:line="360" w:lineRule="auto"/>
-        <w:rPr>
-          <w:rFonts w:asciiTheme="majorHAnsi" w:eastAsiaTheme="minorEastAsia" w:hAnsiTheme="majorHAnsi" w:cstheme="majorHAnsi"/>
-          <w:color w:val="000000" w:themeColor="text1"/>
-          <w:sz w:val="20"/>
-          <w:szCs w:val="20"/>
-        </w:rPr>
-      </w:pPr>
-      <w:r>
-        <w:rPr>
-          <w:rFonts w:asciiTheme="majorHAnsi" w:eastAsiaTheme="minorEastAsia" w:hAnsiTheme="majorHAnsi" w:cstheme="majorHAnsi"/>
-          <w:color w:val="B47804"/>
-          <w:sz w:val="20"/>
-          <w:szCs w:val="20"/>
-        </w:rPr>
-        <w:t xml:space="preserve">Entraineur </w:t>
-      </w:r>
-      <w:r>
-        <w:rPr>
-          <w:rFonts w:asciiTheme="majorHAnsi" w:eastAsiaTheme="minorEastAsia" w:hAnsiTheme="majorHAnsi" w:cstheme="majorHAnsi"/>
-          <w:color w:val="000000" w:themeColor="text1"/>
-          <w:sz w:val="20"/>
-          <w:szCs w:val="20"/>
-        </w:rPr>
-        <w:t>(#</w:t>
-      </w:r>
-      <w:r>
-        <w:rPr>
-          <w:rFonts w:asciiTheme="majorHAnsi" w:eastAsiaTheme="minorEastAsia" w:hAnsiTheme="majorHAnsi" w:cstheme="majorHAnsi"/>
-          <w:b/>
-          <w:bCs/>
-          <w:color w:val="000000" w:themeColor="text1"/>
-          <w:sz w:val="20"/>
-          <w:szCs w:val="20"/>
-          <w:u w:val="single"/>
-        </w:rPr>
-        <w:t>personne_id</w:t>
-      </w:r>
-      <w:r>
-        <w:rPr>
-          <w:rFonts w:asciiTheme="majorHAnsi" w:eastAsiaTheme="minorEastAsia" w:hAnsiTheme="majorHAnsi" w:cstheme="majorHAnsi"/>
-          <w:iCs/>
-          <w:color w:val="000000" w:themeColor="text1"/>
-          <w:sz w:val="20"/>
-          <w:szCs w:val="20"/>
-        </w:rPr>
-        <w:t xml:space="preserve">, </w:t>
-      </w:r>
-      <w:proofErr w:type="spellStart"/>
-      <w:r>
-        <w:rPr>
-          <w:rFonts w:asciiTheme="majorHAnsi" w:eastAsiaTheme="minorEastAsia" w:hAnsiTheme="majorHAnsi" w:cstheme="majorHAnsi"/>
-          <w:iCs/>
-          <w:color w:val="000000" w:themeColor="text1"/>
-          <w:sz w:val="20"/>
-          <w:szCs w:val="20"/>
-        </w:rPr>
-        <w:t>entraineur_depuis</w:t>
-      </w:r>
-      <w:proofErr w:type="spellEnd"/>
-      <w:r>
-        <w:rPr>
-          <w:rFonts w:asciiTheme="majorHAnsi" w:eastAsiaTheme="minorEastAsia" w:hAnsiTheme="majorHAnsi" w:cstheme="majorHAnsi"/>
-          <w:color w:val="000000" w:themeColor="text1"/>
-          <w:sz w:val="20"/>
-          <w:szCs w:val="20"/>
-        </w:rPr>
-        <w:t>)</w:t>
-      </w:r>
-    </w:p>
-    <w:p>
-      <w:pPr>
-        <w:spacing w:line="360" w:lineRule="auto"/>
-        <w:rPr>
-          <w:rFonts w:asciiTheme="majorHAnsi" w:eastAsiaTheme="minorEastAsia" w:hAnsiTheme="majorHAnsi" w:cstheme="majorHAnsi"/>
-          <w:color w:val="000000" w:themeColor="text1"/>
-          <w:sz w:val="20"/>
-          <w:szCs w:val="20"/>
-        </w:rPr>
-      </w:pPr>
-      <w:r>
-        <w:rPr>
-          <w:rFonts w:asciiTheme="majorHAnsi" w:eastAsiaTheme="minorEastAsia" w:hAnsiTheme="majorHAnsi" w:cstheme="majorHAnsi"/>
-          <w:color w:val="B47804"/>
-          <w:sz w:val="20"/>
-          <w:szCs w:val="20"/>
-        </w:rPr>
-        <w:t xml:space="preserve">Collaborateur </w:t>
-      </w:r>
-      <w:r>
-        <w:rPr>
-          <w:rFonts w:asciiTheme="majorHAnsi" w:eastAsiaTheme="minorEastAsia" w:hAnsiTheme="majorHAnsi" w:cstheme="majorHAnsi"/>
-          <w:color w:val="000000" w:themeColor="text1"/>
-          <w:sz w:val="20"/>
-          <w:szCs w:val="20"/>
-        </w:rPr>
-        <w:t>(#</w:t>
-      </w:r>
-      <w:r>
-        <w:rPr>
-          <w:rFonts w:asciiTheme="majorHAnsi" w:eastAsiaTheme="minorEastAsia" w:hAnsiTheme="majorHAnsi" w:cstheme="majorHAnsi"/>
-          <w:b/>
-          <w:bCs/>
-          <w:color w:val="000000" w:themeColor="text1"/>
-          <w:sz w:val="20"/>
-          <w:szCs w:val="20"/>
-          <w:u w:val="single"/>
-        </w:rPr>
-        <w:t>personne_id</w:t>
-      </w:r>
-      <w:r>
-        <w:rPr>
-          <w:rFonts w:asciiTheme="majorHAnsi" w:eastAsiaTheme="minorEastAsia" w:hAnsiTheme="majorHAnsi" w:cstheme="majorHAnsi"/>
-          <w:color w:val="000000" w:themeColor="text1"/>
-          <w:sz w:val="20"/>
-          <w:szCs w:val="20"/>
-        </w:rPr>
-        <w:t xml:space="preserve">, expertise, </w:t>
-      </w:r>
-      <w:proofErr w:type="spellStart"/>
-      <w:r>
-        <w:rPr>
-          <w:rFonts w:asciiTheme="majorHAnsi" w:eastAsiaTheme="minorEastAsia" w:hAnsiTheme="majorHAnsi" w:cstheme="majorHAnsi"/>
-          <w:color w:val="000000" w:themeColor="text1"/>
-          <w:sz w:val="20"/>
-          <w:szCs w:val="20"/>
-        </w:rPr>
-        <w:t>collaborateur_depuis</w:t>
-      </w:r>
-      <w:proofErr w:type="spellEnd"/>
-      <w:r>
-        <w:rPr>
-          <w:rFonts w:asciiTheme="majorHAnsi" w:eastAsiaTheme="minorEastAsia" w:hAnsiTheme="majorHAnsi" w:cstheme="majorHAnsi"/>
-          <w:color w:val="000000" w:themeColor="text1"/>
-          <w:sz w:val="20"/>
-          <w:szCs w:val="20"/>
-        </w:rPr>
-        <w:t>)</w:t>
-      </w:r>
-    </w:p>
-    <w:p>
-      <w:pPr>
-        <w:spacing w:line="360" w:lineRule="auto"/>
-        <w:rPr>
-          <w:rFonts w:asciiTheme="majorHAnsi" w:eastAsiaTheme="minorEastAsia" w:hAnsiTheme="majorHAnsi" w:cstheme="majorHAnsi"/>
-          <w:color w:val="000000" w:themeColor="text1"/>
-          <w:sz w:val="20"/>
-          <w:szCs w:val="20"/>
-        </w:rPr>
-      </w:pPr>
-      <w:r>
-        <w:rPr>
-          <w:rFonts w:asciiTheme="majorHAnsi" w:eastAsiaTheme="minorEastAsia" w:hAnsiTheme="majorHAnsi" w:cstheme="majorHAnsi"/>
-          <w:color w:val="B47804"/>
-          <w:sz w:val="20"/>
-          <w:szCs w:val="20"/>
-        </w:rPr>
-        <w:t xml:space="preserve">Arbitre </w:t>
-      </w:r>
-      <w:r>
-        <w:rPr>
-          <w:rFonts w:asciiTheme="majorHAnsi" w:eastAsiaTheme="minorEastAsia" w:hAnsiTheme="majorHAnsi" w:cstheme="majorHAnsi"/>
-          <w:color w:val="000000" w:themeColor="text1"/>
-          <w:sz w:val="20"/>
-          <w:szCs w:val="20"/>
-        </w:rPr>
-        <w:t>(#</w:t>
-      </w:r>
-      <w:r>
-        <w:rPr>
-          <w:rFonts w:asciiTheme="majorHAnsi" w:eastAsiaTheme="minorEastAsia" w:hAnsiTheme="majorHAnsi" w:cstheme="majorHAnsi"/>
-          <w:b/>
-          <w:bCs/>
-          <w:color w:val="000000" w:themeColor="text1"/>
-          <w:sz w:val="20"/>
-          <w:szCs w:val="20"/>
-          <w:u w:val="single"/>
-        </w:rPr>
-        <w:t>personne_id</w:t>
-      </w:r>
-      <w:r>
-        <w:rPr>
-          <w:rFonts w:asciiTheme="majorHAnsi" w:eastAsiaTheme="minorEastAsia" w:hAnsiTheme="majorHAnsi" w:cstheme="majorHAnsi"/>
-          <w:iCs/>
-          <w:color w:val="000000" w:themeColor="text1"/>
-          <w:sz w:val="20"/>
-          <w:szCs w:val="20"/>
-        </w:rPr>
-        <w:t xml:space="preserve">, </w:t>
-      </w:r>
-      <w:proofErr w:type="spellStart"/>
-      <w:r>
-        <w:rPr>
-          <w:rFonts w:asciiTheme="majorHAnsi" w:eastAsiaTheme="minorEastAsia" w:hAnsiTheme="majorHAnsi" w:cstheme="majorHAnsi"/>
-          <w:iCs/>
-          <w:color w:val="000000" w:themeColor="text1"/>
-          <w:sz w:val="20"/>
-          <w:szCs w:val="20"/>
-        </w:rPr>
-        <w:t>arbitre_depuis</w:t>
-      </w:r>
-      <w:proofErr w:type="spellEnd"/>
-      <w:r>
-        <w:rPr>
-          <w:rFonts w:asciiTheme="majorHAnsi" w:eastAsiaTheme="minorEastAsia" w:hAnsiTheme="majorHAnsi" w:cstheme="majorHAnsi"/>
-          <w:color w:val="000000" w:themeColor="text1"/>
-          <w:sz w:val="20"/>
-          <w:szCs w:val="20"/>
-        </w:rPr>
-        <w:t>)</w:t>
-      </w:r>
-    </w:p>
-    <w:p>
-      <w:pPr>
-        <w:spacing w:line="360" w:lineRule="auto"/>
-        <w:rPr>
-          <w:rFonts w:asciiTheme="majorHAnsi" w:eastAsiaTheme="minorEastAsia" w:hAnsiTheme="majorHAnsi" w:cstheme="majorHAnsi"/>
-          <w:color w:val="000000" w:themeColor="text1"/>
-          <w:sz w:val="20"/>
-          <w:szCs w:val="20"/>
-        </w:rPr>
-      </w:pPr>
-      <w:r>
-        <w:rPr>
-          <w:rFonts w:asciiTheme="majorHAnsi" w:eastAsiaTheme="minorEastAsia" w:hAnsiTheme="majorHAnsi" w:cstheme="majorHAnsi"/>
-          <w:color w:val="B47804"/>
-          <w:sz w:val="20"/>
-          <w:szCs w:val="20"/>
-        </w:rPr>
-        <w:t xml:space="preserve">Stade </w:t>
-      </w:r>
-      <w:r>
-        <w:rPr>
-          <w:rFonts w:asciiTheme="majorHAnsi" w:eastAsiaTheme="minorEastAsia" w:hAnsiTheme="majorHAnsi" w:cstheme="majorHAnsi"/>
-          <w:color w:val="000000" w:themeColor="text1"/>
-          <w:sz w:val="20"/>
-          <w:szCs w:val="20"/>
-        </w:rPr>
-        <w:t>(</w:t>
-      </w:r>
-      <w:r>
-        <w:rPr>
-          <w:rFonts w:asciiTheme="majorHAnsi" w:eastAsiaTheme="minorEastAsia" w:hAnsiTheme="majorHAnsi" w:cstheme="majorHAnsi"/>
-          <w:b/>
-          <w:bCs/>
-          <w:color w:val="000000" w:themeColor="text1"/>
-          <w:sz w:val="20"/>
-          <w:szCs w:val="20"/>
-          <w:u w:val="single"/>
-        </w:rPr>
-        <w:t>nom</w:t>
-      </w:r>
-      <w:r>
-        <w:rPr>
-          <w:rFonts w:asciiTheme="majorHAnsi" w:eastAsiaTheme="minorEastAsia" w:hAnsiTheme="majorHAnsi" w:cstheme="majorHAnsi"/>
-          <w:color w:val="000000" w:themeColor="text1"/>
-          <w:sz w:val="20"/>
-          <w:szCs w:val="20"/>
-        </w:rPr>
-        <w:t xml:space="preserve">, </w:t>
-      </w:r>
-      <w:r>
-        <w:rPr>
-          <w:rFonts w:asciiTheme="majorHAnsi" w:eastAsiaTheme="minorEastAsia" w:hAnsiTheme="majorHAnsi" w:cstheme="majorHAnsi"/>
-          <w:b/>
-          <w:bCs/>
-          <w:color w:val="000000" w:themeColor="text1"/>
-          <w:sz w:val="20"/>
-          <w:szCs w:val="20"/>
-          <w:u w:val="single"/>
-        </w:rPr>
-        <w:t>ville</w:t>
-      </w:r>
-      <w:r>
-        <w:rPr>
-          <w:rFonts w:asciiTheme="majorHAnsi" w:eastAsiaTheme="minorEastAsia" w:hAnsiTheme="majorHAnsi" w:cstheme="majorHAnsi"/>
-          <w:color w:val="000000" w:themeColor="text1"/>
-          <w:sz w:val="20"/>
-          <w:szCs w:val="20"/>
-        </w:rPr>
-        <w:t xml:space="preserve">, </w:t>
-      </w:r>
-      <w:proofErr w:type="spellStart"/>
-      <w:r>
-        <w:rPr>
-          <w:rFonts w:asciiTheme="majorHAnsi" w:eastAsiaTheme="minorEastAsia" w:hAnsiTheme="majorHAnsi" w:cstheme="majorHAnsi"/>
-          <w:color w:val="000000" w:themeColor="text1"/>
-          <w:sz w:val="20"/>
-          <w:szCs w:val="20"/>
-        </w:rPr>
-        <w:t>pays_stade</w:t>
-      </w:r>
-      <w:proofErr w:type="spellEnd"/>
-      <w:r>
-        <w:rPr>
-          <w:rFonts w:asciiTheme="majorHAnsi" w:eastAsiaTheme="minorEastAsia" w:hAnsiTheme="majorHAnsi" w:cstheme="majorHAnsi"/>
-          <w:color w:val="000000" w:themeColor="text1"/>
-          <w:sz w:val="20"/>
-          <w:szCs w:val="20"/>
-        </w:rPr>
-        <w:t xml:space="preserve">, </w:t>
-      </w:r>
-      <w:proofErr w:type="spellStart"/>
-      <w:r>
-        <w:rPr>
-          <w:rFonts w:asciiTheme="majorHAnsi" w:eastAsiaTheme="minorEastAsia" w:hAnsiTheme="majorHAnsi" w:cstheme="majorHAnsi"/>
-          <w:color w:val="000000" w:themeColor="text1"/>
-          <w:sz w:val="20"/>
-          <w:szCs w:val="20"/>
-        </w:rPr>
-        <w:t>capacite</w:t>
-      </w:r>
-      <w:proofErr w:type="spellEnd"/>
-      <w:r>
-        <w:rPr>
-          <w:rFonts w:asciiTheme="majorHAnsi" w:eastAsiaTheme="minorEastAsia" w:hAnsiTheme="majorHAnsi" w:cstheme="majorHAnsi"/>
-          <w:color w:val="000000" w:themeColor="text1"/>
-          <w:sz w:val="20"/>
-          <w:szCs w:val="20"/>
-        </w:rPr>
-        <w:t xml:space="preserve">, </w:t>
-      </w:r>
-      <w:proofErr w:type="spellStart"/>
-      <w:r>
-        <w:rPr>
-          <w:rFonts w:asciiTheme="majorHAnsi" w:eastAsiaTheme="minorEastAsia" w:hAnsiTheme="majorHAnsi" w:cstheme="majorHAnsi"/>
-          <w:color w:val="000000" w:themeColor="text1"/>
-          <w:sz w:val="20"/>
-          <w:szCs w:val="20"/>
-        </w:rPr>
-        <w:t>annee_construction</w:t>
-      </w:r>
-      <w:proofErr w:type="spellEnd"/>
-      <w:r>
-        <w:rPr>
-          <w:rFonts w:asciiTheme="majorHAnsi" w:eastAsiaTheme="minorEastAsia" w:hAnsiTheme="majorHAnsi" w:cstheme="majorHAnsi"/>
-          <w:color w:val="000000" w:themeColor="text1"/>
-          <w:sz w:val="20"/>
-          <w:szCs w:val="20"/>
-        </w:rPr>
-        <w:t>)</w:t>
-      </w:r>
-    </w:p>
-    <w:p>
-      <w:pPr>
-        <w:spacing w:line="360" w:lineRule="auto"/>
-        <w:rPr>
-          <w:rFonts w:asciiTheme="majorHAnsi" w:eastAsiaTheme="minorEastAsia" w:hAnsiTheme="majorHAnsi" w:cstheme="majorHAnsi"/>
-          <w:iCs/>
-          <w:color w:val="000000" w:themeColor="text1"/>
-          <w:sz w:val="20"/>
-          <w:szCs w:val="20"/>
-        </w:rPr>
-      </w:pPr>
-      <w:r>
-        <w:rPr>
-          <w:rFonts w:asciiTheme="majorHAnsi" w:eastAsiaTheme="minorEastAsia" w:hAnsiTheme="majorHAnsi" w:cstheme="majorHAnsi"/>
-          <w:iCs/>
-          <w:color w:val="B47804"/>
-          <w:sz w:val="20"/>
-          <w:szCs w:val="20"/>
-        </w:rPr>
-        <w:t xml:space="preserve">Sanction </w:t>
-      </w:r>
-      <w:r>
-        <w:rPr>
-          <w:rFonts w:asciiTheme="majorHAnsi" w:eastAsiaTheme="minorEastAsia" w:hAnsiTheme="majorHAnsi" w:cstheme="majorHAnsi"/>
-          <w:iCs/>
-          <w:color w:val="000000" w:themeColor="text1"/>
-          <w:sz w:val="20"/>
-          <w:szCs w:val="20"/>
-        </w:rPr>
-        <w:t>(</w:t>
-      </w:r>
-      <w:proofErr w:type="spellStart"/>
-      <w:r>
-        <w:rPr>
-          <w:rFonts w:asciiTheme="majorHAnsi" w:eastAsiaTheme="minorEastAsia" w:hAnsiTheme="majorHAnsi" w:cstheme="majorHAnsi"/>
-          <w:b/>
-          <w:bCs/>
-          <w:color w:val="000000" w:themeColor="text1"/>
-          <w:sz w:val="20"/>
-          <w:szCs w:val="20"/>
-          <w:u w:val="single"/>
-        </w:rPr>
-        <w:t>sanction_id</w:t>
-      </w:r>
-      <w:proofErr w:type="spellEnd"/>
-      <w:r>
-        <w:rPr>
-          <w:rFonts w:asciiTheme="majorHAnsi" w:eastAsiaTheme="minorEastAsia" w:hAnsiTheme="majorHAnsi" w:cstheme="majorHAnsi"/>
-          <w:b/>
-          <w:bCs/>
-          <w:color w:val="000000" w:themeColor="text1"/>
-          <w:sz w:val="20"/>
-          <w:szCs w:val="20"/>
-          <w:u w:val="single"/>
-        </w:rPr>
-        <w:t>,</w:t>
-      </w:r>
-      <w:r>
-        <w:rPr>
-          <w:rFonts w:asciiTheme="majorHAnsi" w:eastAsiaTheme="minorEastAsia" w:hAnsiTheme="majorHAnsi" w:cstheme="majorHAnsi"/>
-          <w:iCs/>
-          <w:color w:val="000000" w:themeColor="text1"/>
-          <w:sz w:val="20"/>
-          <w:szCs w:val="20"/>
-        </w:rPr>
-        <w:t xml:space="preserve"> #j</w:t>
-      </w:r>
-      <w:r>
-        <w:rPr>
-          <w:rFonts w:asciiTheme="majorHAnsi" w:eastAsiaTheme="minorEastAsia" w:hAnsiTheme="majorHAnsi" w:cstheme="majorHAnsi"/>
-          <w:color w:val="000000" w:themeColor="text1"/>
-          <w:sz w:val="20"/>
-          <w:szCs w:val="20"/>
-        </w:rPr>
-        <w:t>oueur_id, #arbitre_id, #nation_equipe_1, #nation_equipe_2, #date_match, couleur</w:t>
-      </w:r>
-      <w:r>
-        <w:rPr>
-          <w:rFonts w:asciiTheme="majorHAnsi" w:eastAsiaTheme="minorEastAsia" w:hAnsiTheme="majorHAnsi" w:cstheme="majorHAnsi"/>
-          <w:iCs/>
-          <w:color w:val="000000" w:themeColor="text1"/>
-          <w:sz w:val="20"/>
-          <w:szCs w:val="20"/>
-        </w:rPr>
-        <w:t>)</w:t>
-      </w:r>
-    </w:p>
-    <w:p>
-      <w:pPr>
-        <w:spacing w:line="360" w:lineRule="auto"/>
-        <w:rPr>
-          <w:rFonts w:asciiTheme="majorHAnsi" w:eastAsiaTheme="minorEastAsia" w:hAnsiTheme="majorHAnsi" w:cstheme="majorHAnsi"/>
-          <w:color w:val="000000" w:themeColor="text1"/>
-          <w:sz w:val="20"/>
-          <w:szCs w:val="20"/>
-        </w:rPr>
-      </w:pPr>
-      <w:r>
-        <w:rPr>
-          <w:rFonts w:asciiTheme="majorHAnsi" w:eastAsiaTheme="minorEastAsia" w:hAnsiTheme="majorHAnsi" w:cstheme="majorHAnsi"/>
-          <w:color w:val="B47804"/>
-          <w:sz w:val="20"/>
-          <w:szCs w:val="20"/>
-        </w:rPr>
-        <w:t xml:space="preserve">Match </w:t>
-      </w:r>
-      <w:r>
-        <w:rPr>
-          <w:rFonts w:asciiTheme="majorHAnsi" w:eastAsiaTheme="minorEastAsia" w:hAnsiTheme="majorHAnsi" w:cstheme="majorHAnsi"/>
-          <w:color w:val="000000" w:themeColor="text1"/>
-          <w:sz w:val="20"/>
-          <w:szCs w:val="20"/>
-        </w:rPr>
-        <w:t>(</w:t>
-      </w:r>
-      <w:r>
-        <w:rPr>
-          <w:rFonts w:asciiTheme="majorHAnsi" w:eastAsiaTheme="minorEastAsia" w:hAnsiTheme="majorHAnsi" w:cstheme="majorHAnsi"/>
-          <w:b/>
-          <w:bCs/>
-          <w:color w:val="000000" w:themeColor="text1"/>
-          <w:sz w:val="20"/>
-          <w:szCs w:val="20"/>
-          <w:u w:val="single"/>
-        </w:rPr>
-        <w:t xml:space="preserve">date, </w:t>
       </w:r>
       <w:r>
         <w:rPr>
@@ -7534,440 +7866,6 @@
           <w:szCs w:val="20"/>
           <w:u w:val="single"/>
         </w:rPr>
-        <w:t>#nation_equipe_1</w:t>
-      </w:r>
-      <w:r>
-        <w:rPr>
-          <w:rFonts w:asciiTheme="majorHAnsi" w:eastAsiaTheme="minorEastAsia" w:hAnsiTheme="majorHAnsi" w:cstheme="majorHAnsi"/>
-          <w:b/>
-          <w:bCs/>
-          <w:color w:val="000000" w:themeColor="text1"/>
-          <w:sz w:val="20"/>
-          <w:szCs w:val="20"/>
-          <w:u w:val="single"/>
-        </w:rPr>
-        <w:t>, #nation_equipe_2,</w:t>
-      </w:r>
-      <w:r>
-        <w:rPr>
-          <w:rFonts w:asciiTheme="majorHAnsi" w:eastAsiaTheme="minorEastAsia" w:hAnsiTheme="majorHAnsi" w:cstheme="majorHAnsi"/>
-          <w:color w:val="000000" w:themeColor="text1"/>
-          <w:sz w:val="20"/>
-          <w:szCs w:val="20"/>
-        </w:rPr>
-        <w:t xml:space="preserve"> rang, #edition_coupe, </w:t>
-      </w:r>
-      <w:r>
-        <w:rPr>
-          <w:rFonts w:asciiTheme="majorHAnsi" w:eastAsiaTheme="minorEastAsia" w:hAnsiTheme="majorHAnsi" w:cstheme="majorHAnsi"/>
-          <w:i/>
-          <w:iCs/>
-          <w:color w:val="000000" w:themeColor="text1"/>
-          <w:sz w:val="20"/>
-          <w:szCs w:val="20"/>
-        </w:rPr>
-        <w:t>#nom_stade</w:t>
-      </w:r>
-      <w:r>
-        <w:rPr>
-          <w:rFonts w:asciiTheme="majorHAnsi" w:eastAsiaTheme="minorEastAsia" w:hAnsiTheme="majorHAnsi" w:cstheme="majorHAnsi"/>
-          <w:color w:val="000000" w:themeColor="text1"/>
-          <w:sz w:val="20"/>
-          <w:szCs w:val="20"/>
-        </w:rPr>
-        <w:t>, #ville_stade, score_equipe_1, score_equipe_2)</w:t>
-      </w:r>
-    </w:p>
-    <w:p>
-      <w:pPr>
-        <w:spacing w:line="360" w:lineRule="auto"/>
-        <w:rPr>
-          <w:rFonts w:asciiTheme="majorHAnsi" w:eastAsiaTheme="minorEastAsia" w:hAnsiTheme="majorHAnsi" w:cstheme="majorHAnsi"/>
-          <w:color w:val="000000" w:themeColor="text1"/>
-          <w:sz w:val="20"/>
-          <w:szCs w:val="20"/>
-        </w:rPr>
-      </w:pPr>
-      <w:proofErr w:type="spellStart"/>
-      <w:r>
-        <w:rPr>
-          <w:rFonts w:asciiTheme="majorHAnsi" w:eastAsiaTheme="minorEastAsia" w:hAnsiTheme="majorHAnsi" w:cstheme="majorHAnsi"/>
-          <w:color w:val="B47804"/>
-          <w:sz w:val="20"/>
-          <w:szCs w:val="20"/>
-        </w:rPr>
-        <w:t>Collaborateur_equipe</w:t>
-      </w:r>
-      <w:proofErr w:type="spellEnd"/>
-      <w:r>
-        <w:rPr>
-          <w:rFonts w:asciiTheme="majorHAnsi" w:eastAsiaTheme="minorEastAsia" w:hAnsiTheme="majorHAnsi" w:cstheme="majorHAnsi"/>
-          <w:color w:val="B47804"/>
-          <w:sz w:val="20"/>
-          <w:szCs w:val="20"/>
-        </w:rPr>
-        <w:t xml:space="preserve"> </w:t>
-      </w:r>
-      <w:r>
-        <w:rPr>
-          <w:rFonts w:asciiTheme="majorHAnsi" w:eastAsiaTheme="minorEastAsia" w:hAnsiTheme="majorHAnsi" w:cstheme="majorHAnsi"/>
-          <w:b/>
-          <w:bCs/>
-          <w:iCs/>
-          <w:color w:val="000000" w:themeColor="text1"/>
-          <w:sz w:val="20"/>
-          <w:szCs w:val="20"/>
-          <w:u w:val="single"/>
-        </w:rPr>
-        <w:t>(#collaborateur_id, #nation_equipe, #edition_coupe</w:t>
-      </w:r>
-      <w:r>
-        <w:rPr>
-          <w:rFonts w:asciiTheme="majorHAnsi" w:eastAsiaTheme="minorEastAsia" w:hAnsiTheme="majorHAnsi" w:cstheme="majorHAnsi"/>
-          <w:color w:val="000000" w:themeColor="text1"/>
-          <w:sz w:val="20"/>
-          <w:szCs w:val="20"/>
-        </w:rPr>
-        <w:t>)</w:t>
-      </w:r>
-    </w:p>
-    <w:p>
-      <w:pPr>
-        <w:spacing w:line="360" w:lineRule="auto"/>
-        <w:rPr>
-          <w:rFonts w:asciiTheme="majorHAnsi" w:eastAsiaTheme="minorEastAsia" w:hAnsiTheme="majorHAnsi" w:cstheme="majorHAnsi"/>
-          <w:color w:val="000000" w:themeColor="text1"/>
-          <w:sz w:val="20"/>
-          <w:szCs w:val="20"/>
-        </w:rPr>
-      </w:pPr>
-      <w:proofErr w:type="spellStart"/>
-      <w:r>
-        <w:rPr>
-          <w:rFonts w:asciiTheme="majorHAnsi" w:eastAsiaTheme="minorEastAsia" w:hAnsiTheme="majorHAnsi" w:cstheme="majorHAnsi"/>
-          <w:color w:val="B47804"/>
-          <w:sz w:val="20"/>
-          <w:szCs w:val="20"/>
-        </w:rPr>
-        <w:t>Joueur_equipe</w:t>
-      </w:r>
-      <w:proofErr w:type="spellEnd"/>
-      <w:r>
-        <w:rPr>
-          <w:rFonts w:asciiTheme="majorHAnsi" w:eastAsiaTheme="minorEastAsia" w:hAnsiTheme="majorHAnsi" w:cstheme="majorHAnsi"/>
-          <w:color w:val="B47804"/>
-          <w:sz w:val="20"/>
-          <w:szCs w:val="20"/>
-        </w:rPr>
-        <w:t xml:space="preserve"> </w:t>
-      </w:r>
-      <w:r>
-        <w:rPr>
-          <w:rFonts w:asciiTheme="majorHAnsi" w:eastAsiaTheme="minorEastAsia" w:hAnsiTheme="majorHAnsi" w:cstheme="majorHAnsi"/>
-          <w:color w:val="000000" w:themeColor="text1"/>
-          <w:sz w:val="20"/>
-          <w:szCs w:val="20"/>
-        </w:rPr>
-        <w:t>(</w:t>
-      </w:r>
-      <w:r>
-        <w:rPr>
-          <w:rFonts w:asciiTheme="majorHAnsi" w:eastAsiaTheme="minorEastAsia" w:hAnsiTheme="majorHAnsi" w:cstheme="majorHAnsi"/>
-          <w:b/>
-          <w:bCs/>
-          <w:iCs/>
-          <w:color w:val="000000" w:themeColor="text1"/>
-          <w:sz w:val="20"/>
-          <w:szCs w:val="20"/>
-          <w:u w:val="single"/>
-        </w:rPr>
-        <w:t>#joueur_id</w:t>
-      </w:r>
-      <w:r>
-        <w:rPr>
-          <w:rFonts w:asciiTheme="majorHAnsi" w:eastAsiaTheme="minorEastAsia" w:hAnsiTheme="majorHAnsi" w:cstheme="majorHAnsi"/>
-          <w:color w:val="000000" w:themeColor="text1"/>
-          <w:sz w:val="20"/>
-          <w:szCs w:val="20"/>
-        </w:rPr>
-        <w:t xml:space="preserve">, </w:t>
-      </w:r>
-      <w:r>
-        <w:rPr>
-          <w:rFonts w:asciiTheme="majorHAnsi" w:eastAsiaTheme="minorEastAsia" w:hAnsiTheme="majorHAnsi" w:cstheme="majorHAnsi"/>
-          <w:b/>
-          <w:bCs/>
-          <w:iCs/>
-          <w:color w:val="000000" w:themeColor="text1"/>
-          <w:sz w:val="20"/>
-          <w:szCs w:val="20"/>
-          <w:u w:val="single"/>
-        </w:rPr>
-        <w:t>#nation_coupe</w:t>
-      </w:r>
-      <w:r>
-        <w:rPr>
-          <w:rFonts w:asciiTheme="majorHAnsi" w:eastAsiaTheme="minorEastAsia" w:hAnsiTheme="majorHAnsi" w:cstheme="majorHAnsi"/>
-          <w:color w:val="000000" w:themeColor="text1"/>
-          <w:sz w:val="20"/>
-          <w:szCs w:val="20"/>
-        </w:rPr>
-        <w:t xml:space="preserve">, </w:t>
-      </w:r>
-      <w:r>
-        <w:rPr>
-          <w:rFonts w:asciiTheme="majorHAnsi" w:eastAsiaTheme="minorEastAsia" w:hAnsiTheme="majorHAnsi" w:cstheme="majorHAnsi"/>
-          <w:b/>
-          <w:bCs/>
-          <w:iCs/>
-          <w:color w:val="000000" w:themeColor="text1"/>
-          <w:sz w:val="20"/>
-          <w:szCs w:val="20"/>
-          <w:u w:val="single"/>
-        </w:rPr>
-        <w:t xml:space="preserve">#edition_coupe, </w:t>
-      </w:r>
-      <w:r>
-        <w:rPr>
-          <w:rFonts w:asciiTheme="majorHAnsi" w:eastAsiaTheme="minorEastAsia" w:hAnsiTheme="majorHAnsi" w:cstheme="majorHAnsi"/>
-          <w:color w:val="000000" w:themeColor="text1"/>
-          <w:sz w:val="20"/>
-          <w:szCs w:val="20"/>
-        </w:rPr>
-        <w:t xml:space="preserve">position, </w:t>
-      </w:r>
-      <w:proofErr w:type="spellStart"/>
-      <w:r>
-        <w:rPr>
-          <w:rFonts w:asciiTheme="majorHAnsi" w:eastAsiaTheme="minorEastAsia" w:hAnsiTheme="majorHAnsi" w:cstheme="majorHAnsi"/>
-          <w:color w:val="000000" w:themeColor="text1"/>
-          <w:sz w:val="20"/>
-          <w:szCs w:val="20"/>
-        </w:rPr>
-        <w:t>numero_dossard</w:t>
-      </w:r>
-      <w:proofErr w:type="spellEnd"/>
-      <w:r>
-        <w:rPr>
-          <w:rFonts w:asciiTheme="majorHAnsi" w:eastAsiaTheme="minorEastAsia" w:hAnsiTheme="majorHAnsi" w:cstheme="majorHAnsi"/>
-          <w:color w:val="000000" w:themeColor="text1"/>
-          <w:sz w:val="20"/>
-          <w:szCs w:val="20"/>
-        </w:rPr>
-        <w:t xml:space="preserve">, </w:t>
-      </w:r>
-      <w:proofErr w:type="spellStart"/>
-      <w:r>
-        <w:rPr>
-          <w:rFonts w:asciiTheme="majorHAnsi" w:eastAsiaTheme="minorEastAsia" w:hAnsiTheme="majorHAnsi" w:cstheme="majorHAnsi"/>
-          <w:color w:val="000000" w:themeColor="text1"/>
-          <w:sz w:val="20"/>
-          <w:szCs w:val="20"/>
-        </w:rPr>
-        <w:t>equipe_ligue_professionnelle</w:t>
-      </w:r>
-      <w:proofErr w:type="spellEnd"/>
-      <w:r>
-        <w:rPr>
-          <w:rFonts w:asciiTheme="majorHAnsi" w:eastAsiaTheme="minorEastAsia" w:hAnsiTheme="majorHAnsi" w:cstheme="majorHAnsi"/>
-          <w:color w:val="000000" w:themeColor="text1"/>
-          <w:sz w:val="20"/>
-          <w:szCs w:val="20"/>
-        </w:rPr>
-        <w:t>)</w:t>
-      </w:r>
-    </w:p>
-    <w:p>
-      <w:pPr>
-        <w:spacing w:line="360" w:lineRule="auto"/>
-        <w:rPr>
-          <w:rFonts w:asciiTheme="majorHAnsi" w:eastAsiaTheme="minorEastAsia" w:hAnsiTheme="majorHAnsi" w:cstheme="majorHAnsi"/>
-          <w:color w:val="000000" w:themeColor="text1"/>
-          <w:sz w:val="20"/>
-          <w:szCs w:val="20"/>
-        </w:rPr>
-      </w:pPr>
-      <w:proofErr w:type="spellStart"/>
-      <w:r>
-        <w:rPr>
-          <w:rFonts w:asciiTheme="majorHAnsi" w:eastAsiaTheme="minorEastAsia" w:hAnsiTheme="majorHAnsi" w:cstheme="majorHAnsi"/>
-          <w:color w:val="B47804"/>
-          <w:sz w:val="20"/>
-          <w:szCs w:val="20"/>
-        </w:rPr>
-        <w:t>Arbitre_match</w:t>
-      </w:r>
-      <w:proofErr w:type="spellEnd"/>
-      <w:r>
-        <w:rPr>
-          <w:rFonts w:asciiTheme="majorHAnsi" w:eastAsiaTheme="minorEastAsia" w:hAnsiTheme="majorHAnsi" w:cstheme="majorHAnsi"/>
-          <w:color w:val="B47804"/>
-          <w:sz w:val="20"/>
-          <w:szCs w:val="20"/>
-        </w:rPr>
-        <w:t xml:space="preserve"> </w:t>
-      </w:r>
-      <w:r>
-        <w:rPr>
-          <w:rFonts w:asciiTheme="majorHAnsi" w:eastAsiaTheme="minorEastAsia" w:hAnsiTheme="majorHAnsi" w:cstheme="majorHAnsi"/>
-          <w:color w:val="000000" w:themeColor="text1"/>
-          <w:sz w:val="20"/>
-          <w:szCs w:val="20"/>
-        </w:rPr>
-        <w:t>(</w:t>
-      </w:r>
-      <w:r>
-        <w:rPr>
-          <w:rFonts w:asciiTheme="majorHAnsi" w:eastAsiaTheme="minorEastAsia" w:hAnsiTheme="majorHAnsi" w:cstheme="majorHAnsi"/>
-          <w:b/>
-          <w:bCs/>
-          <w:iCs/>
-          <w:color w:val="000000" w:themeColor="text1"/>
-          <w:sz w:val="20"/>
-          <w:szCs w:val="20"/>
-          <w:u w:val="single"/>
-        </w:rPr>
-        <w:t>#arbitre_id</w:t>
-      </w:r>
-      <w:r>
-        <w:rPr>
-          <w:rFonts w:asciiTheme="majorHAnsi" w:eastAsiaTheme="minorEastAsia" w:hAnsiTheme="majorHAnsi" w:cstheme="majorHAnsi"/>
-          <w:color w:val="000000" w:themeColor="text1"/>
-          <w:sz w:val="20"/>
-          <w:szCs w:val="20"/>
-        </w:rPr>
-        <w:t xml:space="preserve">, </w:t>
-      </w:r>
-      <w:r>
-        <w:rPr>
-          <w:rFonts w:asciiTheme="majorHAnsi" w:eastAsiaTheme="minorEastAsia" w:hAnsiTheme="majorHAnsi" w:cstheme="majorHAnsi"/>
-          <w:b/>
-          <w:bCs/>
-          <w:iCs/>
-          <w:color w:val="000000" w:themeColor="text1"/>
-          <w:sz w:val="20"/>
-          <w:szCs w:val="20"/>
-          <w:u w:val="single"/>
-        </w:rPr>
-        <w:t>#date_match, #nation_equipe_1, #nation_equipe_2,</w:t>
-      </w:r>
-      <w:r>
-        <w:rPr>
-          <w:rFonts w:asciiTheme="majorHAnsi" w:eastAsiaTheme="minorEastAsia" w:hAnsiTheme="majorHAnsi" w:cstheme="majorHAnsi"/>
-          <w:iCs/>
-          <w:color w:val="000000" w:themeColor="text1"/>
-          <w:sz w:val="20"/>
-          <w:szCs w:val="20"/>
-          <w:u w:val="single"/>
-        </w:rPr>
-        <w:t xml:space="preserve"> </w:t>
-      </w:r>
-      <w:proofErr w:type="spellStart"/>
-      <w:r>
-        <w:rPr>
-          <w:rFonts w:asciiTheme="majorHAnsi" w:eastAsiaTheme="minorEastAsia" w:hAnsiTheme="majorHAnsi" w:cstheme="majorHAnsi"/>
-          <w:iCs/>
-          <w:color w:val="000000" w:themeColor="text1"/>
-          <w:sz w:val="20"/>
-          <w:szCs w:val="20"/>
-          <w:u w:val="single"/>
-        </w:rPr>
-        <w:t>type</w:t>
-      </w:r>
-      <w:r>
-        <w:rPr>
-          <w:rFonts w:asciiTheme="majorHAnsi" w:eastAsiaTheme="minorEastAsia" w:hAnsiTheme="majorHAnsi" w:cstheme="majorHAnsi"/>
-          <w:color w:val="000000" w:themeColor="text1"/>
-          <w:sz w:val="20"/>
-          <w:szCs w:val="20"/>
-        </w:rPr>
-        <w:t>_arbitre</w:t>
-      </w:r>
-      <w:proofErr w:type="spellEnd"/>
-      <w:r>
-        <w:rPr>
-          <w:rFonts w:asciiTheme="majorHAnsi" w:eastAsiaTheme="minorEastAsia" w:hAnsiTheme="majorHAnsi" w:cstheme="majorHAnsi"/>
-          <w:color w:val="000000" w:themeColor="text1"/>
-          <w:sz w:val="20"/>
-          <w:szCs w:val="20"/>
-        </w:rPr>
-        <w:t>)</w:t>
-      </w:r>
-    </w:p>
-    <w:p>
-      <w:pPr>
-        <w:spacing w:line="360" w:lineRule="auto"/>
-        <w:rPr>
-          <w:rFonts w:asciiTheme="majorHAnsi" w:eastAsiaTheme="minorEastAsia" w:hAnsiTheme="majorHAnsi" w:cstheme="majorHAnsi"/>
-          <w:color w:val="000000" w:themeColor="text1"/>
-          <w:sz w:val="20"/>
-          <w:szCs w:val="20"/>
-        </w:rPr>
-      </w:pPr>
-      <w:proofErr w:type="spellStart"/>
-      <w:r>
-        <w:rPr>
-          <w:rFonts w:asciiTheme="majorHAnsi" w:eastAsiaTheme="minorEastAsia" w:hAnsiTheme="majorHAnsi" w:cstheme="majorHAnsi"/>
-          <w:color w:val="B47804"/>
-          <w:sz w:val="20"/>
-          <w:szCs w:val="20"/>
-        </w:rPr>
-        <w:t>Pays_coupe</w:t>
-      </w:r>
-      <w:proofErr w:type="spellEnd"/>
-      <w:r>
-        <w:rPr>
-          <w:rFonts w:asciiTheme="majorHAnsi" w:eastAsiaTheme="minorEastAsia" w:hAnsiTheme="majorHAnsi" w:cstheme="majorHAnsi"/>
-          <w:color w:val="B47804"/>
-          <w:sz w:val="20"/>
-          <w:szCs w:val="20"/>
-        </w:rPr>
-        <w:t xml:space="preserve"> </w:t>
-      </w:r>
-      <w:r>
-        <w:rPr>
-          <w:rFonts w:asciiTheme="majorHAnsi" w:eastAsiaTheme="minorEastAsia" w:hAnsiTheme="majorHAnsi" w:cstheme="majorHAnsi"/>
-          <w:color w:val="000000" w:themeColor="text1"/>
-          <w:sz w:val="20"/>
-          <w:szCs w:val="20"/>
-        </w:rPr>
-        <w:t>(</w:t>
-      </w:r>
-      <w:r>
-        <w:rPr>
-          <w:rFonts w:asciiTheme="majorHAnsi" w:eastAsiaTheme="minorEastAsia" w:hAnsiTheme="majorHAnsi" w:cstheme="majorHAnsi"/>
-          <w:b/>
-          <w:bCs/>
-          <w:i/>
-          <w:iCs/>
-          <w:color w:val="000000" w:themeColor="text1"/>
-          <w:sz w:val="20"/>
-          <w:szCs w:val="20"/>
-          <w:u w:val="single"/>
-        </w:rPr>
-        <w:t>#edition_coupe</w:t>
-      </w:r>
-      <w:r>
-        <w:rPr>
-          <w:rFonts w:asciiTheme="majorHAnsi" w:eastAsiaTheme="minorEastAsia" w:hAnsiTheme="majorHAnsi" w:cstheme="majorHAnsi"/>
-          <w:color w:val="000000" w:themeColor="text1"/>
-          <w:sz w:val="20"/>
-          <w:szCs w:val="20"/>
-        </w:rPr>
-        <w:t xml:space="preserve">, </w:t>
-      </w:r>
-      <w:r>
-        <w:rPr>
-          <w:rFonts w:asciiTheme="majorHAnsi" w:eastAsiaTheme="minorEastAsia" w:hAnsiTheme="majorHAnsi" w:cstheme="majorHAnsi"/>
-          <w:b/>
-          <w:bCs/>
-          <w:i/>
-          <w:iCs/>
-          <w:color w:val="000000" w:themeColor="text1"/>
-          <w:sz w:val="20"/>
-          <w:szCs w:val="20"/>
-          <w:u w:val="single"/>
-        </w:rPr>
         <w:t>pays</w:t>
       </w:r>
       <w:r>
@@ -8522,15 +8420,7 @@
           <w:sz w:val="24"/>
           <w:szCs w:val="24"/>
         </w:rPr>
-        <w:t>(inclusivement)</w:t>
-      </w:r>
-      <w:r>
-        <w:rPr>
-          <w:rFonts w:asciiTheme="majorHAnsi" w:eastAsia="Times New Roman" w:hAnsiTheme="majorHAnsi" w:cstheme="majorHAnsi"/>
-          <w:sz w:val="24"/>
-          <w:szCs w:val="24"/>
-        </w:rPr>
-        <w:t>.</w:t>
+        <w:t>(inclusivement).</w:t>
       </w:r>
     </w:p>
     <w:p>
@@ -8702,8 +8592,25 @@
           <w:sz w:val="24"/>
           <w:szCs w:val="24"/>
         </w:rPr>
-        <w:t>IFT2935-Projet-1.0-SNAPSHOT-jar-with-dependencies</w:t>
-      </w:r>
+        <w:t>IFT2935-Projet-1.0-SNAPSHOT-jar-with-dependencies.jar</w:t>
+      </w:r>
+      <w:r>
+        <w:rPr>
+          <w:rFonts w:asciiTheme="majorHAnsi" w:eastAsia="Times New Roman" w:hAnsiTheme="majorHAnsi" w:cstheme="majorHAnsi"/>
+          <w:sz w:val="24"/>
+          <w:szCs w:val="24"/>
+        </w:rPr>
+        <w:t xml:space="preserve"> </w:t>
+      </w:r>
+      <w:r>
+        <w:rPr>
+          <w:rFonts w:asciiTheme="majorHAnsi" w:eastAsia="Times New Roman" w:hAnsiTheme="majorHAnsi" w:cstheme="majorHAnsi"/>
+          <w:sz w:val="24"/>
+          <w:szCs w:val="24"/>
+        </w:rPr>
+        <w:t xml:space="preserve">du dossier </w:t>
+      </w:r>
+      <w:proofErr w:type="spellStart"/>
       <w:r>
         <w:rPr>
           <w:rFonts w:asciiTheme="majorHAnsi" w:eastAsia="Times New Roman" w:hAnsiTheme="majorHAnsi" w:cstheme="majorHAnsi"/>
@@ -8712,25 +8619,208 @@
           <w:sz w:val="24"/>
           <w:szCs w:val="24"/>
         </w:rPr>
-        <w:t>.jar</w:t>
-      </w:r>
+        <w:t>target</w:t>
+      </w:r>
+      <w:proofErr w:type="spellEnd"/>
       <w:r>
         <w:rPr>
           <w:rFonts w:asciiTheme="majorHAnsi" w:eastAsia="Times New Roman" w:hAnsiTheme="majorHAnsi" w:cstheme="majorHAnsi"/>
           <w:sz w:val="24"/>
           <w:szCs w:val="24"/>
         </w:rPr>
+        <w:t xml:space="preserve"> nouvelle</w:t>
+      </w:r>
+      <w:r>
+        <w:rPr>
+          <w:rFonts w:asciiTheme="majorHAnsi" w:eastAsia="Times New Roman" w:hAnsiTheme="majorHAnsi" w:cstheme="majorHAnsi"/>
+          <w:sz w:val="24"/>
+          <w:szCs w:val="24"/>
+        </w:rPr>
+        <w:t>ment</w:t>
+      </w:r>
+      <w:r>
+        <w:rPr>
+          <w:rFonts w:asciiTheme="majorHAnsi" w:eastAsia="Times New Roman" w:hAnsiTheme="majorHAnsi" w:cstheme="majorHAnsi"/>
+          <w:sz w:val="24"/>
+          <w:szCs w:val="24"/>
+        </w:rPr>
+        <w:t xml:space="preserve"> créé </w:t>
+      </w:r>
+      <w:r>
+        <w:rPr>
+          <w:rFonts w:asciiTheme="majorHAnsi" w:eastAsia="Times New Roman" w:hAnsiTheme="majorHAnsi" w:cstheme="majorHAnsi"/>
+          <w:sz w:val="24"/>
+          <w:szCs w:val="24"/>
+        </w:rPr>
+        <w:t xml:space="preserve">peut être exécuté avec les instructions ci-haut. </w:t>
+      </w:r>
+    </w:p>
+    <w:p>
+      <w:pPr>
+        <w:suppressAutoHyphens w:val="0"/>
+        <w:spacing w:after="0" w:line="240" w:lineRule="auto"/>
+        <w:textAlignment w:val="baseline"/>
+        <w:rPr>
+          <w:rFonts w:asciiTheme="majorHAnsi" w:eastAsia="Times New Roman" w:hAnsiTheme="majorHAnsi" w:cstheme="majorHAnsi"/>
+          <w:sz w:val="24"/>
+          <w:szCs w:val="24"/>
+        </w:rPr>
+      </w:pPr>
+    </w:p>
+    <w:p>
+      <w:pPr>
+        <w:suppressAutoHyphens w:val="0"/>
+        <w:spacing w:after="0" w:line="240" w:lineRule="auto"/>
+        <w:textAlignment w:val="baseline"/>
+        <w:rPr>
+          <w:rFonts w:asciiTheme="majorHAnsi" w:eastAsia="Times New Roman" w:hAnsiTheme="majorHAnsi" w:cstheme="majorHAnsi"/>
+          <w:sz w:val="24"/>
+          <w:szCs w:val="24"/>
+        </w:rPr>
+      </w:pPr>
+      <w:proofErr w:type="spellStart"/>
+      <w:r>
+        <w:rPr>
+          <w:rFonts w:asciiTheme="majorHAnsi" w:eastAsia="Times New Roman" w:hAnsiTheme="majorHAnsi" w:cstheme="majorHAnsi"/>
+          <w:sz w:val="24"/>
+          <w:szCs w:val="24"/>
+        </w:rPr>
+        <w:t>Maven</w:t>
+      </w:r>
+      <w:proofErr w:type="spellEnd"/>
+      <w:r>
+        <w:rPr>
+          <w:rFonts w:asciiTheme="majorHAnsi" w:eastAsia="Times New Roman" w:hAnsiTheme="majorHAnsi" w:cstheme="majorHAnsi"/>
+          <w:sz w:val="24"/>
+          <w:szCs w:val="24"/>
+        </w:rPr>
+        <w:t xml:space="preserve"> peut également être utilisé pour compiler et lancer l’application sans passer par un fichier JAR en exécutant plutôt :</w:t>
+      </w:r>
+    </w:p>
+    <w:p>
+      <w:pPr>
+        <w:suppressAutoHyphens w:val="0"/>
+        <w:spacing w:after="0" w:line="240" w:lineRule="auto"/>
+        <w:textAlignment w:val="baseline"/>
+        <w:rPr>
+          <w:rFonts w:asciiTheme="majorHAnsi" w:eastAsia="Times New Roman" w:hAnsiTheme="majorHAnsi" w:cstheme="majorHAnsi"/>
+          <w:sz w:val="24"/>
+          <w:szCs w:val="24"/>
+        </w:rPr>
+      </w:pPr>
+    </w:p>
+    <w:p>
+      <w:pPr>
+        <w:suppressAutoHyphens w:val="0"/>
+        <w:spacing w:after="0" w:line="240" w:lineRule="auto"/>
+        <w:textAlignment w:val="baseline"/>
+        <w:rPr>
+          <w:rFonts w:asciiTheme="majorHAnsi" w:eastAsia="Times New Roman" w:hAnsiTheme="majorHAnsi" w:cstheme="majorHAnsi"/>
+          <w:sz w:val="24"/>
+          <w:szCs w:val="24"/>
+        </w:rPr>
+      </w:pPr>
+      <w:proofErr w:type="spellStart"/>
+      <w:proofErr w:type="gramStart"/>
+      <w:r>
+        <w:rPr>
+          <w:rFonts w:ascii="Courier New" w:eastAsia="Times New Roman" w:hAnsi="Courier New" w:cs="Courier New"/>
+          <w:sz w:val="20"/>
+          <w:szCs w:val="20"/>
+          <w:highlight w:val="lightGray"/>
+        </w:rPr>
+        <w:t>mvn</w:t>
+      </w:r>
+      <w:proofErr w:type="spellEnd"/>
+      <w:proofErr w:type="gramEnd"/>
+      <w:r>
+        <w:rPr>
+          <w:rFonts w:ascii="Courier New" w:eastAsia="Times New Roman" w:hAnsi="Courier New" w:cs="Courier New"/>
+          <w:sz w:val="20"/>
+          <w:szCs w:val="20"/>
+          <w:highlight w:val="lightGray"/>
+        </w:rPr>
         <w:t xml:space="preserve"> </w:t>
       </w:r>
-      <w:r>
+      <w:proofErr w:type="spellStart"/>
+      <w:r>
+        <w:rPr>
+          <w:rFonts w:ascii="Courier New" w:eastAsia="Times New Roman" w:hAnsi="Courier New" w:cs="Courier New"/>
+          <w:sz w:val="20"/>
+          <w:szCs w:val="20"/>
+          <w:highlight w:val="lightGray"/>
+        </w:rPr>
+        <w:t>javafx:run</w:t>
+      </w:r>
+      <w:proofErr w:type="spellEnd"/>
+    </w:p>
+    <w:p>
+      <w:pPr>
+        <w:suppressAutoHyphens w:val="0"/>
+        <w:spacing w:after="0" w:line="240" w:lineRule="auto"/>
+        <w:textAlignment w:val="baseline"/>
         <w:rPr>
           <w:rFonts w:asciiTheme="majorHAnsi" w:eastAsia="Times New Roman" w:hAnsiTheme="majorHAnsi" w:cstheme="majorHAnsi"/>
           <w:sz w:val="24"/>
           <w:szCs w:val="24"/>
         </w:rPr>
-        <w:t xml:space="preserve">du dossier </w:t>
-      </w:r>
-      <w:proofErr w:type="spellStart"/>
+      </w:pPr>
+    </w:p>
+    <w:p>
+      <w:pPr>
+        <w:suppressAutoHyphens w:val="0"/>
+        <w:spacing w:after="0" w:line="240" w:lineRule="auto"/>
+        <w:textAlignment w:val="baseline"/>
+        <w:rPr>
+          <w:rFonts w:asciiTheme="majorHAnsi" w:eastAsia="Times New Roman" w:hAnsiTheme="majorHAnsi" w:cstheme="majorHAnsi"/>
+          <w:sz w:val="24"/>
+          <w:szCs w:val="24"/>
+        </w:rPr>
+      </w:pPr>
+      <w:r>
+        <w:rPr>
+          <w:rFonts w:asciiTheme="majorHAnsi" w:eastAsia="Times New Roman" w:hAnsiTheme="majorHAnsi" w:cstheme="majorHAnsi"/>
+          <w:sz w:val="24"/>
+          <w:szCs w:val="24"/>
+        </w:rPr>
+        <w:t xml:space="preserve">À noter qu’il est possible de changer les versions de Java et de </w:t>
+      </w:r>
+      <w:proofErr w:type="spellStart"/>
+      <w:r>
+        <w:rPr>
+          <w:rFonts w:asciiTheme="majorHAnsi" w:eastAsia="Times New Roman" w:hAnsiTheme="majorHAnsi" w:cstheme="majorHAnsi"/>
+          <w:sz w:val="24"/>
+          <w:szCs w:val="24"/>
+        </w:rPr>
+        <w:t>JavaFX</w:t>
+      </w:r>
+      <w:proofErr w:type="spellEnd"/>
+      <w:r>
+        <w:rPr>
+          <w:rFonts w:asciiTheme="majorHAnsi" w:eastAsia="Times New Roman" w:hAnsiTheme="majorHAnsi" w:cstheme="majorHAnsi"/>
+          <w:sz w:val="24"/>
+          <w:szCs w:val="24"/>
+        </w:rPr>
+        <w:t xml:space="preserve"> utilisées en modifiant les lignes 13 et 14 (pour Java) et les lignes 21 et 26 (pour </w:t>
+      </w:r>
+      <w:proofErr w:type="spellStart"/>
+      <w:r>
+        <w:rPr>
+          <w:rFonts w:asciiTheme="majorHAnsi" w:eastAsia="Times New Roman" w:hAnsiTheme="majorHAnsi" w:cstheme="majorHAnsi"/>
+          <w:sz w:val="24"/>
+          <w:szCs w:val="24"/>
+        </w:rPr>
+        <w:t>JavaFx</w:t>
+      </w:r>
+      <w:proofErr w:type="spellEnd"/>
+      <w:r>
+        <w:rPr>
+          <w:rFonts w:asciiTheme="majorHAnsi" w:eastAsia="Times New Roman" w:hAnsiTheme="majorHAnsi" w:cstheme="majorHAnsi"/>
+          <w:sz w:val="24"/>
+          <w:szCs w:val="24"/>
+        </w:rPr>
+        <w:t xml:space="preserve">) du fichier </w:t>
+      </w:r>
       <w:r>
         <w:rPr>
           <w:rFonts w:asciiTheme="majorHAnsi" w:eastAsia="Times New Roman" w:hAnsiTheme="majorHAnsi" w:cstheme="majorHAnsi"/>
@@ -8739,40 +8829,15 @@
           <w:sz w:val="24"/>
           <w:szCs w:val="24"/>
         </w:rPr>
-        <w:t>target</w:t>
-      </w:r>
-      <w:proofErr w:type="spellEnd"/>
+        <w:t>pom.xml</w:t>
+      </w:r>
       <w:r>
         <w:rPr>
           <w:rFonts w:asciiTheme="majorHAnsi" w:eastAsia="Times New Roman" w:hAnsiTheme="majorHAnsi" w:cstheme="majorHAnsi"/>
           <w:sz w:val="24"/>
           <w:szCs w:val="24"/>
         </w:rPr>
-        <w:t xml:space="preserve"> nouvelle</w:t>
-      </w:r>
-      <w:r>
-        <w:rPr>
-          <w:rFonts w:asciiTheme="majorHAnsi" w:eastAsia="Times New Roman" w:hAnsiTheme="majorHAnsi" w:cstheme="majorHAnsi"/>
-          <w:sz w:val="24"/>
-          <w:szCs w:val="24"/>
-        </w:rPr>
-        <w:t>ment</w:t>
-      </w:r>
-      <w:r>
-        <w:rPr>
-          <w:rFonts w:asciiTheme="majorHAnsi" w:eastAsia="Times New Roman" w:hAnsiTheme="majorHAnsi" w:cstheme="majorHAnsi"/>
-          <w:sz w:val="24"/>
-          <w:szCs w:val="24"/>
-        </w:rPr>
-        <w:t xml:space="preserve"> créé </w:t>
-      </w:r>
-      <w:r>
-        <w:rPr>
-          <w:rFonts w:asciiTheme="majorHAnsi" w:eastAsia="Times New Roman" w:hAnsiTheme="majorHAnsi" w:cstheme="majorHAnsi"/>
-          <w:sz w:val="24"/>
-          <w:szCs w:val="24"/>
-        </w:rPr>
-        <w:t xml:space="preserve">peut être exécuté avec les instructions ci-haut. </w:t>
+        <w:t>.</w:t>
       </w:r>
     </w:p>
     <w:p>
@@ -8798,194 +8863,10 @@
           <w:szCs w:val="24"/>
         </w:rPr>
       </w:pPr>
-      <w:proofErr w:type="spellStart"/>
       <w:r>
         <w:rPr>
           <w:rFonts w:asciiTheme="majorHAnsi" w:eastAsia="Times New Roman" w:hAnsiTheme="majorHAnsi" w:cstheme="majorHAnsi"/>
-          <w:sz w:val="24"/>
-          <w:szCs w:val="24"/>
-        </w:rPr>
-        <w:t>Maven</w:t>
-      </w:r>
-      <w:proofErr w:type="spellEnd"/>
-      <w:r>
-        <w:rPr>
-          <w:rFonts w:asciiTheme="majorHAnsi" w:eastAsia="Times New Roman" w:hAnsiTheme="majorHAnsi" w:cstheme="majorHAnsi"/>
-          <w:sz w:val="24"/>
-          <w:szCs w:val="24"/>
-        </w:rPr>
-        <w:t xml:space="preserve"> peut également être utilisé pour compiler et lancer l’application sans passer par un fichier JAR en exécutant plutôt :</w:t>
-      </w:r>
-    </w:p>
-    <w:p>
-      <w:pPr>
-        <w:suppressAutoHyphens w:val="0"/>
-        <w:spacing w:after="0" w:line="240" w:lineRule="auto"/>
-        <w:textAlignment w:val="baseline"/>
-        <w:rPr>
-          <w:rFonts w:asciiTheme="majorHAnsi" w:eastAsia="Times New Roman" w:hAnsiTheme="majorHAnsi" w:cstheme="majorHAnsi"/>
-          <w:sz w:val="24"/>
-          <w:szCs w:val="24"/>
-        </w:rPr>
-      </w:pPr>
-    </w:p>
-    <w:p>
-      <w:pPr>
-        <w:suppressAutoHyphens w:val="0"/>
-        <w:spacing w:after="0" w:line="240" w:lineRule="auto"/>
-        <w:textAlignment w:val="baseline"/>
-        <w:rPr>
-          <w:rFonts w:asciiTheme="majorHAnsi" w:eastAsia="Times New Roman" w:hAnsiTheme="majorHAnsi" w:cstheme="majorHAnsi"/>
-          <w:sz w:val="24"/>
-          <w:szCs w:val="24"/>
-        </w:rPr>
-      </w:pPr>
-      <w:proofErr w:type="spellStart"/>
-      <w:proofErr w:type="gramStart"/>
-      <w:r>
-        <w:rPr>
-          <w:rFonts w:ascii="Courier New" w:eastAsia="Times New Roman" w:hAnsi="Courier New" w:cs="Courier New"/>
-          <w:sz w:val="20"/>
-          <w:szCs w:val="20"/>
-          <w:highlight w:val="lightGray"/>
-        </w:rPr>
-        <w:t>mvn</w:t>
-      </w:r>
-      <w:proofErr w:type="spellEnd"/>
-      <w:proofErr w:type="gramEnd"/>
-      <w:r>
-        <w:rPr>
-          <w:rFonts w:ascii="Courier New" w:eastAsia="Times New Roman" w:hAnsi="Courier New" w:cs="Courier New"/>
-          <w:sz w:val="20"/>
-          <w:szCs w:val="20"/>
-          <w:highlight w:val="lightGray"/>
-        </w:rPr>
-        <w:t xml:space="preserve"> </w:t>
-      </w:r>
-      <w:proofErr w:type="spellStart"/>
-      <w:r>
-        <w:rPr>
-          <w:rFonts w:ascii="Courier New" w:eastAsia="Times New Roman" w:hAnsi="Courier New" w:cs="Courier New"/>
-          <w:sz w:val="20"/>
-          <w:szCs w:val="20"/>
-          <w:highlight w:val="lightGray"/>
-        </w:rPr>
-        <w:t>javafx:run</w:t>
-      </w:r>
-      <w:proofErr w:type="spellEnd"/>
-    </w:p>
-    <w:p>
-      <w:pPr>
-        <w:suppressAutoHyphens w:val="0"/>
-        <w:spacing w:after="0" w:line="240" w:lineRule="auto"/>
-        <w:textAlignment w:val="baseline"/>
-        <w:rPr>
-          <w:rFonts w:asciiTheme="majorHAnsi" w:eastAsia="Times New Roman" w:hAnsiTheme="majorHAnsi" w:cstheme="majorHAnsi"/>
-          <w:sz w:val="24"/>
-          <w:szCs w:val="24"/>
-        </w:rPr>
-      </w:pPr>
-    </w:p>
-    <w:p>
-      <w:pPr>
-        <w:suppressAutoHyphens w:val="0"/>
-        <w:spacing w:after="0" w:line="240" w:lineRule="auto"/>
-        <w:textAlignment w:val="baseline"/>
-        <w:rPr>
-          <w:rFonts w:asciiTheme="majorHAnsi" w:eastAsia="Times New Roman" w:hAnsiTheme="majorHAnsi" w:cstheme="majorHAnsi"/>
-          <w:sz w:val="24"/>
-          <w:szCs w:val="24"/>
-        </w:rPr>
-      </w:pPr>
-      <w:r>
-        <w:rPr>
-          <w:rFonts w:asciiTheme="majorHAnsi" w:eastAsia="Times New Roman" w:hAnsiTheme="majorHAnsi" w:cstheme="majorHAnsi"/>
-          <w:sz w:val="24"/>
-          <w:szCs w:val="24"/>
-        </w:rPr>
-        <w:t xml:space="preserve">À noter qu’il est possible de changer les versions de Java et de </w:t>
-      </w:r>
-      <w:proofErr w:type="spellStart"/>
-      <w:r>
-        <w:rPr>
-          <w:rFonts w:asciiTheme="majorHAnsi" w:eastAsia="Times New Roman" w:hAnsiTheme="majorHAnsi" w:cstheme="majorHAnsi"/>
-          <w:sz w:val="24"/>
-          <w:szCs w:val="24"/>
-        </w:rPr>
-        <w:t>JavaFX</w:t>
-      </w:r>
-      <w:proofErr w:type="spellEnd"/>
-      <w:r>
-        <w:rPr>
-          <w:rFonts w:asciiTheme="majorHAnsi" w:eastAsia="Times New Roman" w:hAnsiTheme="majorHAnsi" w:cstheme="majorHAnsi"/>
-          <w:sz w:val="24"/>
-          <w:szCs w:val="24"/>
-        </w:rPr>
-        <w:t xml:space="preserve"> utilisées en modifiant les lignes 13 et 14 (pour Java) et les lignes 21 et 26 (pour </w:t>
-      </w:r>
-      <w:proofErr w:type="spellStart"/>
-      <w:r>
-        <w:rPr>
-          <w:rFonts w:asciiTheme="majorHAnsi" w:eastAsia="Times New Roman" w:hAnsiTheme="majorHAnsi" w:cstheme="majorHAnsi"/>
-          <w:sz w:val="24"/>
-          <w:szCs w:val="24"/>
-        </w:rPr>
-        <w:t>JavaFx</w:t>
-      </w:r>
-      <w:proofErr w:type="spellEnd"/>
-      <w:r>
-        <w:rPr>
-          <w:rFonts w:asciiTheme="majorHAnsi" w:eastAsia="Times New Roman" w:hAnsiTheme="majorHAnsi" w:cstheme="majorHAnsi"/>
-          <w:sz w:val="24"/>
-          <w:szCs w:val="24"/>
-        </w:rPr>
-        <w:t xml:space="preserve">) du fichier </w:t>
-      </w:r>
-      <w:r>
-        <w:rPr>
-          <w:rFonts w:asciiTheme="majorHAnsi" w:eastAsia="Times New Roman" w:hAnsiTheme="majorHAnsi" w:cstheme="majorHAnsi"/>
-          <w:i/>
-          <w:iCs/>
-          <w:sz w:val="24"/>
-          <w:szCs w:val="24"/>
-        </w:rPr>
-        <w:t>pom.xml</w:t>
-      </w:r>
-      <w:r>
-        <w:rPr>
-          <w:rFonts w:asciiTheme="majorHAnsi" w:eastAsia="Times New Roman" w:hAnsiTheme="majorHAnsi" w:cstheme="majorHAnsi"/>
-          <w:sz w:val="24"/>
-          <w:szCs w:val="24"/>
-        </w:rPr>
-        <w:t>.</w:t>
-      </w:r>
-    </w:p>
-    <w:p>
-      <w:pPr>
-        <w:suppressAutoHyphens w:val="0"/>
-        <w:spacing w:after="0" w:line="240" w:lineRule="auto"/>
-        <w:textAlignment w:val="baseline"/>
-        <w:rPr>
-          <w:rFonts w:asciiTheme="majorHAnsi" w:eastAsia="Times New Roman" w:hAnsiTheme="majorHAnsi" w:cstheme="majorHAnsi"/>
-          <w:sz w:val="24"/>
-          <w:szCs w:val="24"/>
-        </w:rPr>
-      </w:pPr>
-    </w:p>
-    <w:p>
-      <w:pPr>
-        <w:suppressAutoHyphens w:val="0"/>
-        <w:spacing w:after="0" w:line="240" w:lineRule="auto"/>
-        <w:textAlignment w:val="baseline"/>
-        <w:rPr>
-          <w:rFonts w:asciiTheme="majorHAnsi" w:eastAsia="Times New Roman" w:hAnsiTheme="majorHAnsi" w:cstheme="majorHAnsi"/>
-          <w:sz w:val="24"/>
-          <w:szCs w:val="24"/>
-        </w:rPr>
-      </w:pPr>
-      <w:r>
-        <w:rPr>
-          <w:rFonts w:asciiTheme="majorHAnsi" w:eastAsia="Times New Roman" w:hAnsiTheme="majorHAnsi" w:cstheme="majorHAnsi"/>
+          <w:noProof/>
           <w:sz w:val="24"/>
           <w:szCs w:val="24"/>
         </w:rPr>
@@ -9056,6 +8937,7 @@
       <w:r>
         <w:rPr>
           <w:rFonts w:asciiTheme="majorHAnsi" w:eastAsia="Times New Roman" w:hAnsiTheme="majorHAnsi" w:cstheme="majorHAnsi"/>
+          <w:noProof/>
           <w:sz w:val="24"/>
           <w:szCs w:val="24"/>
         </w:rPr>

</xml_diff>